<commit_message>
Added text to Overview section
</commit_message>
<xml_diff>
--- a/doc/Partner Quick Start Template and Style Guide_2020.docx
+++ b/doc/Partner Quick Start Template and Style Guide_2020.docx
@@ -1893,11 +1893,22 @@
       </w:r>
     </w:p>
     <w:p>
+      <w:r>
+        <w:rPr>
+          <w:b/>
+          <w:bCs/>
+        </w:rPr>
+        <w:t>Please know that we may share who uses AWS Quick Starts with the AWS partner that collaborated with AWS on the content of the Quick Start.</w:t>
+      </w:r>
+      <w:bookmarkStart w:id="14" w:name="_GoBack"/>
+      <w:bookmarkEnd w:id="14"/>
+    </w:p>
+    <w:p>
       <w:pPr>
         <w:pStyle w:val="Heading2"/>
       </w:pPr>
-      <w:bookmarkStart w:id="14" w:name="_Toc32828013"/>
-      <w:commentRangeStart w:id="15"/>
+      <w:bookmarkStart w:id="15" w:name="_Toc32828013"/>
+      <w:commentRangeStart w:id="16"/>
       <w:r>
         <w:t>Cost and l</w:t>
       </w:r>
@@ -1905,16 +1916,16 @@
         <w:t>icenses</w:t>
       </w:r>
       <w:bookmarkEnd w:id="8"/>
-      <w:commentRangeEnd w:id="15"/>
+      <w:commentRangeEnd w:id="16"/>
       <w:r>
         <w:rPr>
           <w:rStyle w:val="CommentReference"/>
           <w:rFonts w:ascii="Georgia" w:hAnsi="Georgia"/>
           <w:color w:val="212120"/>
         </w:rPr>
-        <w:commentReference w:id="15"/>
-      </w:r>
-      <w:bookmarkEnd w:id="14"/>
+        <w:commentReference w:id="16"/>
+      </w:r>
+      <w:bookmarkEnd w:id="15"/>
     </w:p>
     <w:p>
       <w:r>
@@ -1958,8 +1969,6 @@
         </w:rPr>
         <w:t>:</w:t>
       </w:r>
-      <w:bookmarkStart w:id="16" w:name="_GoBack"/>
-      <w:bookmarkEnd w:id="16"/>
       <w:r>
         <w:t xml:space="preserve"> </w:t>
       </w:r>
@@ -9220,7 +9229,7 @@
       </w:r>
     </w:p>
   </w:comment>
-  <w:comment w:id="15" w:author="Author" w:initials="A">
+  <w:comment w:id="16" w:author="Author" w:initials="A">
     <w:p>
       <w:pPr>
         <w:pStyle w:val="CommentText"/>
@@ -10317,7 +10326,7 @@
       <w:rPr>
         <w:noProof/>
       </w:rPr>
-      <w:t>15</w:t>
+      <w:t>3</w:t>
     </w:r>
     <w:r>
       <w:fldChar w:fldCharType="end"/>
@@ -14219,7 +14228,6 @@
   <w:style w:type="character" w:default="1" w:styleId="DefaultParagraphFont">
     <w:name w:val="Default Paragraph Font"/>
     <w:uiPriority w:val="1"/>
-    <w:semiHidden/>
     <w:unhideWhenUsed/>
   </w:style>
   <w:style w:type="table" w:default="1" w:styleId="TableNormal">
@@ -21716,7 +21724,7 @@
 </file>
 
 <file path=customXml/itemProps1.xml><?xml version="1.0" encoding="utf-8"?>
-<ds:datastoreItem xmlns:ds="http://schemas.openxmlformats.org/officeDocument/2006/customXml" ds:itemID="{9FEE0AF8-1C4C-4B80-BE07-6BB95AF1A3D7}">
+<ds:datastoreItem xmlns:ds="http://schemas.openxmlformats.org/officeDocument/2006/customXml" ds:itemID="{79414D3F-A1AE-4FC3-A834-0CA30838B03C}">
   <ds:schemaRefs>
     <ds:schemaRef ds:uri="http://schemas.openxmlformats.org/officeDocument/2006/bibliography"/>
   </ds:schemaRefs>

</xml_diff>

<commit_message>
Updated the deployment-guide template (Word doc)
See revision history: https://quip-amazon.com/ay2NAuKbVsjX/Revision-history-QS-template-and-style-guide
</commit_message>
<xml_diff>
--- a/doc/Partner Quick Start Template and Style Guide_2020.docx
+++ b/doc/Partner Quick Start Template and Style Guide_2020.docx
@@ -1,6 +1,6 @@
 
 <file path=word/document.xml><?xml version="1.0" encoding="utf-8"?>
-<w:document xmlns:wpc="http://schemas.microsoft.com/office/word/2010/wordprocessingCanvas" xmlns:cx="http://schemas.microsoft.com/office/drawing/2014/chartex" xmlns:cx1="http://schemas.microsoft.com/office/drawing/2015/9/8/chartex" xmlns:mc="http://schemas.openxmlformats.org/markup-compatibility/2006" xmlns:o="urn:schemas-microsoft-com:office:office" xmlns:r="http://schemas.openxmlformats.org/officeDocument/2006/relationships" xmlns:m="http://schemas.openxmlformats.org/officeDocument/2006/math" xmlns:v="urn:schemas-microsoft-com:vml" xmlns:wp14="http://schemas.microsoft.com/office/word/2010/wordprocessingDrawing" xmlns:wp="http://schemas.openxmlformats.org/drawingml/2006/wordprocessingDrawing" xmlns:w10="urn:schemas-microsoft-com:office:word" xmlns:w="http://schemas.openxmlformats.org/wordprocessingml/2006/main" xmlns:w14="http://schemas.microsoft.com/office/word/2010/wordml" xmlns:w15="http://schemas.microsoft.com/office/word/2012/wordml" xmlns:w16se="http://schemas.microsoft.com/office/word/2015/wordml/symex" xmlns:wpg="http://schemas.microsoft.com/office/word/2010/wordprocessingGroup" xmlns:wpi="http://schemas.microsoft.com/office/word/2010/wordprocessingInk" xmlns:wne="http://schemas.microsoft.com/office/word/2006/wordml" xmlns:wps="http://schemas.microsoft.com/office/word/2010/wordprocessingShape" mc:Ignorable="w14 w15 w16se wp14">
+<w:document xmlns:wpc="http://schemas.microsoft.com/office/word/2010/wordprocessingCanvas" xmlns:cx="http://schemas.microsoft.com/office/drawing/2014/chartex" xmlns:cx1="http://schemas.microsoft.com/office/drawing/2015/9/8/chartex" xmlns:cx2="http://schemas.microsoft.com/office/drawing/2015/10/21/chartex" xmlns:cx3="http://schemas.microsoft.com/office/drawing/2016/5/9/chartex" xmlns:cx4="http://schemas.microsoft.com/office/drawing/2016/5/10/chartex" xmlns:cx5="http://schemas.microsoft.com/office/drawing/2016/5/11/chartex" xmlns:cx6="http://schemas.microsoft.com/office/drawing/2016/5/12/chartex" xmlns:cx7="http://schemas.microsoft.com/office/drawing/2016/5/13/chartex" xmlns:cx8="http://schemas.microsoft.com/office/drawing/2016/5/14/chartex" xmlns:mc="http://schemas.openxmlformats.org/markup-compatibility/2006" xmlns:aink="http://schemas.microsoft.com/office/drawing/2016/ink" xmlns:am3d="http://schemas.microsoft.com/office/drawing/2017/model3d" xmlns:o="urn:schemas-microsoft-com:office:office" xmlns:r="http://schemas.openxmlformats.org/officeDocument/2006/relationships" xmlns:m="http://schemas.openxmlformats.org/officeDocument/2006/math" xmlns:v="urn:schemas-microsoft-com:vml" xmlns:wp14="http://schemas.microsoft.com/office/word/2010/wordprocessingDrawing" xmlns:wp="http://schemas.openxmlformats.org/drawingml/2006/wordprocessingDrawing" xmlns:w10="urn:schemas-microsoft-com:office:word" xmlns:w="http://schemas.openxmlformats.org/wordprocessingml/2006/main" xmlns:w14="http://schemas.microsoft.com/office/word/2010/wordml" xmlns:w15="http://schemas.microsoft.com/office/word/2012/wordml" xmlns:w16cid="http://schemas.microsoft.com/office/word/2016/wordml/cid" xmlns:w16se="http://schemas.microsoft.com/office/word/2015/wordml/symex" xmlns:wpg="http://schemas.microsoft.com/office/word/2010/wordprocessingGroup" xmlns:wpi="http://schemas.microsoft.com/office/word/2010/wordprocessingInk" xmlns:wne="http://schemas.microsoft.com/office/word/2006/wordml" xmlns:wps="http://schemas.microsoft.com/office/word/2010/wordprocessingShape" mc:Ignorable="w14 w15 w16se w16cid wp14">
   <w:body>
     <w:p>
       <w:pPr>
@@ -831,7 +831,7 @@
                 <w:noProof/>
                 <w:webHidden/>
               </w:rPr>
-              <w:t>6</w:t>
+              <w:t>7</w:t>
             </w:r>
             <w:r>
               <w:rPr>
@@ -1350,7 +1350,7 @@
               <w:rPr>
                 <w:webHidden/>
               </w:rPr>
-              <w:t>13</w:t>
+              <w:t>12</w:t>
             </w:r>
             <w:r>
               <w:rPr>
@@ -1359,6 +1359,8 @@
               <w:fldChar w:fldCharType="end"/>
             </w:r>
           </w:hyperlink>
+          <w:bookmarkStart w:id="5" w:name="_GoBack"/>
+          <w:bookmarkEnd w:id="5"/>
         </w:p>
         <w:p>
           <w:pPr>
@@ -1408,7 +1410,7 @@
               <w:rPr>
                 <w:webHidden/>
               </w:rPr>
-              <w:t>13</w:t>
+              <w:t>12</w:t>
             </w:r>
             <w:r>
               <w:rPr>
@@ -1466,7 +1468,7 @@
               <w:rPr>
                 <w:webHidden/>
               </w:rPr>
-              <w:t>13</w:t>
+              <w:t>12</w:t>
             </w:r>
             <w:r>
               <w:rPr>
@@ -1640,7 +1642,7 @@
               <w:rPr>
                 <w:webHidden/>
               </w:rPr>
-              <w:t>14</w:t>
+              <w:t>13</w:t>
             </w:r>
             <w:r>
               <w:rPr>
@@ -1747,7 +1749,7 @@
       </w:r>
     </w:p>
     <w:p>
-      <w:hyperlink r:id="rId10" w:history="1">
+      <w:hyperlink r:id="rId11" w:history="1">
         <w:r>
           <w:rPr>
             <w:rStyle w:val="Hyperlink"/>
@@ -1785,26 +1787,26 @@
       <w:pPr>
         <w:pStyle w:val="Heading1"/>
       </w:pPr>
-      <w:bookmarkStart w:id="5" w:name="_Toc535566608"/>
-      <w:bookmarkStart w:id="6" w:name="_Toc32828011"/>
-      <w:commentRangeStart w:id="7"/>
+      <w:bookmarkStart w:id="6" w:name="_Toc535566608"/>
+      <w:bookmarkStart w:id="7" w:name="_Toc32828011"/>
+      <w:commentRangeStart w:id="8"/>
       <w:r>
         <w:t>Overview</w:t>
       </w:r>
-      <w:bookmarkEnd w:id="5"/>
-      <w:commentRangeEnd w:id="7"/>
+      <w:bookmarkEnd w:id="6"/>
+      <w:commentRangeEnd w:id="8"/>
       <w:r>
         <w:rPr>
           <w:rStyle w:val="CommentReference"/>
           <w:sz w:val="36"/>
           <w:szCs w:val="24"/>
         </w:rPr>
-        <w:commentReference w:id="7"/>
-      </w:r>
-      <w:bookmarkEnd w:id="6"/>
+        <w:commentReference w:id="8"/>
+      </w:r>
+      <w:bookmarkEnd w:id="7"/>
     </w:p>
     <w:p>
-      <w:bookmarkStart w:id="8" w:name="_Toc466884484"/>
+      <w:bookmarkStart w:id="9" w:name="_Toc466884484"/>
       <w:r>
         <w:t xml:space="preserve">This Quick Start reference deployment guide provides step-by-step instructions for deploying </w:t>
       </w:r>
@@ -1816,7 +1818,7 @@
       </w:r>
     </w:p>
     <w:p>
-      <w:bookmarkStart w:id="9" w:name="_Toc481076926"/>
+      <w:bookmarkStart w:id="10" w:name="_Toc481076926"/>
       <w:r>
         <w:rPr>
           <w:rFonts w:cs="Helvetica"/>
@@ -1824,7 +1826,7 @@
         </w:rPr>
         <w:t xml:space="preserve">This Quick Start is for users who </w:t>
       </w:r>
-      <w:commentRangeStart w:id="10"/>
+      <w:commentRangeStart w:id="11"/>
       <w:r>
         <w:t>&lt;</w:t>
       </w:r>
@@ -1837,68 +1839,67 @@
       <w:r>
         <w:t>&gt;</w:t>
       </w:r>
-      <w:commentRangeEnd w:id="10"/>
+      <w:commentRangeEnd w:id="11"/>
       <w:r>
         <w:rPr>
           <w:rStyle w:val="CommentReference"/>
         </w:rPr>
-        <w:commentReference w:id="10"/>
+        <w:commentReference w:id="11"/>
       </w:r>
       <w:r>
         <w:t>.</w:t>
       </w:r>
     </w:p>
     <w:p>
-      <w:pPr>
-        <w:pStyle w:val="Heading2"/>
-      </w:pPr>
-      <w:bookmarkStart w:id="11" w:name="_Toc535566609"/>
-      <w:bookmarkStart w:id="12" w:name="_Toc32828012"/>
-      <w:r>
-        <w:t>&lt;</w:t>
-      </w:r>
-      <w:r>
-        <w:t>software</w:t>
-      </w:r>
-      <w:r>
-        <w:t xml:space="preserve">&gt; </w:t>
-      </w:r>
-      <w:r>
-        <w:t>on AWS</w:t>
-      </w:r>
-      <w:bookmarkEnd w:id="9"/>
-      <w:bookmarkEnd w:id="11"/>
-      <w:bookmarkEnd w:id="12"/>
+      <w:bookmarkStart w:id="12" w:name="_Toc535566609"/>
+      <w:bookmarkStart w:id="13" w:name="_Toc32828012"/>
+      <w:r>
+        <w:rPr>
+          <w:bCs/>
+        </w:rPr>
+        <w:t>Please know that we may share who uses AWS Quick Starts with the AWS partner that collaborated with AWS on the content of the Quick Start.</w:t>
+      </w:r>
     </w:p>
     <w:p>
-      <w:commentRangeStart w:id="13"/>
+      <w:pPr>
+        <w:pStyle w:val="Heading2"/>
+      </w:pPr>
       <w:r>
         <w:t>&lt;</w:t>
       </w:r>
       <w:r>
-        <w:t>Describe how the software works on AWS</w:t>
-      </w:r>
-      <w:r>
-        <w:t>.&gt;</w:t>
-      </w:r>
-      <w:commentRangeEnd w:id="13"/>
-      <w:r>
-        <w:rPr>
-          <w:rStyle w:val="CommentReference"/>
-        </w:rPr>
-        <w:commentReference w:id="13"/>
-      </w:r>
-      <w:r>
-        <w:t xml:space="preserve"> </w:t>
-      </w:r>
+        <w:t>software</w:t>
+      </w:r>
+      <w:r>
+        <w:t xml:space="preserve">&gt; </w:t>
+      </w:r>
+      <w:r>
+        <w:t>on AWS</w:t>
+      </w:r>
+      <w:bookmarkEnd w:id="10"/>
+      <w:bookmarkEnd w:id="12"/>
+      <w:bookmarkEnd w:id="13"/>
     </w:p>
     <w:p>
-      <w:bookmarkStart w:id="14" w:name="_GoBack"/>
-      <w:r>
-        <w:rPr>
-          <w:bCs/>
-        </w:rPr>
-        <w:t>Please know that we may share who uses AWS Quick Starts with the AWS partner that collaborated with AWS on the content of the Quick Start.</w:t>
+      <w:commentRangeStart w:id="14"/>
+      <w:r>
+        <w:t>&lt;</w:t>
+      </w:r>
+      <w:r>
+        <w:t>Describe how the software works on AWS</w:t>
+      </w:r>
+      <w:r>
+        <w:t>.&gt;</w:t>
+      </w:r>
+      <w:commentRangeEnd w:id="14"/>
+      <w:r>
+        <w:rPr>
+          <w:rStyle w:val="CommentReference"/>
+        </w:rPr>
+        <w:commentReference w:id="14"/>
+      </w:r>
+      <w:r>
+        <w:t xml:space="preserve"> </w:t>
       </w:r>
     </w:p>
     <w:p>
@@ -1906,7 +1907,6 @@
         <w:pStyle w:val="Heading2"/>
       </w:pPr>
       <w:bookmarkStart w:id="15" w:name="_Toc32828013"/>
-      <w:bookmarkEnd w:id="14"/>
       <w:commentRangeStart w:id="16"/>
       <w:r>
         <w:t>Cost and l</w:t>
@@ -1914,7 +1914,7 @@
       <w:r>
         <w:t>icenses</w:t>
       </w:r>
-      <w:bookmarkEnd w:id="8"/>
+      <w:bookmarkEnd w:id="9"/>
       <w:commentRangeEnd w:id="16"/>
       <w:r>
         <w:rPr>
@@ -1977,7 +1977,7 @@
       <w:r>
         <w:t xml:space="preserve">e recommend that you enable the </w:t>
       </w:r>
-      <w:hyperlink r:id="rId11" w:history="1">
+      <w:hyperlink r:id="rId12" w:history="1">
         <w:r>
           <w:rPr>
             <w:rStyle w:val="Hyperlink"/>
@@ -1987,7 +1987,13 @@
         </w:r>
       </w:hyperlink>
       <w:r>
-        <w:t>. This report delivers billing metrics to an S3 bucket in your account. It provides cost estimates based</w:t>
+        <w:t xml:space="preserve">. This report delivers billing metrics to </w:t>
+      </w:r>
+      <w:r>
+        <w:t>an Amazon Simple Storage Service (Amazon S3)</w:t>
+      </w:r>
+      <w:r>
+        <w:t xml:space="preserve"> bucket in your account. It provides cost estimates based</w:t>
       </w:r>
       <w:r>
         <w:t xml:space="preserve"> on usage throughout each month</w:t>
@@ -1995,7 +2001,7 @@
       <w:r>
         <w:t xml:space="preserve"> and finalizes the data at the end of the month. For more information about the report, see the </w:t>
       </w:r>
-      <w:hyperlink r:id="rId12" w:history="1">
+      <w:hyperlink r:id="rId13" w:history="1">
         <w:r>
           <w:rPr>
             <w:rStyle w:val="Hyperlink"/>
@@ -2151,7 +2157,7 @@
         </w:rPr>
         <w:t xml:space="preserve"> from </w:t>
       </w:r>
-      <w:hyperlink r:id="rId13" w:history="1">
+      <w:hyperlink r:id="rId14" w:history="1">
         <w:r>
           <w:rPr>
             <w:rStyle w:val="Hyperlink"/>
@@ -2279,7 +2285,7 @@
                     <pic:cNvPicPr/>
                   </pic:nvPicPr>
                   <pic:blipFill>
-                    <a:blip r:embed="rId14">
+                    <a:blip r:embed="rId15">
                       <a:extLst>
                         <a:ext uri="{28A0092B-C50C-407E-A947-70E740481C1C}">
                           <a14:useLocalDpi xmlns:a14="http://schemas.microsoft.com/office/drawing/2010/main" val="0"/>
@@ -2346,7 +2352,13 @@
         <w:spacing w:after="140"/>
       </w:pPr>
       <w:r>
-        <w:t>The Quick Start sets up the following:</w:t>
+        <w:t>As shown in Figure 1, the</w:t>
+      </w:r>
+      <w:r>
+        <w:t xml:space="preserve"> </w:t>
+      </w:r>
+      <w:r>
+        <w:t>Quick Start sets up the following:</w:t>
       </w:r>
     </w:p>
     <w:p>
@@ -2354,7 +2366,6 @@
         <w:pStyle w:val="ListBullet"/>
         <w:rPr>
           <w:rFonts w:ascii="Times New Roman" w:hAnsi="Times New Roman"/>
-          <w:color w:val="auto"/>
           <w:kern w:val="0"/>
         </w:rPr>
       </w:pPr>
@@ -2395,7 +2406,13 @@
         <w:t>M</w:t>
       </w:r>
       <w:r>
-        <w:t>anaged NAT gateways to allow outbound internet access for resources in the private subnets.*</w:t>
+        <w:t xml:space="preserve">anaged </w:t>
+      </w:r>
+      <w:r>
+        <w:t xml:space="preserve">network address translation (NAT) </w:t>
+      </w:r>
+      <w:r>
+        <w:t>gateways to allow outbound internet access for resources in the private subnets.*</w:t>
       </w:r>
     </w:p>
     <w:p>
@@ -2521,7 +2538,7 @@
       <w:r>
         <w:t xml:space="preserve">This deployment guide also requires a moderate level of familiarity with AWS services. If you’re new to AWS, visit the </w:t>
       </w:r>
-      <w:hyperlink r:id="rId15" w:history="1">
+      <w:hyperlink r:id="rId16" w:history="1">
         <w:r>
           <w:rPr>
             <w:rStyle w:val="Hyperlink"/>
@@ -2538,7 +2555,7 @@
       <w:r>
         <w:t xml:space="preserve"> </w:t>
       </w:r>
-      <w:hyperlink r:id="rId16" w:tgtFrame="_blank" w:history="1">
+      <w:hyperlink r:id="rId17" w:tgtFrame="_blank" w:history="1">
         <w:r>
           <w:rPr>
             <w:rStyle w:val="Hyperlink"/>
@@ -2592,7 +2609,7 @@
       <w:r>
         <w:t xml:space="preserve">If you don’t already have an AWS account, create one at </w:t>
       </w:r>
-      <w:hyperlink r:id="rId17" w:tgtFrame="_blank" w:history="1">
+      <w:hyperlink r:id="rId18" w:tgtFrame="_blank" w:history="1">
         <w:r>
           <w:rPr>
             <w:rStyle w:val="Hyperlink"/>
@@ -2692,7 +2709,7 @@
               <w:pStyle w:val="Tabletext"/>
               <w:widowControl w:val="0"/>
             </w:pPr>
-            <w:hyperlink r:id="rId18" w:history="1">
+            <w:hyperlink r:id="rId19" w:history="1">
               <w:r>
                 <w:rPr>
                   <w:rStyle w:val="Hyperlink"/>
@@ -2717,7 +2734,7 @@
             <w:r>
               <w:t xml:space="preserve">If necessary, request </w:t>
             </w:r>
-            <w:hyperlink r:id="rId19" w:anchor="!/" w:history="1">
+            <w:hyperlink r:id="rId20" w:anchor="!/" w:history="1">
               <w:r>
                 <w:rPr>
                   <w:rStyle w:val="Hyperlink"/>
@@ -2767,7 +2784,7 @@
               </w:rPr>
               <w:t xml:space="preserve">he </w:t>
             </w:r>
-            <w:hyperlink r:id="rId20" w:anchor="!/" w:history="1">
+            <w:hyperlink r:id="rId21" w:anchor="!/" w:history="1">
               <w:r>
                 <w:rPr>
                   <w:rStyle w:val="Hyperlink"/>
@@ -2794,7 +2811,7 @@
             <w:r>
               <w:t xml:space="preserve">, see the </w:t>
             </w:r>
-            <w:hyperlink r:id="rId21" w:history="1">
+            <w:hyperlink r:id="rId22" w:history="1">
               <w:r>
                 <w:rPr>
                   <w:rStyle w:val="Hyperlink"/>
@@ -2965,7 +2982,10 @@
                     <w:widowControl w:val="0"/>
                   </w:pPr>
                   <w:r>
-                    <w:t>IAM security groups</w:t>
+                    <w:t>AWS Identity and Access Management (IAM)</w:t>
+                  </w:r>
+                  <w:r>
+                    <w:t xml:space="preserve"> security groups</w:t>
                   </w:r>
                 </w:p>
               </w:tc>
@@ -3238,7 +3258,7 @@
             <w:pPr>
               <w:pStyle w:val="Tabletext"/>
             </w:pPr>
-            <w:hyperlink r:id="rId22" w:history="1">
+            <w:hyperlink r:id="rId23" w:history="1">
               <w:r>
                 <w:rPr>
                   <w:rStyle w:val="Hyperlink"/>
@@ -3283,7 +3303,7 @@
             <w:r>
               <w:t xml:space="preserve">egions, see </w:t>
             </w:r>
-            <w:hyperlink r:id="rId23" w:history="1">
+            <w:hyperlink r:id="rId24" w:history="1">
               <w:r>
                 <w:rPr>
                   <w:rStyle w:val="Hyperlink"/>
@@ -3315,7 +3335,7 @@
                 <w:b w:val="0"/>
               </w:rPr>
             </w:pPr>
-            <w:hyperlink r:id="rId24" w:history="1">
+            <w:hyperlink r:id="rId25" w:history="1">
               <w:r>
                 <w:rPr>
                   <w:rStyle w:val="Hyperlink"/>
@@ -3369,7 +3389,7 @@
             <w:r>
               <w:t xml:space="preserve"> during deployment. To create a key pair, follow the </w:t>
             </w:r>
-            <w:hyperlink r:id="rId25" w:history="1">
+            <w:hyperlink r:id="rId26" w:history="1">
               <w:r>
                 <w:rPr>
                   <w:rStyle w:val="Hyperlink"/>
@@ -3385,9 +3405,6 @@
             <w:pPr>
               <w:pStyle w:val="Tabletext"/>
               <w:cnfStyle w:val="000000000000" w:firstRow="0" w:lastRow="0" w:firstColumn="0" w:lastColumn="0" w:oddVBand="0" w:evenVBand="0" w:oddHBand="0" w:evenHBand="0" w:firstRowFirstColumn="0" w:firstRowLastColumn="0" w:lastRowFirstColumn="0" w:lastRowLastColumn="0"/>
-              <w:rPr>
-                <w:color w:val="auto"/>
-              </w:rPr>
             </w:pPr>
             <w:r>
               <w:t>F</w:t>
@@ -3426,7 +3443,7 @@
                 <w:b w:val="0"/>
               </w:rPr>
             </w:pPr>
-            <w:hyperlink r:id="rId26" w:history="1">
+            <w:hyperlink r:id="rId27" w:history="1">
               <w:r>
                 <w:rPr>
                   <w:rStyle w:val="Hyperlink"/>
@@ -3477,6 +3494,7 @@
       </w:pPr>
       <w:bookmarkStart w:id="36" w:name="_Toc32828019"/>
       <w:r>
+        <w:lastRenderedPageBreak/>
         <w:t xml:space="preserve">Deployment </w:t>
       </w:r>
       <w:bookmarkEnd w:id="27"/>
@@ -3607,8 +3625,13 @@
         <w:spacing w:after="400"/>
       </w:pPr>
       <w:r>
-        <w:lastRenderedPageBreak/>
-        <w:t xml:space="preserve">The Quick Start provides separate templates for these options. It also lets you configure CIDR blocks, instance types, and </w:t>
+        <w:t xml:space="preserve">The Quick Start provides separate templates for these options. It also lets you configure </w:t>
+      </w:r>
+      <w:r>
+        <w:t xml:space="preserve">Classless Inter-Domain Routing (CIDR) </w:t>
+      </w:r>
+      <w:r>
+        <w:t xml:space="preserve">blocks, instance types, and </w:t>
       </w:r>
       <w:r>
         <w:t>&lt;software&gt;</w:t>
@@ -3687,7 +3710,7 @@
       <w:r>
         <w:t xml:space="preserve">at </w:t>
       </w:r>
-      <w:hyperlink r:id="rId27" w:history="1">
+      <w:hyperlink r:id="rId28" w:history="1">
         <w:r>
           <w:rPr>
             <w:rStyle w:val="Hyperlink"/>
@@ -3825,7 +3848,6 @@
         </w:numPr>
         <w:rPr>
           <w:rFonts w:ascii="Times New Roman" w:hAnsi="Times New Roman"/>
-          <w:color w:val="auto"/>
           <w:kern w:val="0"/>
         </w:rPr>
       </w:pPr>
@@ -3950,7 +3972,7 @@
       <w:r>
         <w:t xml:space="preserve">instructions, see the </w:t>
       </w:r>
-      <w:hyperlink r:id="rId28" w:tgtFrame="_blank" w:history="1">
+      <w:hyperlink r:id="rId29" w:tgtFrame="_blank" w:history="1">
         <w:r>
           <w:rPr>
             <w:rStyle w:val="Hyperlink"/>
@@ -4138,16 +4160,16 @@
               <w:drawing>
                 <wp:inline distT="0" distB="0" distL="0" distR="0" wp14:anchorId="0F1DA077" wp14:editId="577841E8">
                   <wp:extent cx="2194560" cy="457200"/>
-                  <wp:effectExtent l="19050" t="19050" r="34290" b="38100"/>
+                  <wp:effectExtent l="12700" t="38100" r="27940" b="38100"/>
                   <wp:docPr id="25" name="Diagram 25">
-                    <a:hlinkClick xmlns:a="http://schemas.openxmlformats.org/drawingml/2006/main" r:id="rId29"/>
+                    <a:hlinkClick xmlns:a="http://schemas.openxmlformats.org/drawingml/2006/main" r:id="rId30"/>
                   </wp:docPr>
                   <wp:cNvGraphicFramePr>
                     <a:graphicFrameLocks xmlns:a="http://schemas.openxmlformats.org/drawingml/2006/main"/>
                   </wp:cNvGraphicFramePr>
                   <a:graphic xmlns:a="http://schemas.openxmlformats.org/drawingml/2006/main">
                     <a:graphicData uri="http://schemas.openxmlformats.org/drawingml/2006/diagram">
-                      <dgm:relIds xmlns:dgm="http://schemas.openxmlformats.org/drawingml/2006/diagram" xmlns:r="http://schemas.openxmlformats.org/officeDocument/2006/relationships" r:dm="rId30" r:lo="rId31" r:qs="rId32" r:cs="rId33"/>
+                      <dgm:relIds xmlns:dgm="http://schemas.openxmlformats.org/drawingml/2006/diagram" xmlns:r="http://schemas.openxmlformats.org/officeDocument/2006/relationships" r:dm="rId31" r:lo="rId32" r:qs="rId33" r:cs="rId34"/>
                     </a:graphicData>
                   </a:graphic>
                 </wp:inline>
@@ -4174,16 +4196,16 @@
               <w:drawing>
                 <wp:inline distT="0" distB="0" distL="0" distR="0" wp14:anchorId="69BDFCD8" wp14:editId="5D242952">
                   <wp:extent cx="2194560" cy="457200"/>
-                  <wp:effectExtent l="19050" t="19050" r="34290" b="38100"/>
+                  <wp:effectExtent l="12700" t="38100" r="27940" b="38100"/>
                   <wp:docPr id="5" name="Diagram 5">
-                    <a:hlinkClick xmlns:a="http://schemas.openxmlformats.org/drawingml/2006/main" r:id="rId29"/>
+                    <a:hlinkClick xmlns:a="http://schemas.openxmlformats.org/drawingml/2006/main" r:id="rId30"/>
                   </wp:docPr>
                   <wp:cNvGraphicFramePr>
                     <a:graphicFrameLocks xmlns:a="http://schemas.openxmlformats.org/drawingml/2006/main"/>
                   </wp:cNvGraphicFramePr>
                   <a:graphic xmlns:a="http://schemas.openxmlformats.org/drawingml/2006/main">
                     <a:graphicData uri="http://schemas.openxmlformats.org/drawingml/2006/diagram">
-                      <dgm:relIds xmlns:dgm="http://schemas.openxmlformats.org/drawingml/2006/diagram" xmlns:r="http://schemas.openxmlformats.org/officeDocument/2006/relationships" r:dm="rId35" r:lo="rId36" r:qs="rId37" r:cs="rId38"/>
+                      <dgm:relIds xmlns:dgm="http://schemas.openxmlformats.org/drawingml/2006/diagram" xmlns:r="http://schemas.openxmlformats.org/officeDocument/2006/relationships" r:dm="rId36" r:lo="rId37" r:qs="rId38" r:cs="rId39"/>
                     </a:graphicData>
                   </a:graphic>
                 </wp:inline>
@@ -4210,7 +4232,7 @@
                 <w:noProof/>
               </w:rPr>
             </w:pPr>
-            <w:hyperlink r:id="rId40" w:history="1">
+            <w:hyperlink r:id="rId41" w:history="1">
               <w:r>
                 <w:rPr>
                   <w:rStyle w:val="Hyperlink"/>
@@ -4258,7 +4280,7 @@
                 <w:u w:val="none"/>
               </w:rPr>
             </w:pPr>
-            <w:hyperlink r:id="rId41" w:history="1">
+            <w:hyperlink r:id="rId42" w:history="1">
               <w:r>
                 <w:rPr>
                   <w:rStyle w:val="Hyperlink"/>
@@ -4355,7 +4377,7 @@
       <w:r>
         <w:t xml:space="preserve"> This Quick Start doesn’t support </w:t>
       </w:r>
-      <w:hyperlink r:id="rId42" w:history="1">
+      <w:hyperlink r:id="rId43" w:history="1">
         <w:r>
           <w:rPr>
             <w:rStyle w:val="Hyperlink"/>
@@ -4366,7 +4388,7 @@
       <w:r>
         <w:t xml:space="preserve">. These subnets require </w:t>
       </w:r>
-      <w:hyperlink r:id="rId43" w:history="1">
+      <w:hyperlink r:id="rId44" w:history="1">
         <w:r>
           <w:rPr>
             <w:rStyle w:val="Hyperlink"/>
@@ -4419,7 +4441,7 @@
       <w:r>
         <w:t xml:space="preserve">as explained in the </w:t>
       </w:r>
-      <w:hyperlink r:id="rId44" w:tgtFrame="_blank" w:history="1">
+      <w:hyperlink r:id="rId45" w:tgtFrame="_blank" w:history="1">
         <w:r>
           <w:rPr>
             <w:rStyle w:val="Hyperlink"/>
@@ -4496,22 +4518,13 @@
         <w:t>&lt;software&gt;</w:t>
       </w:r>
       <w:r>
-        <w:t xml:space="preserve"> will be built. The template is launched in the US</w:t>
-      </w:r>
-      <w:r>
-        <w:t xml:space="preserve"> </w:t>
-      </w:r>
-      <w:r>
-        <w:t>East</w:t>
-      </w:r>
-      <w:r>
-        <w:t xml:space="preserve"> (</w:t>
-      </w:r>
-      <w:r>
-        <w:t>Ohio</w:t>
-      </w:r>
-      <w:r>
-        <w:t>) R</w:t>
+        <w:t xml:space="preserve"> will be built. The template is launched in the </w:t>
+      </w:r>
+      <w:r>
+        <w:t>&lt;specify default AWS Region&gt;</w:t>
+      </w:r>
+      <w:r>
+        <w:t xml:space="preserve"> R</w:t>
       </w:r>
       <w:r>
         <w:t xml:space="preserve">egion by default. </w:t>
@@ -4551,7 +4564,7 @@
       <w:r>
         <w:t xml:space="preserve">egions, see the </w:t>
       </w:r>
-      <w:hyperlink r:id="rId45" w:history="1">
+      <w:hyperlink r:id="rId46" w:history="1">
         <w:r>
           <w:rPr>
             <w:rStyle w:val="Hyperlink"/>
@@ -4787,7 +4800,7 @@
           <w:szCs w:val="22"/>
         </w:rPr>
       </w:pPr>
-      <w:hyperlink r:id="rId46" w:history="1">
+      <w:hyperlink r:id="rId47" w:history="1">
         <w:r>
           <w:rPr>
             <w:rStyle w:val="Hyperlink"/>
@@ -4842,7 +4855,7 @@
     <w:tbl>
       <w:tblPr>
         <w:tblStyle w:val="AWS"/>
-        <w:tblW w:w="9365" w:type="dxa"/>
+        <w:tblW w:w="9450" w:type="dxa"/>
         <w:tblInd w:w="360" w:type="dxa"/>
         <w:tblLayout w:type="fixed"/>
         <w:tblLook w:val="04A0" w:firstRow="1" w:lastRow="0" w:firstColumn="1" w:lastColumn="0" w:noHBand="0" w:noVBand="1"/>
@@ -4850,7 +4863,7 @@
       <w:tblGrid>
         <w:gridCol w:w="2334"/>
         <w:gridCol w:w="1805"/>
-        <w:gridCol w:w="5226"/>
+        <w:gridCol w:w="5311"/>
       </w:tblGrid>
       <w:tr>
         <w:trPr>
@@ -4859,7 +4872,7 @@
         <w:tc>
           <w:tcPr>
             <w:cnfStyle w:val="001000000000" w:firstRow="0" w:lastRow="0" w:firstColumn="1" w:lastColumn="0" w:oddVBand="0" w:evenVBand="0" w:oddHBand="0" w:evenHBand="0" w:firstRowFirstColumn="0" w:firstRowLastColumn="0" w:lastRowFirstColumn="0" w:lastRowLastColumn="0"/>
-            <w:tcW w:w="2347" w:type="dxa"/>
+            <w:tcW w:w="2334" w:type="dxa"/>
             <w:vAlign w:val="center"/>
           </w:tcPr>
           <w:p>
@@ -4875,7 +4888,7 @@
         </w:tc>
         <w:tc>
           <w:tcPr>
-            <w:tcW w:w="1814" w:type="dxa"/>
+            <w:tcW w:w="1805" w:type="dxa"/>
             <w:vAlign w:val="center"/>
           </w:tcPr>
           <w:p>
@@ -4892,7 +4905,7 @@
         </w:tc>
         <w:tc>
           <w:tcPr>
-            <w:tcW w:w="5256" w:type="dxa"/>
+            <w:tcW w:w="5311" w:type="dxa"/>
             <w:vAlign w:val="center"/>
           </w:tcPr>
           <w:p>
@@ -4912,7 +4925,7 @@
         <w:tc>
           <w:tcPr>
             <w:cnfStyle w:val="001000000000" w:firstRow="0" w:lastRow="0" w:firstColumn="1" w:lastColumn="0" w:oddVBand="0" w:evenVBand="0" w:oddHBand="0" w:evenHBand="0" w:firstRowFirstColumn="0" w:firstRowLastColumn="0" w:lastRowFirstColumn="0" w:lastRowLastColumn="0"/>
-            <w:tcW w:w="2347" w:type="dxa"/>
+            <w:tcW w:w="2334" w:type="dxa"/>
           </w:tcPr>
           <w:p>
             <w:pPr>
@@ -4949,7 +4962,7 @@
         </w:tc>
         <w:tc>
           <w:tcPr>
-            <w:tcW w:w="1814" w:type="dxa"/>
+            <w:tcW w:w="1805" w:type="dxa"/>
           </w:tcPr>
           <w:p>
             <w:pPr>
@@ -4973,7 +4986,7 @@
         </w:tc>
         <w:tc>
           <w:tcPr>
-            <w:tcW w:w="5256" w:type="dxa"/>
+            <w:tcW w:w="5311" w:type="dxa"/>
           </w:tcPr>
           <w:p>
             <w:pPr>
@@ -4981,36 +4994,27 @@
               <w:keepNext/>
               <w:keepLines/>
               <w:cnfStyle w:val="000000000000" w:firstRow="0" w:lastRow="0" w:firstColumn="0" w:lastColumn="0" w:oddVBand="0" w:evenVBand="0" w:oddHBand="0" w:evenHBand="0" w:firstRowFirstColumn="0" w:firstRowLastColumn="0" w:lastRowFirstColumn="0" w:lastRowLastColumn="0"/>
-              <w:rPr>
-                <w:color w:val="auto"/>
-              </w:rPr>
             </w:pPr>
-            <w:r>
-              <w:rPr>
-                <w:color w:val="auto"/>
-              </w:rPr>
+            <w:bookmarkStart w:id="52" w:name="OLE_LINK38"/>
+            <w:bookmarkStart w:id="53" w:name="OLE_LINK39"/>
+            <w:r>
               <w:t>Choose the</w:t>
             </w:r>
             <w:r>
-              <w:rPr>
-                <w:color w:val="auto"/>
-              </w:rPr>
-              <w:t xml:space="preserve"> Availability Zones to use for the subnets in the VPC. The Quick Start uses two Availability Zones from your list</w:t>
-            </w:r>
-            <w:del w:id="52" w:author="Author">
-              <w:r>
-                <w:rPr>
-                  <w:color w:val="auto"/>
-                </w:rPr>
-                <w:delText xml:space="preserve"> and preserves the logical order you specify</w:delText>
-              </w:r>
-            </w:del>
-            <w:r>
-              <w:rPr>
-                <w:color w:val="auto"/>
-              </w:rPr>
-              <w:t>.</w:t>
-            </w:r>
+              <w:t xml:space="preserve"> Availability Zones to use </w:t>
+            </w:r>
+            <w:bookmarkEnd w:id="52"/>
+            <w:bookmarkEnd w:id="53"/>
+            <w:r>
+              <w:t xml:space="preserve">for the subnets in the VPC. </w:t>
+            </w:r>
+            <w:bookmarkStart w:id="54" w:name="OLE_LINK24"/>
+            <w:bookmarkStart w:id="55" w:name="OLE_LINK25"/>
+            <w:r>
+              <w:t>The Quick Start uses two Availability Zones from your list.</w:t>
+            </w:r>
+            <w:bookmarkEnd w:id="54"/>
+            <w:bookmarkEnd w:id="55"/>
           </w:p>
         </w:tc>
       </w:tr>
@@ -5018,7 +5022,7 @@
         <w:tc>
           <w:tcPr>
             <w:cnfStyle w:val="001000000000" w:firstRow="0" w:lastRow="0" w:firstColumn="1" w:lastColumn="0" w:oddVBand="0" w:evenVBand="0" w:oddHBand="0" w:evenHBand="0" w:firstRowFirstColumn="0" w:firstRowLastColumn="0" w:lastRowFirstColumn="0" w:lastRowLastColumn="0"/>
-            <w:tcW w:w="2347" w:type="dxa"/>
+            <w:tcW w:w="2334" w:type="dxa"/>
           </w:tcPr>
           <w:p>
             <w:pPr>
@@ -5053,7 +5057,7 @@
         </w:tc>
         <w:tc>
           <w:tcPr>
-            <w:tcW w:w="1814" w:type="dxa"/>
+            <w:tcW w:w="1805" w:type="dxa"/>
           </w:tcPr>
           <w:p>
             <w:pPr>
@@ -5067,7 +5071,7 @@
         </w:tc>
         <w:tc>
           <w:tcPr>
-            <w:tcW w:w="5256" w:type="dxa"/>
+            <w:tcW w:w="5311" w:type="dxa"/>
           </w:tcPr>
           <w:p>
             <w:pPr>
@@ -5084,7 +5088,7 @@
         <w:tc>
           <w:tcPr>
             <w:cnfStyle w:val="001000000000" w:firstRow="0" w:lastRow="0" w:firstColumn="1" w:lastColumn="0" w:oddVBand="0" w:evenVBand="0" w:oddHBand="0" w:evenHBand="0" w:firstRowFirstColumn="0" w:firstRowLastColumn="0" w:lastRowFirstColumn="0" w:lastRowLastColumn="0"/>
-            <w:tcW w:w="2347" w:type="dxa"/>
+            <w:tcW w:w="2334" w:type="dxa"/>
           </w:tcPr>
           <w:p>
             <w:pPr>
@@ -5122,7 +5126,7 @@
         </w:tc>
         <w:tc>
           <w:tcPr>
-            <w:tcW w:w="1814" w:type="dxa"/>
+            <w:tcW w:w="1805" w:type="dxa"/>
           </w:tcPr>
           <w:p>
             <w:pPr>
@@ -5136,7 +5140,7 @@
         </w:tc>
         <w:tc>
           <w:tcPr>
-            <w:tcW w:w="5256" w:type="dxa"/>
+            <w:tcW w:w="5311" w:type="dxa"/>
           </w:tcPr>
           <w:p>
             <w:pPr>
@@ -5153,7 +5157,7 @@
         <w:tc>
           <w:tcPr>
             <w:cnfStyle w:val="001000000000" w:firstRow="0" w:lastRow="0" w:firstColumn="1" w:lastColumn="0" w:oddVBand="0" w:evenVBand="0" w:oddHBand="0" w:evenHBand="0" w:firstRowFirstColumn="0" w:firstRowLastColumn="0" w:lastRowFirstColumn="0" w:lastRowLastColumn="0"/>
-            <w:tcW w:w="2347" w:type="dxa"/>
+            <w:tcW w:w="2334" w:type="dxa"/>
           </w:tcPr>
           <w:p>
             <w:pPr>
@@ -5191,7 +5195,7 @@
         </w:tc>
         <w:tc>
           <w:tcPr>
-            <w:tcW w:w="1814" w:type="dxa"/>
+            <w:tcW w:w="1805" w:type="dxa"/>
           </w:tcPr>
           <w:p>
             <w:pPr>
@@ -5205,7 +5209,7 @@
         </w:tc>
         <w:tc>
           <w:tcPr>
-            <w:tcW w:w="5256" w:type="dxa"/>
+            <w:tcW w:w="5311" w:type="dxa"/>
           </w:tcPr>
           <w:p>
             <w:pPr>
@@ -5222,7 +5226,7 @@
         <w:tc>
           <w:tcPr>
             <w:cnfStyle w:val="001000000000" w:firstRow="0" w:lastRow="0" w:firstColumn="1" w:lastColumn="0" w:oddVBand="0" w:evenVBand="0" w:oddHBand="0" w:evenHBand="0" w:firstRowFirstColumn="0" w:firstRowLastColumn="0" w:lastRowFirstColumn="0" w:lastRowLastColumn="0"/>
-            <w:tcW w:w="2347" w:type="dxa"/>
+            <w:tcW w:w="2334" w:type="dxa"/>
           </w:tcPr>
           <w:p>
             <w:pPr>
@@ -5260,7 +5264,7 @@
         </w:tc>
         <w:tc>
           <w:tcPr>
-            <w:tcW w:w="1814" w:type="dxa"/>
+            <w:tcW w:w="1805" w:type="dxa"/>
           </w:tcPr>
           <w:p>
             <w:pPr>
@@ -5274,7 +5278,7 @@
         </w:tc>
         <w:tc>
           <w:tcPr>
-            <w:tcW w:w="5256" w:type="dxa"/>
+            <w:tcW w:w="5311" w:type="dxa"/>
           </w:tcPr>
           <w:p>
             <w:pPr>
@@ -5294,7 +5298,7 @@
         <w:tc>
           <w:tcPr>
             <w:cnfStyle w:val="001000000000" w:firstRow="0" w:lastRow="0" w:firstColumn="1" w:lastColumn="0" w:oddVBand="0" w:evenVBand="0" w:oddHBand="0" w:evenHBand="0" w:firstRowFirstColumn="0" w:firstRowLastColumn="0" w:lastRowFirstColumn="0" w:lastRowLastColumn="0"/>
-            <w:tcW w:w="2347" w:type="dxa"/>
+            <w:tcW w:w="2334" w:type="dxa"/>
           </w:tcPr>
           <w:p>
             <w:pPr>
@@ -5332,7 +5336,7 @@
         </w:tc>
         <w:tc>
           <w:tcPr>
-            <w:tcW w:w="1814" w:type="dxa"/>
+            <w:tcW w:w="1805" w:type="dxa"/>
           </w:tcPr>
           <w:p>
             <w:pPr>
@@ -5346,7 +5350,7 @@
         </w:tc>
         <w:tc>
           <w:tcPr>
-            <w:tcW w:w="5256" w:type="dxa"/>
+            <w:tcW w:w="5311" w:type="dxa"/>
           </w:tcPr>
           <w:p>
             <w:pPr>
@@ -5369,7 +5373,7 @@
         <w:tc>
           <w:tcPr>
             <w:cnfStyle w:val="001000000000" w:firstRow="0" w:lastRow="0" w:firstColumn="1" w:lastColumn="0" w:oddVBand="0" w:evenVBand="0" w:oddHBand="0" w:evenHBand="0" w:firstRowFirstColumn="0" w:firstRowLastColumn="0" w:lastRowFirstColumn="0" w:lastRowLastColumn="0"/>
-            <w:tcW w:w="2347" w:type="dxa"/>
+            <w:tcW w:w="2334" w:type="dxa"/>
           </w:tcPr>
           <w:p>
             <w:pPr>
@@ -5408,7 +5412,7 @@
         </w:tc>
         <w:tc>
           <w:tcPr>
-            <w:tcW w:w="1814" w:type="dxa"/>
+            <w:tcW w:w="1805" w:type="dxa"/>
           </w:tcPr>
           <w:p>
             <w:pPr>
@@ -5426,7 +5430,7 @@
         </w:tc>
         <w:tc>
           <w:tcPr>
-            <w:tcW w:w="5256" w:type="dxa"/>
+            <w:tcW w:w="5311" w:type="dxa"/>
           </w:tcPr>
           <w:p>
             <w:pPr>
@@ -5443,11 +5447,7 @@
               <w:t>&lt;software&gt;.</w:t>
             </w:r>
             <w:r>
-              <w:t xml:space="preserve"> We recommend that you set this value to a trusted </w:t>
-            </w:r>
-            <w:r>
-              <w:lastRenderedPageBreak/>
-              <w:t xml:space="preserve">IP range. For example, you might want to grant only your corporate network access to the software. </w:t>
+              <w:t xml:space="preserve"> We recommend that you set this value to a trusted IP range. For example, you might want to grant only your corporate network access to the software. </w:t>
             </w:r>
           </w:p>
         </w:tc>
@@ -5872,7 +5872,7 @@
       <w:r>
         <w:t xml:space="preserve">. For additional details, see the </w:t>
       </w:r>
-      <w:hyperlink r:id="rId47" w:history="1">
+      <w:hyperlink r:id="rId48" w:history="1">
         <w:r>
           <w:rPr>
             <w:rStyle w:val="Hyperlink"/>
@@ -6019,17 +6019,20 @@
             <w:pPr>
               <w:pStyle w:val="Tabletext"/>
               <w:cnfStyle w:val="000000000000" w:firstRow="0" w:lastRow="0" w:firstColumn="0" w:lastColumn="0" w:oddVBand="0" w:evenVBand="0" w:oddHBand="0" w:evenHBand="0" w:firstRowFirstColumn="0" w:firstRowLastColumn="0" w:lastRowFirstColumn="0" w:lastRowLastColumn="0"/>
+              <w:rPr>
+                <w:szCs w:val="18"/>
+              </w:rPr>
             </w:pPr>
             <w:r>
-              <w:t>T</w:t>
-            </w:r>
-            <w:r>
-              <w:t xml:space="preserve">he </w:t>
+              <w:t xml:space="preserve">The </w:t>
             </w:r>
             <w:r>
               <w:t xml:space="preserve">S3 bucket </w:t>
             </w:r>
             <w:r>
+              <w:t xml:space="preserve">that </w:t>
+            </w:r>
+            <w:r>
               <w:rPr>
                 <w:szCs w:val="18"/>
               </w:rPr>
@@ -6045,19 +6048,79 @@
               <w:rPr>
                 <w:szCs w:val="18"/>
               </w:rPr>
-              <w:t>, if you decide</w:t>
+              <w:t xml:space="preserve">. </w:t>
             </w:r>
             <w:r>
               <w:rPr>
                 <w:szCs w:val="18"/>
               </w:rPr>
-              <w:t xml:space="preserve"> to customize the Quick Start for your own use.</w:t>
+              <w:t>Use this if you</w:t>
             </w:r>
             <w:r>
               <w:rPr>
                 <w:szCs w:val="18"/>
               </w:rPr>
-              <w:t xml:space="preserve"> The bucket name can include numbers, lowercase letters, uppercase letters, and hyphens, but should not start or end with a hyphen.</w:t>
+              <w:t xml:space="preserve"> </w:t>
+            </w:r>
+            <w:r>
+              <w:rPr>
+                <w:szCs w:val="18"/>
+              </w:rPr>
+              <w:t>decide</w:t>
+            </w:r>
+            <w:r>
+              <w:rPr>
+                <w:szCs w:val="18"/>
+              </w:rPr>
+              <w:t xml:space="preserve"> to </w:t>
+            </w:r>
+            <w:r>
+              <w:rPr>
+                <w:szCs w:val="18"/>
+              </w:rPr>
+              <w:t>customiz</w:t>
+            </w:r>
+            <w:r>
+              <w:rPr>
+                <w:szCs w:val="18"/>
+              </w:rPr>
+              <w:t>e</w:t>
+            </w:r>
+            <w:r>
+              <w:rPr>
+                <w:szCs w:val="18"/>
+              </w:rPr>
+              <w:t xml:space="preserve"> </w:t>
+            </w:r>
+            <w:r>
+              <w:rPr>
+                <w:szCs w:val="18"/>
+              </w:rPr>
+              <w:t>the Quick Start.</w:t>
+            </w:r>
+            <w:r>
+              <w:rPr>
+                <w:szCs w:val="18"/>
+              </w:rPr>
+              <w:t xml:space="preserve"> </w:t>
+            </w:r>
+            <w:r>
+              <w:rPr>
+                <w:szCs w:val="18"/>
+              </w:rPr>
+              <w:t>Th</w:t>
+            </w:r>
+            <w:r>
+              <w:rPr>
+                <w:szCs w:val="18"/>
+              </w:rPr>
+              <w:t>is</w:t>
+            </w:r>
+            <w:r>
+              <w:rPr>
+                <w:szCs w:val="18"/>
+              </w:rPr>
+              <w:t xml:space="preserve"> bucket name can include numbers, lowercase letters, uppercase letters, and hyphens but should not start or end with a hyphen.</w:t>
             </w:r>
           </w:p>
         </w:tc>
@@ -6120,7 +6183,7 @@
             <w:r>
               <w:t>quickstart-</w:t>
             </w:r>
-            <w:commentRangeStart w:id="53"/>
+            <w:commentRangeStart w:id="56"/>
             <w:r>
               <w:t>&lt;company&gt;</w:t>
             </w:r>
@@ -6130,14 +6193,14 @@
             <w:r>
               <w:t>&lt;product&gt;</w:t>
             </w:r>
-            <w:commentRangeEnd w:id="53"/>
+            <w:commentRangeEnd w:id="56"/>
             <w:r>
               <w:rPr>
                 <w:rStyle w:val="CommentReference"/>
                 <w:rFonts w:cs="Times New Roman"/>
                 <w:color w:val="212120"/>
               </w:rPr>
-              <w:commentReference w:id="53"/>
+              <w:commentReference w:id="56"/>
             </w:r>
             <w:r>
               <w:t>/</w:t>
@@ -6162,7 +6225,7 @@
               </w:rPr>
               <w:t xml:space="preserve">The </w:t>
             </w:r>
-            <w:hyperlink r:id="rId48" w:history="1">
+            <w:hyperlink r:id="rId49" w:history="1">
               <w:r>
                 <w:rPr>
                   <w:rStyle w:val="Hyperlink"/>
@@ -6181,6 +6244,12 @@
               <w:rPr>
                 <w:szCs w:val="18"/>
               </w:rPr>
+              <w:t xml:space="preserve">that is </w:t>
+            </w:r>
+            <w:r>
+              <w:rPr>
+                <w:szCs w:val="18"/>
+              </w:rPr>
               <w:t>used to simulate a folder</w:t>
             </w:r>
             <w:r>
@@ -6193,13 +6262,31 @@
               <w:rPr>
                 <w:szCs w:val="18"/>
               </w:rPr>
-              <w:t>. You need to use this if you want</w:t>
+              <w:t xml:space="preserve">. </w:t>
             </w:r>
             <w:r>
               <w:rPr>
                 <w:szCs w:val="18"/>
               </w:rPr>
-              <w:t xml:space="preserve"> to customize the Quick Start for your own use.</w:t>
+              <w:t>U</w:t>
+            </w:r>
+            <w:r>
+              <w:rPr>
+                <w:szCs w:val="18"/>
+              </w:rPr>
+              <w:t xml:space="preserve">se this if you </w:t>
+            </w:r>
+            <w:r>
+              <w:rPr>
+                <w:szCs w:val="18"/>
+              </w:rPr>
+              <w:t>decide</w:t>
+            </w:r>
+            <w:r>
+              <w:rPr>
+                <w:szCs w:val="18"/>
+              </w:rPr>
+              <w:t xml:space="preserve"> to customize the Quick Start.</w:t>
             </w:r>
             <w:r>
               <w:rPr>
@@ -6221,11 +6308,11 @@
       <w:pPr>
         <w:pStyle w:val="Heading3"/>
       </w:pPr>
-      <w:bookmarkStart w:id="54" w:name="sc2"/>
-      <w:bookmarkStart w:id="55" w:name="_Option_2:_Parameters"/>
-      <w:bookmarkStart w:id="56" w:name="_Toc32828025"/>
-      <w:bookmarkEnd w:id="54"/>
-      <w:bookmarkEnd w:id="55"/>
+      <w:bookmarkStart w:id="57" w:name="sc2"/>
+      <w:bookmarkStart w:id="58" w:name="_Option_2:_Parameters"/>
+      <w:bookmarkStart w:id="59" w:name="_Toc32828025"/>
+      <w:bookmarkEnd w:id="57"/>
+      <w:bookmarkEnd w:id="58"/>
       <w:r>
         <w:t>Option 2: Parameters for deploying &lt;software&gt; into an existing VPC</w:t>
       </w:r>
@@ -6238,9 +6325,9 @@
           <w:iCs/>
           <w:color w:val="212120"/>
         </w:rPr>
-        <w:commentReference w:id="57"/>
-      </w:r>
-      <w:bookmarkEnd w:id="56"/>
+        <w:commentReference w:id="60"/>
+      </w:r>
+      <w:bookmarkEnd w:id="59"/>
     </w:p>
     <w:p>
       <w:pPr>
@@ -6249,7 +6336,7 @@
           <w:rStyle w:val="Hyperlink"/>
         </w:rPr>
       </w:pPr>
-      <w:hyperlink r:id="rId49" w:history="1">
+      <w:hyperlink r:id="rId50" w:history="1">
         <w:r>
           <w:rPr>
             <w:rStyle w:val="Hyperlink"/>
@@ -6270,7 +6357,6 @@
         <w:rPr>
           <w:i/>
         </w:rPr>
-        <w:lastRenderedPageBreak/>
         <w:t>Network c</w:t>
       </w:r>
       <w:r>
@@ -6603,6 +6689,7 @@
               <w:pStyle w:val="Tabletext"/>
             </w:pPr>
             <w:r>
+              <w:lastRenderedPageBreak/>
               <w:t xml:space="preserve">Bastion </w:t>
             </w:r>
             <w:r>
@@ -7037,7 +7124,7 @@
       <w:r>
         <w:t xml:space="preserve"> code references to point to a new Quick Start location. For additional details, see the </w:t>
       </w:r>
-      <w:hyperlink r:id="rId50" w:history="1">
+      <w:hyperlink r:id="rId51" w:history="1">
         <w:r>
           <w:rPr>
             <w:rStyle w:val="Hyperlink"/>
@@ -7195,34 +7282,67 @@
               <w:t xml:space="preserve">S3 bucket </w:t>
             </w:r>
             <w:r>
+              <w:t xml:space="preserve">that </w:t>
+            </w:r>
+            <w:r>
               <w:rPr>
                 <w:szCs w:val="18"/>
               </w:rPr>
-              <w:t>you have</w:t>
+              <w:t xml:space="preserve">you </w:t>
             </w:r>
             <w:r>
               <w:rPr>
                 <w:szCs w:val="18"/>
               </w:rPr>
-              <w:t xml:space="preserve"> created for your copy of Quick Start assets</w:t>
+              <w:t>created for your copy of Quick Start assets</w:t>
             </w:r>
             <w:r>
               <w:rPr>
                 <w:szCs w:val="18"/>
               </w:rPr>
-              <w:t>, if you decide</w:t>
+              <w:t>. Use this</w:t>
             </w:r>
             <w:r>
               <w:rPr>
                 <w:szCs w:val="18"/>
               </w:rPr>
-              <w:t xml:space="preserve"> to customize the Quick Start for your own use.</w:t>
+              <w:t xml:space="preserve"> if you decide</w:t>
             </w:r>
             <w:r>
               <w:rPr>
                 <w:szCs w:val="18"/>
               </w:rPr>
-              <w:t xml:space="preserve"> The bucket name can include numbers, lowercase letters, uppercase letters, and hyphens, but should not start or end with a hyphen.</w:t>
+              <w:t xml:space="preserve"> to customize the Quick</w:t>
+            </w:r>
+            <w:r>
+              <w:rPr>
+                <w:szCs w:val="18"/>
+              </w:rPr>
+              <w:t xml:space="preserve"> Start</w:t>
+            </w:r>
+            <w:r>
+              <w:rPr>
+                <w:szCs w:val="18"/>
+              </w:rPr>
+              <w:t>.</w:t>
+            </w:r>
+            <w:r>
+              <w:rPr>
+                <w:szCs w:val="18"/>
+              </w:rPr>
+              <w:t xml:space="preserve"> Th</w:t>
+            </w:r>
+            <w:r>
+              <w:rPr>
+                <w:szCs w:val="18"/>
+              </w:rPr>
+              <w:t>is</w:t>
+            </w:r>
+            <w:r>
+              <w:rPr>
+                <w:szCs w:val="18"/>
+              </w:rPr>
+              <w:t xml:space="preserve"> bucket name can include numbers, lowercase letters, uppercase letters, and hyphens but should not start or end with a hyphen.</w:t>
             </w:r>
           </w:p>
         </w:tc>
@@ -7285,18 +7405,18 @@
             <w:r>
               <w:t>quickstart-</w:t>
             </w:r>
-            <w:commentRangeStart w:id="58"/>
+            <w:commentRangeStart w:id="61"/>
             <w:r>
               <w:t>&lt;company&gt;-&lt;product&gt;</w:t>
             </w:r>
-            <w:commentRangeEnd w:id="58"/>
+            <w:commentRangeEnd w:id="61"/>
             <w:r>
               <w:rPr>
                 <w:rStyle w:val="CommentReference"/>
                 <w:rFonts w:cs="Times New Roman"/>
                 <w:color w:val="212120"/>
               </w:rPr>
-              <w:commentReference w:id="58"/>
+              <w:commentReference w:id="61"/>
             </w:r>
             <w:r>
               <w:t>/</w:t>
@@ -7321,7 +7441,7 @@
               </w:rPr>
               <w:t xml:space="preserve">The </w:t>
             </w:r>
-            <w:hyperlink r:id="rId51" w:history="1">
+            <w:hyperlink r:id="rId52" w:history="1">
               <w:r>
                 <w:rPr>
                   <w:rStyle w:val="Hyperlink"/>
@@ -7340,6 +7460,12 @@
               <w:rPr>
                 <w:szCs w:val="18"/>
               </w:rPr>
+              <w:t xml:space="preserve">that is </w:t>
+            </w:r>
+            <w:r>
+              <w:rPr>
+                <w:szCs w:val="18"/>
+              </w:rPr>
               <w:t>used to simulate a folder</w:t>
             </w:r>
             <w:r>
@@ -7352,19 +7478,31 @@
               <w:rPr>
                 <w:szCs w:val="18"/>
               </w:rPr>
-              <w:t>. You need to use this</w:t>
+              <w:t xml:space="preserve">. </w:t>
             </w:r>
             <w:r>
               <w:rPr>
                 <w:szCs w:val="18"/>
               </w:rPr>
+              <w:t>U</w:t>
+            </w:r>
+            <w:r>
+              <w:rPr>
+                <w:szCs w:val="18"/>
+              </w:rPr>
+              <w:t>se this</w:t>
+            </w:r>
+            <w:r>
+              <w:rPr>
+                <w:szCs w:val="18"/>
+              </w:rPr>
               <w:t xml:space="preserve"> if you </w:t>
             </w:r>
             <w:r>
               <w:rPr>
                 <w:szCs w:val="18"/>
               </w:rPr>
-              <w:t>want</w:t>
+              <w:t>decide</w:t>
             </w:r>
             <w:r>
               <w:rPr>
@@ -7376,20 +7514,13 @@
               <w:rPr>
                 <w:szCs w:val="18"/>
               </w:rPr>
-              <w:t>to customize the Quick Start for your own use.</w:t>
+              <w:t>to customize the Quick Start.</w:t>
             </w:r>
             <w:r>
               <w:rPr>
                 <w:szCs w:val="18"/>
               </w:rPr>
-              <w:t xml:space="preserve"> This prefix can </w:t>
-            </w:r>
-            <w:r>
-              <w:rPr>
-                <w:szCs w:val="18"/>
-              </w:rPr>
-              <w:lastRenderedPageBreak/>
-              <w:t>include numbers, lowercase letters, uppercase letters, hyphens, and forward slashes.</w:t>
+              <w:t xml:space="preserve"> This prefix can include numbers, lowercase letters, uppercase letters, hyphens, and forward slashes.</w:t>
             </w:r>
           </w:p>
         </w:tc>
@@ -7405,7 +7536,6 @@
         <w:spacing w:before="280"/>
       </w:pPr>
       <w:r>
-        <w:lastRenderedPageBreak/>
         <w:t xml:space="preserve">On the </w:t>
       </w:r>
       <w:r>
@@ -7420,7 +7550,7 @@
       <w:r>
         <w:t xml:space="preserve">page, you can </w:t>
       </w:r>
-      <w:hyperlink r:id="rId52" w:history="1">
+      <w:hyperlink r:id="rId53" w:history="1">
         <w:r>
           <w:rPr>
             <w:rStyle w:val="Hyperlink"/>
@@ -7437,7 +7567,7 @@
       <w:r>
         <w:t xml:space="preserve"> and </w:t>
       </w:r>
-      <w:hyperlink r:id="rId53" w:history="1">
+      <w:hyperlink r:id="rId54" w:history="1">
         <w:r>
           <w:rPr>
             <w:rStyle w:val="Hyperlink"/>
@@ -7506,7 +7636,13 @@
         <w:t xml:space="preserve"> IAM resources</w:t>
       </w:r>
       <w:r>
-        <w:t xml:space="preserve"> and might require the capability to auto-expand macros</w:t>
+        <w:t xml:space="preserve"> and might require the ability to auto</w:t>
+      </w:r>
+      <w:r>
+        <w:t xml:space="preserve">matically </w:t>
+      </w:r>
+      <w:r>
+        <w:t>expand macros</w:t>
       </w:r>
       <w:r>
         <w:t>.</w:t>
@@ -7524,6 +7660,7 @@
         </w:rPr>
       </w:pPr>
       <w:r>
+        <w:lastRenderedPageBreak/>
         <w:t xml:space="preserve">Choose </w:t>
       </w:r>
       <w:r>
@@ -7597,7 +7734,13 @@
         <w:t>Outputs</w:t>
       </w:r>
       <w:r>
-        <w:t xml:space="preserve"> tab for the stack to view the resources that were created.</w:t>
+        <w:t xml:space="preserve"> tab for the stack</w:t>
+      </w:r>
+      <w:r>
+        <w:t>, as shown in Figure 2,</w:t>
+      </w:r>
+      <w:r>
+        <w:t xml:space="preserve"> to view the resources that were created.</w:t>
       </w:r>
     </w:p>
     <w:p>
@@ -7630,7 +7773,7 @@
                     </pic:cNvPicPr>
                   </pic:nvPicPr>
                   <pic:blipFill>
-                    <a:blip r:embed="rId54">
+                    <a:blip r:embed="rId55">
                       <a:extLst>
                         <a:ext uri="{28A0092B-C50C-407E-A947-70E740481C1C}">
                           <a14:useLocalDpi xmlns:a14="http://schemas.microsoft.com/office/drawing/2010/main" val="0"/>
@@ -7688,14 +7831,14 @@
           <w:color w:val="212120"/>
           <w:kern w:val="28"/>
         </w:rPr>
-        <w:commentReference w:id="59"/>
+        <w:commentReference w:id="62"/>
       </w:r>
     </w:p>
     <w:p>
       <w:pPr>
         <w:pStyle w:val="Heading2"/>
       </w:pPr>
-      <w:bookmarkStart w:id="60" w:name="_Toc32828026"/>
+      <w:bookmarkStart w:id="63" w:name="_Toc32828026"/>
       <w:r>
         <w:t>Step 4</w:t>
       </w:r>
@@ -7708,13 +7851,13 @@
       <w:r>
         <w:t>eployment</w:t>
       </w:r>
-      <w:bookmarkEnd w:id="60"/>
+      <w:bookmarkEnd w:id="63"/>
     </w:p>
     <w:p>
       <w:pPr>
         <w:spacing w:after="400"/>
       </w:pPr>
-      <w:commentRangeStart w:id="61"/>
+      <w:commentRangeStart w:id="64"/>
       <w:r>
         <w:t>&lt;</w:t>
       </w:r>
@@ -7724,21 +7867,20 @@
       <w:r>
         <w:t>.&gt;</w:t>
       </w:r>
-      <w:commentRangeEnd w:id="61"/>
+      <w:commentRangeEnd w:id="64"/>
       <w:r>
         <w:rPr>
           <w:rStyle w:val="CommentReference"/>
         </w:rPr>
-        <w:commentReference w:id="61"/>
+        <w:commentReference w:id="64"/>
       </w:r>
     </w:p>
     <w:p>
       <w:pPr>
         <w:pStyle w:val="Heading1"/>
       </w:pPr>
-      <w:bookmarkStart w:id="62" w:name="_Toc32828027"/>
-      <w:r>
-        <w:lastRenderedPageBreak/>
+      <w:bookmarkStart w:id="65" w:name="_Toc32828027"/>
+      <w:r>
         <w:t>Best practices for u</w:t>
       </w:r>
       <w:r>
@@ -7756,37 +7898,6 @@
       <w:r>
         <w:t>on AWS</w:t>
       </w:r>
-      <w:bookmarkEnd w:id="62"/>
-    </w:p>
-    <w:p>
-      <w:commentRangeStart w:id="63"/>
-      <w:r>
-        <w:t>&lt;</w:t>
-      </w:r>
-      <w:r>
-        <w:t>Add any best practices for using the software</w:t>
-      </w:r>
-      <w:r>
-        <w:t>.&gt;</w:t>
-      </w:r>
-      <w:commentRangeEnd w:id="63"/>
-      <w:r>
-        <w:rPr>
-          <w:rStyle w:val="CommentReference"/>
-        </w:rPr>
-        <w:commentReference w:id="63"/>
-      </w:r>
-    </w:p>
-    <w:p>
-      <w:pPr>
-        <w:pStyle w:val="Heading1"/>
-      </w:pPr>
-      <w:bookmarkStart w:id="64" w:name="_Toc481076941"/>
-      <w:bookmarkStart w:id="65" w:name="_Toc32828028"/>
-      <w:r>
-        <w:t>Security</w:t>
-      </w:r>
-      <w:bookmarkEnd w:id="64"/>
       <w:bookmarkEnd w:id="65"/>
     </w:p>
     <w:p>
@@ -7795,7 +7906,7 @@
         <w:t>&lt;</w:t>
       </w:r>
       <w:r>
-        <w:t>Add any security-related information</w:t>
+        <w:t>Add any best practices for using the software</w:t>
       </w:r>
       <w:r>
         <w:t>.&gt;</w:t>
@@ -7806,47 +7917,37 @@
           <w:rStyle w:val="CommentReference"/>
         </w:rPr>
         <w:commentReference w:id="66"/>
-      </w:r>
-      <w:r>
-        <w:t xml:space="preserve"> </w:t>
       </w:r>
     </w:p>
     <w:p>
       <w:pPr>
         <w:pStyle w:val="Heading1"/>
       </w:pPr>
-      <w:bookmarkStart w:id="67" w:name="_Toc32828029"/>
-      <w:commentRangeStart w:id="68"/>
-      <w:r>
-        <w:t>&lt;</w:t>
-      </w:r>
-      <w:r>
-        <w:t>Other useful i</w:t>
-      </w:r>
-      <w:r>
-        <w:t>nformation&gt;</w:t>
+      <w:bookmarkStart w:id="67" w:name="_Toc481076941"/>
+      <w:bookmarkStart w:id="68" w:name="_Toc32828028"/>
+      <w:r>
+        <w:t>Security</w:t>
       </w:r>
       <w:bookmarkEnd w:id="67"/>
-      <w:r>
-        <w:t xml:space="preserve"> </w:t>
-      </w:r>
+      <w:bookmarkEnd w:id="68"/>
     </w:p>
     <w:p>
+      <w:commentRangeStart w:id="69"/>
       <w:r>
         <w:t>&lt;</w:t>
       </w:r>
       <w:r>
-        <w:t>Add any other details that will help the customer use the software on AWS</w:t>
+        <w:t>Add any security-related information</w:t>
       </w:r>
       <w:r>
         <w:t>.&gt;</w:t>
       </w:r>
-      <w:commentRangeEnd w:id="68"/>
+      <w:commentRangeEnd w:id="69"/>
       <w:r>
         <w:rPr>
           <w:rStyle w:val="CommentReference"/>
         </w:rPr>
-        <w:commentReference w:id="68"/>
+        <w:commentReference w:id="69"/>
       </w:r>
       <w:r>
         <w:t xml:space="preserve"> </w:t>
@@ -7856,8 +7957,50 @@
       <w:pPr>
         <w:pStyle w:val="Heading1"/>
       </w:pPr>
-      <w:bookmarkStart w:id="69" w:name="_Toc32828030"/>
-      <w:r>
+      <w:bookmarkStart w:id="70" w:name="_Toc32828029"/>
+      <w:commentRangeStart w:id="71"/>
+      <w:r>
+        <w:t>&lt;</w:t>
+      </w:r>
+      <w:r>
+        <w:t>Other useful i</w:t>
+      </w:r>
+      <w:r>
+        <w:t>nformation&gt;</w:t>
+      </w:r>
+      <w:bookmarkEnd w:id="70"/>
+      <w:r>
+        <w:t xml:space="preserve"> </w:t>
+      </w:r>
+    </w:p>
+    <w:p>
+      <w:r>
+        <w:t>&lt;</w:t>
+      </w:r>
+      <w:r>
+        <w:t>Add any other details that will help the customer use the software on AWS</w:t>
+      </w:r>
+      <w:r>
+        <w:t>.&gt;</w:t>
+      </w:r>
+      <w:commentRangeEnd w:id="71"/>
+      <w:r>
+        <w:rPr>
+          <w:rStyle w:val="CommentReference"/>
+        </w:rPr>
+        <w:commentReference w:id="71"/>
+      </w:r>
+      <w:r>
+        <w:t xml:space="preserve"> </w:t>
+      </w:r>
+    </w:p>
+    <w:p>
+      <w:pPr>
+        <w:pStyle w:val="Heading1"/>
+      </w:pPr>
+      <w:bookmarkStart w:id="72" w:name="_Toc32828030"/>
+      <w:r>
+        <w:lastRenderedPageBreak/>
         <w:t>FAQ</w:t>
       </w:r>
       <w:r>
@@ -7867,9 +8010,9 @@
           <w:bCs/>
           <w:color w:val="212120"/>
         </w:rPr>
-        <w:commentReference w:id="70"/>
-      </w:r>
-      <w:bookmarkEnd w:id="69"/>
+        <w:commentReference w:id="73"/>
+      </w:r>
+      <w:bookmarkEnd w:id="72"/>
     </w:p>
     <w:p>
       <w:pPr>
@@ -7931,7 +8074,12 @@
         <w:t>No</w:t>
       </w:r>
       <w:r>
-        <w:t xml:space="preserve">. (This setting is under </w:t>
+        <w:t>. (</w:t>
+      </w:r>
+      <w:bookmarkStart w:id="74" w:name="OLE_LINK44"/>
+      <w:bookmarkStart w:id="75" w:name="OLE_LINK45"/>
+      <w:r>
+        <w:t xml:space="preserve">This setting is under </w:t>
       </w:r>
       <w:r>
         <w:rPr>
@@ -7949,7 +8097,12 @@
         <w:t>Options</w:t>
       </w:r>
       <w:r>
-        <w:t xml:space="preserve"> page.) With this setting, the stack’s state </w:t>
+        <w:t xml:space="preserve"> page.</w:t>
+      </w:r>
+      <w:bookmarkEnd w:id="74"/>
+      <w:bookmarkEnd w:id="75"/>
+      <w:r>
+        <w:t xml:space="preserve">) With this setting, the stack’s state </w:t>
       </w:r>
       <w:r>
         <w:t>is</w:t>
@@ -7969,7 +8122,7 @@
       <w:r>
         <w:t xml:space="preserve"> the issue. </w:t>
       </w:r>
-      <w:commentRangeStart w:id="71"/>
+      <w:commentRangeStart w:id="76"/>
       <w:r>
         <w:t>(</w:t>
       </w:r>
@@ -7999,12 +8152,12 @@
       <w:r>
         <w:t>.)</w:t>
       </w:r>
-      <w:commentRangeEnd w:id="71"/>
+      <w:commentRangeEnd w:id="76"/>
       <w:r>
         <w:rPr>
           <w:rStyle w:val="CommentReference"/>
         </w:rPr>
-        <w:commentReference w:id="71"/>
+        <w:commentReference w:id="76"/>
       </w:r>
     </w:p>
     <w:p>
@@ -8064,7 +8217,7 @@
       <w:r>
         <w:t xml:space="preserve">For additional information, see </w:t>
       </w:r>
-      <w:hyperlink r:id="rId55" w:history="1">
+      <w:hyperlink r:id="rId56" w:history="1">
         <w:r>
           <w:rPr>
             <w:rStyle w:val="Hyperlink"/>
@@ -8128,7 +8281,20 @@
         <w:t>links in this guide</w:t>
       </w:r>
       <w:r>
-        <w:t xml:space="preserve"> or from another S3 bucket. If you deploy the templates from a local copy on your computer or from a non-S3 location, you might encounter template size limitations.</w:t>
+        <w:t xml:space="preserve"> or from another S3 bucket. If you deploy the templates from a local copy on your computer or </w:t>
+      </w:r>
+      <w:bookmarkStart w:id="77" w:name="OLE_LINK46"/>
+      <w:bookmarkStart w:id="78" w:name="OLE_LINK47"/>
+      <w:r>
+        <w:t>from a location</w:t>
+      </w:r>
+      <w:bookmarkEnd w:id="77"/>
+      <w:bookmarkEnd w:id="78"/>
+      <w:r>
+        <w:t xml:space="preserve"> other than an S3 bucket</w:t>
+      </w:r>
+      <w:r>
+        <w:t>, you might encounter template size limitations.</w:t>
       </w:r>
       <w:r>
         <w:t xml:space="preserve"> For more information about AWS CloudFormation </w:t>
@@ -8139,7 +8305,7 @@
       <w:r>
         <w:t xml:space="preserve">s, see the </w:t>
       </w:r>
-      <w:hyperlink r:id="rId56" w:history="1">
+      <w:hyperlink r:id="rId57" w:history="1">
         <w:r>
           <w:rPr>
             <w:rStyle w:val="Hyperlink"/>
@@ -8155,11 +8321,11 @@
       <w:pPr>
         <w:pStyle w:val="Heading1"/>
       </w:pPr>
-      <w:bookmarkStart w:id="72" w:name="_Toc32828031"/>
+      <w:bookmarkStart w:id="79" w:name="_Toc32828031"/>
       <w:r>
         <w:t>Send us feedback</w:t>
       </w:r>
-      <w:bookmarkEnd w:id="72"/>
+      <w:bookmarkEnd w:id="79"/>
     </w:p>
     <w:p>
       <w:pPr>
@@ -8178,7 +8344,7 @@
       <w:r>
         <w:t xml:space="preserve"> section of the </w:t>
       </w:r>
-      <w:hyperlink r:id="rId57" w:history="1">
+      <w:hyperlink r:id="rId58" w:history="1">
         <w:r>
           <w:rPr>
             <w:rStyle w:val="Hyperlink"/>
@@ -8189,7 +8355,7 @@
       <w:r>
         <w:t xml:space="preserve"> for this Quick Start. If you’d like to submit code, please review the </w:t>
       </w:r>
-      <w:hyperlink r:id="rId58" w:history="1">
+      <w:hyperlink r:id="rId59" w:history="1">
         <w:r>
           <w:rPr>
             <w:rStyle w:val="Hyperlink"/>
@@ -8206,15 +8372,14 @@
       <w:pPr>
         <w:pStyle w:val="Heading1"/>
       </w:pPr>
-      <w:bookmarkStart w:id="73" w:name="_Toc32828032"/>
-      <w:r>
-        <w:lastRenderedPageBreak/>
+      <w:bookmarkStart w:id="80" w:name="_Toc32828032"/>
+      <w:r>
         <w:t>Additional r</w:t>
       </w:r>
       <w:r>
         <w:t>esources</w:t>
       </w:r>
-      <w:bookmarkEnd w:id="73"/>
+      <w:bookmarkEnd w:id="80"/>
     </w:p>
     <w:p>
       <w:pPr>
@@ -8223,8 +8388,8 @@
           <w:rStyle w:val="Run-inhead"/>
         </w:rPr>
       </w:pPr>
-      <w:bookmarkStart w:id="74" w:name="_Toc470792051"/>
-      <w:bookmarkStart w:id="75" w:name="_Toc470793187"/>
+      <w:bookmarkStart w:id="81" w:name="_Toc470792051"/>
+      <w:bookmarkStart w:id="82" w:name="_Toc470793187"/>
       <w:r>
         <w:rPr>
           <w:rStyle w:val="Run-inhead"/>
@@ -8276,7 +8441,7 @@
         </w:rPr>
         <w:fldChar w:fldCharType="end"/>
       </w:r>
-      <w:hyperlink r:id="rId59" w:history="1">
+      <w:hyperlink r:id="rId60" w:history="1">
         <w:r>
           <w:rPr>
             <w:rStyle w:val="Hyperlink"/>
@@ -8289,7 +8454,7 @@
       <w:pPr>
         <w:pStyle w:val="ListBullet"/>
       </w:pPr>
-      <w:hyperlink r:id="rId60" w:history="1">
+      <w:hyperlink r:id="rId61" w:history="1">
         <w:r>
           <w:rPr>
             <w:rStyle w:val="Hyperlink"/>
@@ -8316,7 +8481,7 @@
         <w:rPr>
           <w:rStyle w:val="Run-inhead"/>
         </w:rPr>
-        <w:commentReference w:id="76"/>
+        <w:commentReference w:id="83"/>
       </w:r>
     </w:p>
     <w:p>
@@ -8344,9 +8509,10 @@
         <w:pStyle w:val="ListBullet"/>
       </w:pPr>
       <w:r>
+        <w:lastRenderedPageBreak/>
         <w:fldChar w:fldCharType="end"/>
       </w:r>
-      <w:hyperlink r:id="rId61" w:history="1">
+      <w:hyperlink r:id="rId62" w:history="1">
         <w:r>
           <w:rPr>
             <w:rStyle w:val="Hyperlink"/>
@@ -8359,7 +8525,7 @@
       <w:pPr>
         <w:pStyle w:val="ListBullet"/>
       </w:pPr>
-      <w:hyperlink r:id="rId62" w:history="1">
+      <w:hyperlink r:id="rId63" w:history="1">
         <w:r>
           <w:rPr>
             <w:rStyle w:val="Hyperlink"/>
@@ -8372,7 +8538,7 @@
       <w:pPr>
         <w:pStyle w:val="ListBullet"/>
       </w:pPr>
-      <w:hyperlink r:id="rId63" w:history="1">
+      <w:hyperlink r:id="rId64" w:history="1">
         <w:r>
           <w:rPr>
             <w:rStyle w:val="Hyperlink"/>
@@ -8385,7 +8551,7 @@
       <w:pPr>
         <w:pStyle w:val="ListBullet"/>
       </w:pPr>
-      <w:hyperlink r:id="rId64" w:history="1">
+      <w:hyperlink r:id="rId65" w:history="1">
         <w:r>
           <w:rPr>
             <w:rStyle w:val="Hyperlink"/>
@@ -8401,7 +8567,7 @@
           <w:rStyle w:val="Run-inhead"/>
         </w:rPr>
       </w:pPr>
-      <w:commentRangeStart w:id="77"/>
+      <w:commentRangeStart w:id="84"/>
       <w:r>
         <w:rPr>
           <w:rStyle w:val="Run-inhead"/>
@@ -8416,12 +8582,12 @@
       <w:r>
         <w:t>&lt;link&gt;</w:t>
       </w:r>
-      <w:commentRangeEnd w:id="77"/>
+      <w:commentRangeEnd w:id="84"/>
       <w:r>
         <w:rPr>
           <w:rStyle w:val="CommentReference"/>
         </w:rPr>
-        <w:commentReference w:id="77"/>
+        <w:commentReference w:id="84"/>
       </w:r>
     </w:p>
     <w:p>
@@ -8449,7 +8615,7 @@
         <w:pStyle w:val="ListBullet"/>
         <w:spacing w:after="400"/>
       </w:pPr>
-      <w:hyperlink r:id="rId65" w:history="1">
+      <w:hyperlink r:id="rId66" w:history="1">
         <w:r>
           <w:rPr>
             <w:rStyle w:val="Hyperlink"/>
@@ -8462,7 +8628,7 @@
       <w:pPr>
         <w:pStyle w:val="Heading1"/>
       </w:pPr>
-      <w:bookmarkStart w:id="78" w:name="_Toc32828033"/>
+      <w:bookmarkStart w:id="85" w:name="_Toc32828033"/>
       <w:r>
         <w:t>D</w:t>
       </w:r>
@@ -8472,17 +8638,17 @@
       <w:r>
         <w:t>evisions</w:t>
       </w:r>
-      <w:bookmarkEnd w:id="74"/>
-      <w:bookmarkEnd w:id="75"/>
+      <w:bookmarkEnd w:id="81"/>
+      <w:bookmarkEnd w:id="82"/>
       <w:r>
         <w:rPr>
           <w:rStyle w:val="CommentReference"/>
           <w:sz w:val="36"/>
           <w:szCs w:val="24"/>
         </w:rPr>
-        <w:commentReference w:id="79"/>
-      </w:r>
-      <w:bookmarkEnd w:id="78"/>
+        <w:commentReference w:id="86"/>
+      </w:r>
+      <w:bookmarkEnd w:id="85"/>
     </w:p>
     <w:tbl>
       <w:tblPr>
@@ -8608,7 +8774,6 @@
         <w:rPr>
           <w:noProof/>
         </w:rPr>
-        <w:lastRenderedPageBreak/>
         <mc:AlternateContent>
           <mc:Choice Requires="wps">
             <w:drawing>
@@ -8741,7 +8906,7 @@
                               </w:rPr>
                               <w:t xml:space="preserve">The software included with this paper is licensed under the Apache License, Version 2.0 (the "License"). You may not use this file except in compliance with the License. A copy of the License is located at </w:t>
                             </w:r>
-                            <w:hyperlink r:id="rId66" w:history="1">
+                            <w:hyperlink r:id="rId67" w:history="1">
                               <w:r>
                                 <w:rPr>
                                   <w:rStyle w:val="Hyperlink"/>
@@ -8789,7 +8954,7 @@
           </mc:Choice>
           <mc:Fallback>
             <w:pict>
-              <v:rect w14:anchorId="74B18F5B" id="Rectangle 148" o:spid="_x0000_s1026" style="position:absolute;margin-left:0;margin-top:-309.6pt;width:273.75pt;height:313.2pt;z-index:251800576;visibility:visible;mso-wrap-style:square;mso-width-percent:1000;mso-height-percent:0;mso-wrap-distance-left:0;mso-wrap-distance-top:28.8pt;mso-wrap-distance-right:0;mso-wrap-distance-bottom:28.8pt;mso-position-horizontal:absolute;mso-position-horizontal-relative:margin;mso-position-vertical:absolute;mso-position-vertical-relative:bottom-margin-area;mso-width-percent:1000;mso-height-percent:0;mso-width-relative:margin;mso-height-relative:margin;v-text-anchor:top" o:gfxdata="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" filled="f" stroked="f" strokeweight="2pt">
+              <v:rect w14:anchorId="74B18F5B" id="Rectangle 148" o:spid="_x0000_s1026" style="position:absolute;margin-left:0;margin-top:-309.6pt;width:273.75pt;height:313.2pt;z-index:251800576;visibility:visible;mso-wrap-style:square;mso-width-percent:1000;mso-height-percent:0;mso-wrap-distance-left:0;mso-wrap-distance-top:28.8pt;mso-wrap-distance-right:0;mso-wrap-distance-bottom:28.8pt;mso-position-horizontal:absolute;mso-position-horizontal-relative:margin;mso-position-vertical:absolute;mso-position-vertical-relative:bottom-margin-area;mso-width-percent:1000;mso-height-percent:0;mso-width-relative:margin;mso-height-relative:margin;v-text-anchor:top" o:gfxdata="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" filled="f" stroked="f" strokeweight="2pt">
                 <v:textbox style="mso-fit-shape-to-text:t" inset="0,0,0,0">
                   <w:txbxContent>
                     <w:p>
@@ -8873,7 +9038,7 @@
                         </w:rPr>
                         <w:t xml:space="preserve">The software included with this paper is licensed under the Apache License, Version 2.0 (the "License"). You may not use this file except in compliance with the License. A copy of the License is located at </w:t>
                       </w:r>
-                      <w:hyperlink r:id="rId67" w:history="1">
+                      <w:hyperlink r:id="rId68" w:history="1">
                         <w:r>
                           <w:rPr>
                             <w:rStyle w:val="Hyperlink"/>
@@ -8914,10 +9079,10 @@
       </w:pPr>
     </w:p>
     <w:sectPr>
-      <w:headerReference w:type="default" r:id="rId68"/>
-      <w:footerReference w:type="default" r:id="rId69"/>
-      <w:headerReference w:type="first" r:id="rId70"/>
-      <w:footerReference w:type="first" r:id="rId71"/>
+      <w:headerReference w:type="default" r:id="rId69"/>
+      <w:footerReference w:type="default" r:id="rId70"/>
+      <w:headerReference w:type="first" r:id="rId71"/>
+      <w:footerReference w:type="first" r:id="rId72"/>
       <w:type w:val="continuous"/>
       <w:pgSz w:w="12240" w:h="15840" w:code="1"/>
       <w:pgMar w:top="1440" w:right="1080" w:bottom="1440" w:left="1440" w:header="720" w:footer="720" w:gutter="0"/>
@@ -8930,7 +9095,7 @@
 </file>
 
 <file path=word/comments.xml><?xml version="1.0" encoding="utf-8"?>
-<w:comments xmlns:wpc="http://schemas.microsoft.com/office/word/2010/wordprocessingCanvas" xmlns:cx="http://schemas.microsoft.com/office/drawing/2014/chartex" xmlns:cx1="http://schemas.microsoft.com/office/drawing/2015/9/8/chartex" xmlns:mc="http://schemas.openxmlformats.org/markup-compatibility/2006" xmlns:o="urn:schemas-microsoft-com:office:office" xmlns:r="http://schemas.openxmlformats.org/officeDocument/2006/relationships" xmlns:m="http://schemas.openxmlformats.org/officeDocument/2006/math" xmlns:v="urn:schemas-microsoft-com:vml" xmlns:wp14="http://schemas.microsoft.com/office/word/2010/wordprocessingDrawing" xmlns:wp="http://schemas.openxmlformats.org/drawingml/2006/wordprocessingDrawing" xmlns:w10="urn:schemas-microsoft-com:office:word" xmlns:w="http://schemas.openxmlformats.org/wordprocessingml/2006/main" xmlns:w14="http://schemas.microsoft.com/office/word/2010/wordml" xmlns:w15="http://schemas.microsoft.com/office/word/2012/wordml" xmlns:w16se="http://schemas.microsoft.com/office/word/2015/wordml/symex" xmlns:wpg="http://schemas.microsoft.com/office/word/2010/wordprocessingGroup" xmlns:wpi="http://schemas.microsoft.com/office/word/2010/wordprocessingInk" xmlns:wne="http://schemas.microsoft.com/office/word/2006/wordml" xmlns:wps="http://schemas.microsoft.com/office/word/2010/wordprocessingShape" mc:Ignorable="w14 w15 w16se wp14">
+<w:comments xmlns:wpc="http://schemas.microsoft.com/office/word/2010/wordprocessingCanvas" xmlns:cx="http://schemas.microsoft.com/office/drawing/2014/chartex" xmlns:cx1="http://schemas.microsoft.com/office/drawing/2015/9/8/chartex" xmlns:cx2="http://schemas.microsoft.com/office/drawing/2015/10/21/chartex" xmlns:cx3="http://schemas.microsoft.com/office/drawing/2016/5/9/chartex" xmlns:cx4="http://schemas.microsoft.com/office/drawing/2016/5/10/chartex" xmlns:cx5="http://schemas.microsoft.com/office/drawing/2016/5/11/chartex" xmlns:cx6="http://schemas.microsoft.com/office/drawing/2016/5/12/chartex" xmlns:cx7="http://schemas.microsoft.com/office/drawing/2016/5/13/chartex" xmlns:cx8="http://schemas.microsoft.com/office/drawing/2016/5/14/chartex" xmlns:mc="http://schemas.openxmlformats.org/markup-compatibility/2006" xmlns:aink="http://schemas.microsoft.com/office/drawing/2016/ink" xmlns:am3d="http://schemas.microsoft.com/office/drawing/2017/model3d" xmlns:o="urn:schemas-microsoft-com:office:office" xmlns:r="http://schemas.openxmlformats.org/officeDocument/2006/relationships" xmlns:m="http://schemas.openxmlformats.org/officeDocument/2006/math" xmlns:v="urn:schemas-microsoft-com:vml" xmlns:wp14="http://schemas.microsoft.com/office/word/2010/wordprocessingDrawing" xmlns:wp="http://schemas.openxmlformats.org/drawingml/2006/wordprocessingDrawing" xmlns:w10="urn:schemas-microsoft-com:office:word" xmlns:w="http://schemas.openxmlformats.org/wordprocessingml/2006/main" xmlns:w14="http://schemas.microsoft.com/office/word/2010/wordml" xmlns:w15="http://schemas.microsoft.com/office/word/2012/wordml" xmlns:w16cid="http://schemas.microsoft.com/office/word/2016/wordml/cid" xmlns:w16se="http://schemas.microsoft.com/office/word/2015/wordml/symex" xmlns:wpg="http://schemas.microsoft.com/office/word/2010/wordprocessingGroup" xmlns:wpi="http://schemas.microsoft.com/office/word/2010/wordprocessingInk" xmlns:wne="http://schemas.microsoft.com/office/word/2006/wordml" xmlns:wps="http://schemas.microsoft.com/office/word/2010/wordprocessingShape" mc:Ignorable="w14 w15 w16se w16cid wp14">
   <w:comment w:id="0" w:author="Author" w:initials="A">
     <w:p>
       <w:pPr>
@@ -9146,7 +9311,7 @@
       </w:r>
     </w:p>
   </w:comment>
-  <w:comment w:id="7" w:author="Author" w:initials="A">
+  <w:comment w:id="8" w:author="Author" w:initials="A">
     <w:p>
       <w:pPr>
         <w:pStyle w:val="CommentText"/>
@@ -9162,7 +9327,7 @@
       </w:r>
     </w:p>
   </w:comment>
-  <w:comment w:id="10" w:author="Author" w:initials="A">
+  <w:comment w:id="11" w:author="Author" w:initials="A">
     <w:p>
       <w:pPr>
         <w:pStyle w:val="CommentText"/>
@@ -9178,7 +9343,7 @@
       </w:r>
     </w:p>
   </w:comment>
-  <w:comment w:id="13" w:author="Author" w:initials="A">
+  <w:comment w:id="14" w:author="Author" w:initials="A">
     <w:p>
       <w:pPr>
         <w:pStyle w:val="ListParagraph"/>
@@ -9638,33 +9803,18 @@
         <w:annotationRef/>
       </w:r>
       <w:r>
-        <w:rPr>
-          <w:color w:val="auto"/>
-        </w:rPr>
         <w:t xml:space="preserve">In this section, include </w:t>
       </w:r>
       <w:r>
-        <w:rPr>
-          <w:color w:val="auto"/>
-        </w:rPr>
         <w:t>AWS account configuration, operating system, licensing, DNS</w:t>
       </w:r>
       <w:r>
-        <w:rPr>
-          <w:color w:val="auto"/>
-        </w:rPr>
         <w:t xml:space="preserve"> </w:t>
       </w:r>
       <w:r>
-        <w:rPr>
-          <w:color w:val="auto"/>
-        </w:rPr>
         <w:t>requirements</w:t>
       </w:r>
       <w:r>
-        <w:rPr>
-          <w:color w:val="auto"/>
-        </w:rPr>
         <w:t>, etc.</w:t>
       </w:r>
     </w:p>
@@ -9874,51 +10024,21 @@
         <w:pStyle w:val="CommentText"/>
       </w:pPr>
       <w:r>
-        <w:rPr>
-          <w:color w:val="auto"/>
-        </w:rPr>
         <w:t xml:space="preserve">The </w:t>
       </w:r>
       <w:r>
-        <w:rPr>
-          <w:color w:val="auto"/>
-        </w:rPr>
-        <w:t>parameters</w:t>
-      </w:r>
-      <w:r>
-        <w:rPr>
-          <w:color w:val="auto"/>
-        </w:rPr>
-        <w:t xml:space="preserve"> in this table</w:t>
-      </w:r>
-      <w:r>
-        <w:rPr>
-          <w:color w:val="auto"/>
-        </w:rPr>
-        <w:t xml:space="preserve"> are provided as examples</w:t>
-      </w:r>
-      <w:r>
-        <w:rPr>
-          <w:color w:val="auto"/>
-        </w:rPr>
+        <w:t>parameters in this table are provided as examples</w:t>
+      </w:r>
+      <w:r>
         <w:t xml:space="preserve">. However, we recommend that you use these group and parameter labels if you’re providing similar functionality in your CloudFormation templates. For parameter </w:t>
       </w:r>
       <w:r>
-        <w:rPr>
-          <w:color w:val="auto"/>
-        </w:rPr>
         <w:t xml:space="preserve">grouping and </w:t>
       </w:r>
       <w:r>
-        <w:rPr>
-          <w:color w:val="auto"/>
-        </w:rPr>
         <w:t xml:space="preserve">naming guidelines, see </w:t>
       </w:r>
       <w:r>
-        <w:rPr>
-          <w:color w:val="auto"/>
-        </w:rPr>
         <w:t xml:space="preserve">the </w:t>
       </w:r>
       <w:hyperlink r:id="rId8" w:history="1">
@@ -9930,14 +10050,11 @@
         </w:r>
       </w:hyperlink>
       <w:r>
-        <w:rPr>
-          <w:color w:val="auto"/>
-        </w:rPr>
         <w:t>.</w:t>
       </w:r>
     </w:p>
   </w:comment>
-  <w:comment w:id="53" w:author="Author" w:initials="A">
+  <w:comment w:id="56" w:author="Author" w:initials="A">
     <w:p>
       <w:pPr>
         <w:pStyle w:val="CommentText"/>
@@ -9953,7 +10070,7 @@
       </w:r>
     </w:p>
   </w:comment>
-  <w:comment w:id="57" w:author="Author" w:initials="A">
+  <w:comment w:id="60" w:author="Author" w:initials="A">
     <w:p>
       <w:pPr>
         <w:pStyle w:val="CommentText"/>
@@ -9979,85 +10096,6 @@
       </w:pPr>
       <w:r>
         <w:t>For consistency, make sure that parameters that appear in both templates have the same names, labels, defaults, and descriptions.</w:t>
-      </w:r>
-    </w:p>
-  </w:comment>
-  <w:comment w:id="58" w:author="Author" w:initials="A">
-    <w:p>
-      <w:pPr>
-        <w:pStyle w:val="CommentText"/>
-      </w:pPr>
-      <w:r>
-        <w:rPr>
-          <w:rStyle w:val="CommentReference"/>
-        </w:rPr>
-        <w:annotationRef/>
-      </w:r>
-      <w:r>
-        <w:t>Replace with a key prefix that reflects your company and product name (e.g., quickstart-atlassian-bitbucket/). This generally matches your GitHub repository name.</w:t>
-      </w:r>
-    </w:p>
-  </w:comment>
-  <w:comment w:id="59" w:author="Author" w:initials="A">
-    <w:p>
-      <w:pPr>
-        <w:pStyle w:val="CommentText"/>
-      </w:pPr>
-      <w:r>
-        <w:rPr>
-          <w:rStyle w:val="CommentReference"/>
-        </w:rPr>
-        <w:annotationRef/>
-      </w:r>
-      <w:r>
-        <w:t>Please replace this figure with a screenshot of the Outputs tab as it appears after your deployment. Highlight any outputs of interest (e.g., that you might ask users to copy for testing).</w:t>
-      </w:r>
-    </w:p>
-    <w:p>
-      <w:pPr>
-        <w:pStyle w:val="CommentText"/>
-      </w:pPr>
-    </w:p>
-    <w:p>
-      <w:pPr>
-        <w:pStyle w:val="CommentText"/>
-      </w:pPr>
-      <w:r>
-        <w:t>Make sure that screenshots are legible (crop if necessary), all personal information is blurred, and values are filled in when displaying settings.</w:t>
-      </w:r>
-    </w:p>
-    <w:p>
-      <w:pPr>
-        <w:pStyle w:val="CommentText"/>
-      </w:pPr>
-    </w:p>
-    <w:p>
-      <w:pPr>
-        <w:pStyle w:val="CommentText"/>
-      </w:pPr>
-      <w:r>
-        <w:t>Tips:</w:t>
-      </w:r>
-    </w:p>
-    <w:p>
-      <w:pPr>
-        <w:pStyle w:val="CommentText"/>
-      </w:pPr>
-      <w:r>
-        <w:t>If shooting a browser screen, try making the window smaller to decrease the width of the image and to minimize the need to resize it.</w:t>
-      </w:r>
-    </w:p>
-    <w:p>
-      <w:pPr>
-        <w:pStyle w:val="CommentText"/>
-      </w:pPr>
-    </w:p>
-    <w:p>
-      <w:pPr>
-        <w:pStyle w:val="CommentText"/>
-      </w:pPr>
-      <w:r>
-        <w:t>Highlights should be green arrows or rectangles without shadows. Or send us the screenshot without highlighting and let us know where we need to add it.</w:t>
       </w:r>
     </w:p>
   </w:comment>
@@ -10073,14 +10111,11 @@
         <w:annotationRef/>
       </w:r>
       <w:r>
-        <w:t>Add steps as necessary for accessing the software, post-configuration, and testing.</w:t>
-      </w:r>
-      <w:r>
-        <w:t xml:space="preserve"> Don’t include full usage instructions for your software, but add links to your product documentation for that information.</w:t>
+        <w:t>Replace with a key prefix that reflects your company and product name (e.g., quickstart-atlassian-bitbucket/). This generally matches your GitHub repository name.</w:t>
       </w:r>
     </w:p>
   </w:comment>
-  <w:comment w:id="63" w:author="Author" w:initials="A">
+  <w:comment w:id="62" w:author="Author" w:initials="A">
     <w:p>
       <w:pPr>
         <w:pStyle w:val="CommentText"/>
@@ -10092,10 +10127,73 @@
         <w:annotationRef/>
       </w:r>
       <w:r>
-        <w:rPr>
-          <w:color w:val="auto"/>
-        </w:rPr>
-        <w:t>Provide post-deployment best practices for using the technology on AWS, including considerations such as migrating data, backups, ensuring high performance, high availability, etc. Link to software documentation for detailed information.</w:t>
+        <w:t>Please replace this figure with a screenshot of the Outputs tab as it appears after your deployment. Highlight any outputs of interest (e.g., that you might ask users to copy for testing).</w:t>
+      </w:r>
+    </w:p>
+    <w:p>
+      <w:pPr>
+        <w:pStyle w:val="CommentText"/>
+      </w:pPr>
+    </w:p>
+    <w:p>
+      <w:pPr>
+        <w:pStyle w:val="CommentText"/>
+      </w:pPr>
+      <w:r>
+        <w:t>Make sure that screenshots are legible (crop if necessary), all personal information is blurred, and values are filled in when displaying settings.</w:t>
+      </w:r>
+    </w:p>
+    <w:p>
+      <w:pPr>
+        <w:pStyle w:val="CommentText"/>
+      </w:pPr>
+    </w:p>
+    <w:p>
+      <w:pPr>
+        <w:pStyle w:val="CommentText"/>
+      </w:pPr>
+      <w:r>
+        <w:t>Tips:</w:t>
+      </w:r>
+    </w:p>
+    <w:p>
+      <w:pPr>
+        <w:pStyle w:val="CommentText"/>
+      </w:pPr>
+      <w:r>
+        <w:t>If shooting a browser screen, try making the window smaller to decrease the width of the image and to minimize the need to resize it.</w:t>
+      </w:r>
+    </w:p>
+    <w:p>
+      <w:pPr>
+        <w:pStyle w:val="CommentText"/>
+      </w:pPr>
+    </w:p>
+    <w:p>
+      <w:pPr>
+        <w:pStyle w:val="CommentText"/>
+      </w:pPr>
+      <w:r>
+        <w:t>Highlights should be green arrows or rectangles without shadows. Or send us the screenshot without highlighting and let us know where we need to add it.</w:t>
+      </w:r>
+    </w:p>
+  </w:comment>
+  <w:comment w:id="64" w:author="Author" w:initials="A">
+    <w:p>
+      <w:pPr>
+        <w:pStyle w:val="CommentText"/>
+      </w:pPr>
+      <w:r>
+        <w:rPr>
+          <w:rStyle w:val="CommentReference"/>
+        </w:rPr>
+        <w:annotationRef/>
+      </w:r>
+      <w:r>
+        <w:t>Add steps as necessary for accessing the software, post-configuration, and testing.</w:t>
+      </w:r>
+      <w:r>
+        <w:t xml:space="preserve"> Don’t include full usage instructions for your software, but add links to your product documentation for that information.</w:t>
       </w:r>
     </w:p>
   </w:comment>
@@ -10111,20 +10209,11 @@
         <w:annotationRef/>
       </w:r>
       <w:r>
-        <w:t>Include a d</w:t>
-      </w:r>
-      <w:r>
-        <w:t xml:space="preserve">iscussion of security-related components, considerations, responsibilities, </w:t>
-      </w:r>
-      <w:r>
-        <w:t xml:space="preserve">and </w:t>
-      </w:r>
-      <w:r>
-        <w:t>best practices.</w:t>
+        <w:t>Provide post-deployment best practices for using the technology on AWS, including considerations such as migrating data, backups, ensuring high performance, high availability, etc. Link to software documentation for detailed information.</w:t>
       </w:r>
     </w:p>
   </w:comment>
-  <w:comment w:id="68" w:author="Author" w:initials="A">
+  <w:comment w:id="69" w:author="Author" w:initials="A">
     <w:p>
       <w:pPr>
         <w:pStyle w:val="CommentText"/>
@@ -10136,38 +10225,16 @@
         <w:annotationRef/>
       </w:r>
       <w:r>
-        <w:t>Provide any other information of interest to users, especially focusing on areas where AWS or cloud usage differs from on-premises usage.</w:t>
-      </w:r>
-    </w:p>
-  </w:comment>
-  <w:comment w:id="70" w:author="Author" w:initials="A">
-    <w:p>
-      <w:pPr>
-        <w:pStyle w:val="CommentText"/>
-      </w:pPr>
-      <w:r>
-        <w:rPr>
-          <w:rStyle w:val="CommentReference"/>
-        </w:rPr>
-        <w:annotationRef/>
-      </w:r>
-      <w:r>
-        <w:t>A</w:t>
-      </w:r>
-      <w:r>
-        <w:t>dd a</w:t>
-      </w:r>
-      <w:r>
-        <w:t xml:space="preserve">ny tips or answers to anticipated questions. This could include the following troubleshooting information. If you don’t have any other Q&amp;A to add, change </w:t>
-      </w:r>
-      <w:r>
-        <w:t>“FAQ”</w:t>
-      </w:r>
-      <w:r>
-        <w:t xml:space="preserve"> to “Troubleshooting.</w:t>
-      </w:r>
-      <w:r>
-        <w:t>”</w:t>
+        <w:t>Include a d</w:t>
+      </w:r>
+      <w:r>
+        <w:t xml:space="preserve">iscussion of security-related components, considerations, responsibilities, </w:t>
+      </w:r>
+      <w:r>
+        <w:t xml:space="preserve">and </w:t>
+      </w:r>
+      <w:r>
+        <w:t>best practices.</w:t>
       </w:r>
     </w:p>
   </w:comment>
@@ -10183,7 +10250,38 @@
         <w:annotationRef/>
       </w:r>
       <w:r>
-        <w:t>If you’re deploying on Linux instances, provide the location for log files on Linux, or omit this sentence.</w:t>
+        <w:t>Provide any other information of interest to users, especially focusing on areas where AWS or cloud usage differs from on-premises usage.</w:t>
+      </w:r>
+    </w:p>
+  </w:comment>
+  <w:comment w:id="73" w:author="Author" w:initials="A">
+    <w:p>
+      <w:pPr>
+        <w:pStyle w:val="CommentText"/>
+      </w:pPr>
+      <w:r>
+        <w:rPr>
+          <w:rStyle w:val="CommentReference"/>
+        </w:rPr>
+        <w:annotationRef/>
+      </w:r>
+      <w:r>
+        <w:t>A</w:t>
+      </w:r>
+      <w:r>
+        <w:t>dd a</w:t>
+      </w:r>
+      <w:r>
+        <w:t xml:space="preserve">ny tips or answers to anticipated questions. This could include the following troubleshooting information. If you don’t have any other Q&amp;A to add, change </w:t>
+      </w:r>
+      <w:r>
+        <w:t>“FAQ”</w:t>
+      </w:r>
+      <w:r>
+        <w:t xml:space="preserve"> to “Troubleshooting.</w:t>
+      </w:r>
+      <w:r>
+        <w:t>”</w:t>
       </w:r>
     </w:p>
   </w:comment>
@@ -10199,11 +10297,11 @@
         <w:annotationRef/>
       </w:r>
       <w:r>
-        <w:t>Add links to the AWS documentation for other services used by the Quick Start.</w:t>
+        <w:t>If you’re deploying on Linux instances, provide the location for log files on Linux, or omit this sentence.</w:t>
       </w:r>
     </w:p>
   </w:comment>
-  <w:comment w:id="77" w:author="Author" w:initials="A">
+  <w:comment w:id="83" w:author="Author" w:initials="A">
     <w:p>
       <w:pPr>
         <w:pStyle w:val="CommentText"/>
@@ -10215,11 +10313,27 @@
         <w:annotationRef/>
       </w:r>
       <w:r>
-        <w:t>Add links to the user guide and other useful information for your product.</w:t>
+        <w:t>Add links to the AWS documentation for other services used by the Quick Start.</w:t>
       </w:r>
     </w:p>
   </w:comment>
-  <w:comment w:id="79" w:author="Author" w:initials="A">
+  <w:comment w:id="84" w:author="Author" w:initials="A">
+    <w:p>
+      <w:pPr>
+        <w:pStyle w:val="CommentText"/>
+      </w:pPr>
+      <w:r>
+        <w:rPr>
+          <w:rStyle w:val="CommentReference"/>
+        </w:rPr>
+        <w:annotationRef/>
+      </w:r>
+      <w:r>
+        <w:t>Add links to the user guide and other useful information for your product.</w:t>
+      </w:r>
+    </w:p>
+  </w:comment>
+  <w:comment w:id="86" w:author="Author" w:initials="A">
     <w:p>
       <w:pPr>
         <w:pStyle w:val="CommentText"/>
@@ -10239,7 +10353,7 @@
 </file>
 
 <file path=word/commentsExtended.xml><?xml version="1.0" encoding="utf-8"?>
-<w15:commentsEx xmlns:wpc="http://schemas.microsoft.com/office/word/2010/wordprocessingCanvas" xmlns:cx="http://schemas.microsoft.com/office/drawing/2014/chartex" xmlns:cx1="http://schemas.microsoft.com/office/drawing/2015/9/8/chartex" xmlns:mc="http://schemas.openxmlformats.org/markup-compatibility/2006" xmlns:o="urn:schemas-microsoft-com:office:office" xmlns:r="http://schemas.openxmlformats.org/officeDocument/2006/relationships" xmlns:m="http://schemas.openxmlformats.org/officeDocument/2006/math" xmlns:v="urn:schemas-microsoft-com:vml" xmlns:wp14="http://schemas.microsoft.com/office/word/2010/wordprocessingDrawing" xmlns:wp="http://schemas.openxmlformats.org/drawingml/2006/wordprocessingDrawing" xmlns:w10="urn:schemas-microsoft-com:office:word" xmlns:w="http://schemas.openxmlformats.org/wordprocessingml/2006/main" xmlns:w14="http://schemas.microsoft.com/office/word/2010/wordml" xmlns:w15="http://schemas.microsoft.com/office/word/2012/wordml" xmlns:w16se="http://schemas.microsoft.com/office/word/2015/wordml/symex" xmlns:wpg="http://schemas.microsoft.com/office/word/2010/wordprocessingGroup" xmlns:wpi="http://schemas.microsoft.com/office/word/2010/wordprocessingInk" xmlns:wne="http://schemas.microsoft.com/office/word/2006/wordml" xmlns:wps="http://schemas.microsoft.com/office/word/2010/wordprocessingShape" mc:Ignorable="w14 w15 w16se wp14">
+<w15:commentsEx xmlns:wpc="http://schemas.microsoft.com/office/word/2010/wordprocessingCanvas" xmlns:cx="http://schemas.microsoft.com/office/drawing/2014/chartex" xmlns:cx1="http://schemas.microsoft.com/office/drawing/2015/9/8/chartex" xmlns:cx2="http://schemas.microsoft.com/office/drawing/2015/10/21/chartex" xmlns:cx3="http://schemas.microsoft.com/office/drawing/2016/5/9/chartex" xmlns:cx4="http://schemas.microsoft.com/office/drawing/2016/5/10/chartex" xmlns:cx5="http://schemas.microsoft.com/office/drawing/2016/5/11/chartex" xmlns:cx6="http://schemas.microsoft.com/office/drawing/2016/5/12/chartex" xmlns:cx7="http://schemas.microsoft.com/office/drawing/2016/5/13/chartex" xmlns:cx8="http://schemas.microsoft.com/office/drawing/2016/5/14/chartex" xmlns:mc="http://schemas.openxmlformats.org/markup-compatibility/2006" xmlns:aink="http://schemas.microsoft.com/office/drawing/2016/ink" xmlns:am3d="http://schemas.microsoft.com/office/drawing/2017/model3d" xmlns:o="urn:schemas-microsoft-com:office:office" xmlns:r="http://schemas.openxmlformats.org/officeDocument/2006/relationships" xmlns:m="http://schemas.openxmlformats.org/officeDocument/2006/math" xmlns:v="urn:schemas-microsoft-com:vml" xmlns:wp14="http://schemas.microsoft.com/office/word/2010/wordprocessingDrawing" xmlns:wp="http://schemas.openxmlformats.org/drawingml/2006/wordprocessingDrawing" xmlns:w10="urn:schemas-microsoft-com:office:word" xmlns:w="http://schemas.openxmlformats.org/wordprocessingml/2006/main" xmlns:w14="http://schemas.microsoft.com/office/word/2010/wordml" xmlns:w15="http://schemas.microsoft.com/office/word/2012/wordml" xmlns:w16cid="http://schemas.microsoft.com/office/word/2016/wordml/cid" xmlns:w16se="http://schemas.microsoft.com/office/word/2015/wordml/symex" xmlns:wpg="http://schemas.microsoft.com/office/word/2010/wordprocessingGroup" xmlns:wpi="http://schemas.microsoft.com/office/word/2010/wordprocessingInk" xmlns:wne="http://schemas.microsoft.com/office/word/2006/wordml" xmlns:wps="http://schemas.microsoft.com/office/word/2010/wordprocessingShape" mc:Ignorable="w14 w15 w16se w16cid wp14">
   <w15:commentEx w15:paraId="7D9167AF" w15:done="0"/>
   <w15:commentEx w15:paraId="25DD1BC2" w15:done="0"/>
   <w15:commentEx w15:paraId="5824F58F" w15:done="0"/>
@@ -10278,8 +10392,38 @@
 </w15:commentsEx>
 </file>
 
+<file path=word/commentsIds.xml><?xml version="1.0" encoding="utf-8"?>
+<w16cid:commentsIds xmlns:wpc="http://schemas.microsoft.com/office/word/2010/wordprocessingCanvas" xmlns:cx="http://schemas.microsoft.com/office/drawing/2014/chartex" xmlns:cx1="http://schemas.microsoft.com/office/drawing/2015/9/8/chartex" xmlns:cx2="http://schemas.microsoft.com/office/drawing/2015/10/21/chartex" xmlns:cx3="http://schemas.microsoft.com/office/drawing/2016/5/9/chartex" xmlns:cx4="http://schemas.microsoft.com/office/drawing/2016/5/10/chartex" xmlns:cx5="http://schemas.microsoft.com/office/drawing/2016/5/11/chartex" xmlns:cx6="http://schemas.microsoft.com/office/drawing/2016/5/12/chartex" xmlns:cx7="http://schemas.microsoft.com/office/drawing/2016/5/13/chartex" xmlns:cx8="http://schemas.microsoft.com/office/drawing/2016/5/14/chartex" xmlns:mc="http://schemas.openxmlformats.org/markup-compatibility/2006" xmlns:aink="http://schemas.microsoft.com/office/drawing/2016/ink" xmlns:am3d="http://schemas.microsoft.com/office/drawing/2017/model3d" xmlns:o="urn:schemas-microsoft-com:office:office" xmlns:r="http://schemas.openxmlformats.org/officeDocument/2006/relationships" xmlns:m="http://schemas.openxmlformats.org/officeDocument/2006/math" xmlns:v="urn:schemas-microsoft-com:vml" xmlns:wp14="http://schemas.microsoft.com/office/word/2010/wordprocessingDrawing" xmlns:wp="http://schemas.openxmlformats.org/drawingml/2006/wordprocessingDrawing" xmlns:w10="urn:schemas-microsoft-com:office:word" xmlns:w="http://schemas.openxmlformats.org/wordprocessingml/2006/main" xmlns:w14="http://schemas.microsoft.com/office/word/2010/wordml" xmlns:w15="http://schemas.microsoft.com/office/word/2012/wordml" xmlns:w16cid="http://schemas.microsoft.com/office/word/2016/wordml/cid" xmlns:w16se="http://schemas.microsoft.com/office/word/2015/wordml/symex" xmlns:wpg="http://schemas.microsoft.com/office/word/2010/wordprocessingGroup" xmlns:wpi="http://schemas.microsoft.com/office/word/2010/wordprocessingInk" xmlns:wne="http://schemas.microsoft.com/office/word/2006/wordml" xmlns:wps="http://schemas.microsoft.com/office/word/2010/wordprocessingShape" mc:Ignorable="w14 w15 w16se w16cid wp14">
+  <w16cid:commentId w16cid:paraId="25DD1BC2" w16cid:durableId="222EF222"/>
+  <w16cid:commentId w16cid:paraId="5824F58F" w16cid:durableId="222EF223"/>
+  <w16cid:commentId w16cid:paraId="3517F9F5" w16cid:durableId="222EF224"/>
+  <w16cid:commentId w16cid:paraId="30EF7440" w16cid:durableId="222EF225"/>
+  <w16cid:commentId w16cid:paraId="7BF40E00" w16cid:durableId="222EF226"/>
+  <w16cid:commentId w16cid:paraId="2D8364F2" w16cid:durableId="222EF227"/>
+  <w16cid:commentId w16cid:paraId="6FA536A2" w16cid:durableId="222EF228"/>
+  <w16cid:commentId w16cid:paraId="24B38E86" w16cid:durableId="222EF229"/>
+  <w16cid:commentId w16cid:paraId="59E61574" w16cid:durableId="222EF22A"/>
+  <w16cid:commentId w16cid:paraId="11D71B1A" w16cid:durableId="222EF22B"/>
+  <w16cid:commentId w16cid:paraId="5005CCD2" w16cid:durableId="222EF22C"/>
+  <w16cid:commentId w16cid:paraId="1167F685" w16cid:durableId="222EF22D"/>
+  <w16cid:commentId w16cid:paraId="22420BC7" w16cid:durableId="222EF22E"/>
+  <w16cid:commentId w16cid:paraId="68FE4415" w16cid:durableId="222EF22F"/>
+  <w16cid:commentId w16cid:paraId="00168ECF" w16cid:durableId="222EF230"/>
+  <w16cid:commentId w16cid:paraId="1D35F417" w16cid:durableId="222EF231"/>
+  <w16cid:commentId w16cid:paraId="7DA60BB8" w16cid:durableId="222EF232"/>
+  <w16cid:commentId w16cid:paraId="45559515" w16cid:durableId="222EF233"/>
+  <w16cid:commentId w16cid:paraId="0B75074F" w16cid:durableId="222EF234"/>
+  <w16cid:commentId w16cid:paraId="180A9E48" w16cid:durableId="222EF235"/>
+  <w16cid:commentId w16cid:paraId="68CA08C6" w16cid:durableId="222EF236"/>
+  <w16cid:commentId w16cid:paraId="75CF968C" w16cid:durableId="222EF237"/>
+  <w16cid:commentId w16cid:paraId="20AC2634" w16cid:durableId="222EF238"/>
+  <w16cid:commentId w16cid:paraId="755E5604" w16cid:durableId="222EF239"/>
+  <w16cid:commentId w16cid:paraId="11C50516" w16cid:durableId="222EF23A"/>
+</w16cid:commentsIds>
+</file>
+
 <file path=word/endnotes.xml><?xml version="1.0" encoding="utf-8"?>
-<w:endnotes xmlns:wpc="http://schemas.microsoft.com/office/word/2010/wordprocessingCanvas" xmlns:cx="http://schemas.microsoft.com/office/drawing/2014/chartex" xmlns:cx1="http://schemas.microsoft.com/office/drawing/2015/9/8/chartex" xmlns:mc="http://schemas.openxmlformats.org/markup-compatibility/2006" xmlns:o="urn:schemas-microsoft-com:office:office" xmlns:r="http://schemas.openxmlformats.org/officeDocument/2006/relationships" xmlns:m="http://schemas.openxmlformats.org/officeDocument/2006/math" xmlns:v="urn:schemas-microsoft-com:vml" xmlns:wp14="http://schemas.microsoft.com/office/word/2010/wordprocessingDrawing" xmlns:wp="http://schemas.openxmlformats.org/drawingml/2006/wordprocessingDrawing" xmlns:w10="urn:schemas-microsoft-com:office:word" xmlns:w="http://schemas.openxmlformats.org/wordprocessingml/2006/main" xmlns:w14="http://schemas.microsoft.com/office/word/2010/wordml" xmlns:w15="http://schemas.microsoft.com/office/word/2012/wordml" xmlns:w16se="http://schemas.microsoft.com/office/word/2015/wordml/symex" xmlns:wpg="http://schemas.microsoft.com/office/word/2010/wordprocessingGroup" xmlns:wpi="http://schemas.microsoft.com/office/word/2010/wordprocessingInk" xmlns:wne="http://schemas.microsoft.com/office/word/2006/wordml" xmlns:wps="http://schemas.microsoft.com/office/word/2010/wordprocessingShape" mc:Ignorable="w14 w15 w16se wp14">
+<w:endnotes xmlns:wpc="http://schemas.microsoft.com/office/word/2010/wordprocessingCanvas" xmlns:cx="http://schemas.microsoft.com/office/drawing/2014/chartex" xmlns:cx1="http://schemas.microsoft.com/office/drawing/2015/9/8/chartex" xmlns:cx2="http://schemas.microsoft.com/office/drawing/2015/10/21/chartex" xmlns:cx3="http://schemas.microsoft.com/office/drawing/2016/5/9/chartex" xmlns:cx4="http://schemas.microsoft.com/office/drawing/2016/5/10/chartex" xmlns:cx5="http://schemas.microsoft.com/office/drawing/2016/5/11/chartex" xmlns:cx6="http://schemas.microsoft.com/office/drawing/2016/5/12/chartex" xmlns:cx7="http://schemas.microsoft.com/office/drawing/2016/5/13/chartex" xmlns:cx8="http://schemas.microsoft.com/office/drawing/2016/5/14/chartex" xmlns:mc="http://schemas.openxmlformats.org/markup-compatibility/2006" xmlns:aink="http://schemas.microsoft.com/office/drawing/2016/ink" xmlns:am3d="http://schemas.microsoft.com/office/drawing/2017/model3d" xmlns:o="urn:schemas-microsoft-com:office:office" xmlns:r="http://schemas.openxmlformats.org/officeDocument/2006/relationships" xmlns:m="http://schemas.openxmlformats.org/officeDocument/2006/math" xmlns:v="urn:schemas-microsoft-com:vml" xmlns:wp14="http://schemas.microsoft.com/office/word/2010/wordprocessingDrawing" xmlns:wp="http://schemas.openxmlformats.org/drawingml/2006/wordprocessingDrawing" xmlns:w10="urn:schemas-microsoft-com:office:word" xmlns:w="http://schemas.openxmlformats.org/wordprocessingml/2006/main" xmlns:w14="http://schemas.microsoft.com/office/word/2010/wordml" xmlns:w15="http://schemas.microsoft.com/office/word/2012/wordml" xmlns:w16cid="http://schemas.microsoft.com/office/word/2016/wordml/cid" xmlns:w16se="http://schemas.microsoft.com/office/word/2015/wordml/symex" xmlns:wpg="http://schemas.microsoft.com/office/word/2010/wordprocessingGroup" xmlns:wpi="http://schemas.microsoft.com/office/word/2010/wordprocessingInk" xmlns:wne="http://schemas.microsoft.com/office/word/2006/wordml" xmlns:wps="http://schemas.microsoft.com/office/word/2010/wordprocessingShape" mc:Ignorable="w14 w15 w16se w16cid wp14">
   <w:endnote w:type="separator" w:id="-1">
     <w:p>
       <w:r>
@@ -10300,7 +10444,7 @@
 </file>
 
 <file path=word/footer1.xml><?xml version="1.0" encoding="utf-8"?>
-<w:ftr xmlns:wpc="http://schemas.microsoft.com/office/word/2010/wordprocessingCanvas" xmlns:cx="http://schemas.microsoft.com/office/drawing/2014/chartex" xmlns:cx1="http://schemas.microsoft.com/office/drawing/2015/9/8/chartex" xmlns:mc="http://schemas.openxmlformats.org/markup-compatibility/2006" xmlns:o="urn:schemas-microsoft-com:office:office" xmlns:r="http://schemas.openxmlformats.org/officeDocument/2006/relationships" xmlns:m="http://schemas.openxmlformats.org/officeDocument/2006/math" xmlns:v="urn:schemas-microsoft-com:vml" xmlns:wp14="http://schemas.microsoft.com/office/word/2010/wordprocessingDrawing" xmlns:wp="http://schemas.openxmlformats.org/drawingml/2006/wordprocessingDrawing" xmlns:w10="urn:schemas-microsoft-com:office:word" xmlns:w="http://schemas.openxmlformats.org/wordprocessingml/2006/main" xmlns:w14="http://schemas.microsoft.com/office/word/2010/wordml" xmlns:w15="http://schemas.microsoft.com/office/word/2012/wordml" xmlns:w16se="http://schemas.microsoft.com/office/word/2015/wordml/symex" xmlns:wpg="http://schemas.microsoft.com/office/word/2010/wordprocessingGroup" xmlns:wpi="http://schemas.microsoft.com/office/word/2010/wordprocessingInk" xmlns:wne="http://schemas.microsoft.com/office/word/2006/wordml" xmlns:wps="http://schemas.microsoft.com/office/word/2010/wordprocessingShape" mc:Ignorable="w14 w15 w16se wp14">
+<w:ftr xmlns:wpc="http://schemas.microsoft.com/office/word/2010/wordprocessingCanvas" xmlns:cx="http://schemas.microsoft.com/office/drawing/2014/chartex" xmlns:cx1="http://schemas.microsoft.com/office/drawing/2015/9/8/chartex" xmlns:cx2="http://schemas.microsoft.com/office/drawing/2015/10/21/chartex" xmlns:cx3="http://schemas.microsoft.com/office/drawing/2016/5/9/chartex" xmlns:cx4="http://schemas.microsoft.com/office/drawing/2016/5/10/chartex" xmlns:cx5="http://schemas.microsoft.com/office/drawing/2016/5/11/chartex" xmlns:cx6="http://schemas.microsoft.com/office/drawing/2016/5/12/chartex" xmlns:cx7="http://schemas.microsoft.com/office/drawing/2016/5/13/chartex" xmlns:cx8="http://schemas.microsoft.com/office/drawing/2016/5/14/chartex" xmlns:mc="http://schemas.openxmlformats.org/markup-compatibility/2006" xmlns:aink="http://schemas.microsoft.com/office/drawing/2016/ink" xmlns:am3d="http://schemas.microsoft.com/office/drawing/2017/model3d" xmlns:o="urn:schemas-microsoft-com:office:office" xmlns:r="http://schemas.openxmlformats.org/officeDocument/2006/relationships" xmlns:m="http://schemas.openxmlformats.org/officeDocument/2006/math" xmlns:v="urn:schemas-microsoft-com:vml" xmlns:wp14="http://schemas.microsoft.com/office/word/2010/wordprocessingDrawing" xmlns:wp="http://schemas.openxmlformats.org/drawingml/2006/wordprocessingDrawing" xmlns:w10="urn:schemas-microsoft-com:office:word" xmlns:w="http://schemas.openxmlformats.org/wordprocessingml/2006/main" xmlns:w14="http://schemas.microsoft.com/office/word/2010/wordml" xmlns:w15="http://schemas.microsoft.com/office/word/2012/wordml" xmlns:w16cid="http://schemas.microsoft.com/office/word/2016/wordml/cid" xmlns:w16se="http://schemas.microsoft.com/office/word/2015/wordml/symex" xmlns:wpg="http://schemas.microsoft.com/office/word/2010/wordprocessingGroup" xmlns:wpi="http://schemas.microsoft.com/office/word/2010/wordprocessingInk" xmlns:wne="http://schemas.microsoft.com/office/word/2006/wordml" xmlns:wps="http://schemas.microsoft.com/office/word/2010/wordprocessingShape" mc:Ignorable="w14 w15 w16se w16cid wp14">
   <w:p>
     <w:pPr>
       <w:pStyle w:val="Footer"/>
@@ -10325,7 +10469,7 @@
       <w:rPr>
         <w:noProof/>
       </w:rPr>
-      <w:t>3</w:t>
+      <w:t>2</w:t>
     </w:r>
     <w:r>
       <w:fldChar w:fldCharType="end"/>
@@ -10363,7 +10507,7 @@
       </w:rPr>
       <w:fldChar w:fldCharType="end"/>
     </w:r>
-    <w:bookmarkStart w:id="80" w:name="_Toc387314097"/>
+    <w:bookmarkStart w:id="87" w:name="_Toc387314097"/>
     <w:r>
       <w:rPr>
         <w:noProof/>
@@ -10371,7 +10515,7 @@
       </w:rPr>
       <w:tab/>
     </w:r>
-    <w:bookmarkEnd w:id="80"/>
+    <w:bookmarkEnd w:id="87"/>
     <w:r>
       <w:rPr>
         <w:noProof/>
@@ -10423,7 +10567,7 @@
 </file>
 
 <file path=word/footer2.xml><?xml version="1.0" encoding="utf-8"?>
-<w:ftr xmlns:wpc="http://schemas.microsoft.com/office/word/2010/wordprocessingCanvas" xmlns:cx="http://schemas.microsoft.com/office/drawing/2014/chartex" xmlns:cx1="http://schemas.microsoft.com/office/drawing/2015/9/8/chartex" xmlns:mc="http://schemas.openxmlformats.org/markup-compatibility/2006" xmlns:o="urn:schemas-microsoft-com:office:office" xmlns:r="http://schemas.openxmlformats.org/officeDocument/2006/relationships" xmlns:m="http://schemas.openxmlformats.org/officeDocument/2006/math" xmlns:v="urn:schemas-microsoft-com:vml" xmlns:wp14="http://schemas.microsoft.com/office/word/2010/wordprocessingDrawing" xmlns:wp="http://schemas.openxmlformats.org/drawingml/2006/wordprocessingDrawing" xmlns:w10="urn:schemas-microsoft-com:office:word" xmlns:w="http://schemas.openxmlformats.org/wordprocessingml/2006/main" xmlns:w14="http://schemas.microsoft.com/office/word/2010/wordml" xmlns:w15="http://schemas.microsoft.com/office/word/2012/wordml" xmlns:w16se="http://schemas.microsoft.com/office/word/2015/wordml/symex" xmlns:wpg="http://schemas.microsoft.com/office/word/2010/wordprocessingGroup" xmlns:wpi="http://schemas.microsoft.com/office/word/2010/wordprocessingInk" xmlns:wne="http://schemas.microsoft.com/office/word/2006/wordml" xmlns:wps="http://schemas.microsoft.com/office/word/2010/wordprocessingShape" mc:Ignorable="w14 w15 w16se wp14">
+<w:ftr xmlns:wpc="http://schemas.microsoft.com/office/word/2010/wordprocessingCanvas" xmlns:cx="http://schemas.microsoft.com/office/drawing/2014/chartex" xmlns:cx1="http://schemas.microsoft.com/office/drawing/2015/9/8/chartex" xmlns:cx2="http://schemas.microsoft.com/office/drawing/2015/10/21/chartex" xmlns:cx3="http://schemas.microsoft.com/office/drawing/2016/5/9/chartex" xmlns:cx4="http://schemas.microsoft.com/office/drawing/2016/5/10/chartex" xmlns:cx5="http://schemas.microsoft.com/office/drawing/2016/5/11/chartex" xmlns:cx6="http://schemas.microsoft.com/office/drawing/2016/5/12/chartex" xmlns:cx7="http://schemas.microsoft.com/office/drawing/2016/5/13/chartex" xmlns:cx8="http://schemas.microsoft.com/office/drawing/2016/5/14/chartex" xmlns:mc="http://schemas.openxmlformats.org/markup-compatibility/2006" xmlns:aink="http://schemas.microsoft.com/office/drawing/2016/ink" xmlns:am3d="http://schemas.microsoft.com/office/drawing/2017/model3d" xmlns:o="urn:schemas-microsoft-com:office:office" xmlns:r="http://schemas.openxmlformats.org/officeDocument/2006/relationships" xmlns:m="http://schemas.openxmlformats.org/officeDocument/2006/math" xmlns:v="urn:schemas-microsoft-com:vml" xmlns:wp14="http://schemas.microsoft.com/office/word/2010/wordprocessingDrawing" xmlns:wp="http://schemas.openxmlformats.org/drawingml/2006/wordprocessingDrawing" xmlns:w10="urn:schemas-microsoft-com:office:word" xmlns:w="http://schemas.openxmlformats.org/wordprocessingml/2006/main" xmlns:w14="http://schemas.microsoft.com/office/word/2010/wordml" xmlns:w15="http://schemas.microsoft.com/office/word/2012/wordml" xmlns:w16cid="http://schemas.microsoft.com/office/word/2016/wordml/cid" xmlns:w16se="http://schemas.microsoft.com/office/word/2015/wordml/symex" xmlns:wpg="http://schemas.microsoft.com/office/word/2010/wordprocessingGroup" xmlns:wpi="http://schemas.microsoft.com/office/word/2010/wordprocessingInk" xmlns:wne="http://schemas.microsoft.com/office/word/2006/wordml" xmlns:wps="http://schemas.microsoft.com/office/word/2010/wordprocessingShape" mc:Ignorable="w14 w15 w16se w16cid wp14">
   <w:p>
     <w:pPr>
       <w:pStyle w:val="Footer"/>
@@ -10549,7 +10693,7 @@
 </file>
 
 <file path=word/footnotes.xml><?xml version="1.0" encoding="utf-8"?>
-<w:footnotes xmlns:wpc="http://schemas.microsoft.com/office/word/2010/wordprocessingCanvas" xmlns:cx="http://schemas.microsoft.com/office/drawing/2014/chartex" xmlns:cx1="http://schemas.microsoft.com/office/drawing/2015/9/8/chartex" xmlns:mc="http://schemas.openxmlformats.org/markup-compatibility/2006" xmlns:o="urn:schemas-microsoft-com:office:office" xmlns:r="http://schemas.openxmlformats.org/officeDocument/2006/relationships" xmlns:m="http://schemas.openxmlformats.org/officeDocument/2006/math" xmlns:v="urn:schemas-microsoft-com:vml" xmlns:wp14="http://schemas.microsoft.com/office/word/2010/wordprocessingDrawing" xmlns:wp="http://schemas.openxmlformats.org/drawingml/2006/wordprocessingDrawing" xmlns:w10="urn:schemas-microsoft-com:office:word" xmlns:w="http://schemas.openxmlformats.org/wordprocessingml/2006/main" xmlns:w14="http://schemas.microsoft.com/office/word/2010/wordml" xmlns:w15="http://schemas.microsoft.com/office/word/2012/wordml" xmlns:w16se="http://schemas.microsoft.com/office/word/2015/wordml/symex" xmlns:wpg="http://schemas.microsoft.com/office/word/2010/wordprocessingGroup" xmlns:wpi="http://schemas.microsoft.com/office/word/2010/wordprocessingInk" xmlns:wne="http://schemas.microsoft.com/office/word/2006/wordml" xmlns:wps="http://schemas.microsoft.com/office/word/2010/wordprocessingShape" mc:Ignorable="w14 w15 w16se wp14">
+<w:footnotes xmlns:wpc="http://schemas.microsoft.com/office/word/2010/wordprocessingCanvas" xmlns:cx="http://schemas.microsoft.com/office/drawing/2014/chartex" xmlns:cx1="http://schemas.microsoft.com/office/drawing/2015/9/8/chartex" xmlns:cx2="http://schemas.microsoft.com/office/drawing/2015/10/21/chartex" xmlns:cx3="http://schemas.microsoft.com/office/drawing/2016/5/9/chartex" xmlns:cx4="http://schemas.microsoft.com/office/drawing/2016/5/10/chartex" xmlns:cx5="http://schemas.microsoft.com/office/drawing/2016/5/11/chartex" xmlns:cx6="http://schemas.microsoft.com/office/drawing/2016/5/12/chartex" xmlns:cx7="http://schemas.microsoft.com/office/drawing/2016/5/13/chartex" xmlns:cx8="http://schemas.microsoft.com/office/drawing/2016/5/14/chartex" xmlns:mc="http://schemas.openxmlformats.org/markup-compatibility/2006" xmlns:aink="http://schemas.microsoft.com/office/drawing/2016/ink" xmlns:am3d="http://schemas.microsoft.com/office/drawing/2017/model3d" xmlns:o="urn:schemas-microsoft-com:office:office" xmlns:r="http://schemas.openxmlformats.org/officeDocument/2006/relationships" xmlns:m="http://schemas.openxmlformats.org/officeDocument/2006/math" xmlns:v="urn:schemas-microsoft-com:vml" xmlns:wp14="http://schemas.microsoft.com/office/word/2010/wordprocessingDrawing" xmlns:wp="http://schemas.openxmlformats.org/drawingml/2006/wordprocessingDrawing" xmlns:w10="urn:schemas-microsoft-com:office:word" xmlns:w="http://schemas.openxmlformats.org/wordprocessingml/2006/main" xmlns:w14="http://schemas.microsoft.com/office/word/2010/wordml" xmlns:w15="http://schemas.microsoft.com/office/word/2012/wordml" xmlns:w16cid="http://schemas.microsoft.com/office/word/2016/wordml/cid" xmlns:w16se="http://schemas.microsoft.com/office/word/2015/wordml/symex" xmlns:wpg="http://schemas.microsoft.com/office/word/2010/wordprocessingGroup" xmlns:wpi="http://schemas.microsoft.com/office/word/2010/wordprocessingInk" xmlns:wne="http://schemas.microsoft.com/office/word/2006/wordml" xmlns:wps="http://schemas.microsoft.com/office/word/2010/wordprocessingShape" mc:Ignorable="w14 w15 w16se w16cid wp14">
   <w:footnote w:type="separator" w:id="-1">
     <w:p>
       <w:r>
@@ -10568,7 +10712,7 @@
 </file>
 
 <file path=word/header1.xml><?xml version="1.0" encoding="utf-8"?>
-<w:hdr xmlns:wpc="http://schemas.microsoft.com/office/word/2010/wordprocessingCanvas" xmlns:cx="http://schemas.microsoft.com/office/drawing/2014/chartex" xmlns:cx1="http://schemas.microsoft.com/office/drawing/2015/9/8/chartex" xmlns:mc="http://schemas.openxmlformats.org/markup-compatibility/2006" xmlns:o="urn:schemas-microsoft-com:office:office" xmlns:r="http://schemas.openxmlformats.org/officeDocument/2006/relationships" xmlns:m="http://schemas.openxmlformats.org/officeDocument/2006/math" xmlns:v="urn:schemas-microsoft-com:vml" xmlns:wp14="http://schemas.microsoft.com/office/word/2010/wordprocessingDrawing" xmlns:wp="http://schemas.openxmlformats.org/drawingml/2006/wordprocessingDrawing" xmlns:w10="urn:schemas-microsoft-com:office:word" xmlns:w="http://schemas.openxmlformats.org/wordprocessingml/2006/main" xmlns:w14="http://schemas.microsoft.com/office/word/2010/wordml" xmlns:w15="http://schemas.microsoft.com/office/word/2012/wordml" xmlns:w16se="http://schemas.microsoft.com/office/word/2015/wordml/symex" xmlns:wpg="http://schemas.microsoft.com/office/word/2010/wordprocessingGroup" xmlns:wpi="http://schemas.microsoft.com/office/word/2010/wordprocessingInk" xmlns:wne="http://schemas.microsoft.com/office/word/2006/wordml" xmlns:wps="http://schemas.microsoft.com/office/word/2010/wordprocessingShape" mc:Ignorable="w14 w15 w16se wp14">
+<w:hdr xmlns:wpc="http://schemas.microsoft.com/office/word/2010/wordprocessingCanvas" xmlns:cx="http://schemas.microsoft.com/office/drawing/2014/chartex" xmlns:cx1="http://schemas.microsoft.com/office/drawing/2015/9/8/chartex" xmlns:cx2="http://schemas.microsoft.com/office/drawing/2015/10/21/chartex" xmlns:cx3="http://schemas.microsoft.com/office/drawing/2016/5/9/chartex" xmlns:cx4="http://schemas.microsoft.com/office/drawing/2016/5/10/chartex" xmlns:cx5="http://schemas.microsoft.com/office/drawing/2016/5/11/chartex" xmlns:cx6="http://schemas.microsoft.com/office/drawing/2016/5/12/chartex" xmlns:cx7="http://schemas.microsoft.com/office/drawing/2016/5/13/chartex" xmlns:cx8="http://schemas.microsoft.com/office/drawing/2016/5/14/chartex" xmlns:mc="http://schemas.openxmlformats.org/markup-compatibility/2006" xmlns:aink="http://schemas.microsoft.com/office/drawing/2016/ink" xmlns:am3d="http://schemas.microsoft.com/office/drawing/2017/model3d" xmlns:o="urn:schemas-microsoft-com:office:office" xmlns:r="http://schemas.openxmlformats.org/officeDocument/2006/relationships" xmlns:m="http://schemas.openxmlformats.org/officeDocument/2006/math" xmlns:v="urn:schemas-microsoft-com:vml" xmlns:wp14="http://schemas.microsoft.com/office/word/2010/wordprocessingDrawing" xmlns:wp="http://schemas.openxmlformats.org/drawingml/2006/wordprocessingDrawing" xmlns:w10="urn:schemas-microsoft-com:office:word" xmlns:w="http://schemas.openxmlformats.org/wordprocessingml/2006/main" xmlns:w14="http://schemas.microsoft.com/office/word/2010/wordml" xmlns:w15="http://schemas.microsoft.com/office/word/2012/wordml" xmlns:w16cid="http://schemas.microsoft.com/office/word/2016/wordml/cid" xmlns:w16se="http://schemas.microsoft.com/office/word/2015/wordml/symex" xmlns:wpg="http://schemas.microsoft.com/office/word/2010/wordprocessingGroup" xmlns:wpi="http://schemas.microsoft.com/office/word/2010/wordprocessingInk" xmlns:wne="http://schemas.microsoft.com/office/word/2006/wordml" xmlns:wps="http://schemas.microsoft.com/office/word/2010/wordprocessingShape" mc:Ignorable="w14 w15 w16se w16cid wp14">
   <w:p>
     <w:pPr>
       <w:pStyle w:val="Header"/>
@@ -10629,7 +10773,7 @@
 </file>
 
 <file path=word/header2.xml><?xml version="1.0" encoding="utf-8"?>
-<w:hdr xmlns:wpc="http://schemas.microsoft.com/office/word/2010/wordprocessingCanvas" xmlns:cx="http://schemas.microsoft.com/office/drawing/2014/chartex" xmlns:cx1="http://schemas.microsoft.com/office/drawing/2015/9/8/chartex" xmlns:mc="http://schemas.openxmlformats.org/markup-compatibility/2006" xmlns:o="urn:schemas-microsoft-com:office:office" xmlns:r="http://schemas.openxmlformats.org/officeDocument/2006/relationships" xmlns:m="http://schemas.openxmlformats.org/officeDocument/2006/math" xmlns:v="urn:schemas-microsoft-com:vml" xmlns:wp14="http://schemas.microsoft.com/office/word/2010/wordprocessingDrawing" xmlns:wp="http://schemas.openxmlformats.org/drawingml/2006/wordprocessingDrawing" xmlns:w10="urn:schemas-microsoft-com:office:word" xmlns:w="http://schemas.openxmlformats.org/wordprocessingml/2006/main" xmlns:w14="http://schemas.microsoft.com/office/word/2010/wordml" xmlns:w15="http://schemas.microsoft.com/office/word/2012/wordml" xmlns:w16se="http://schemas.microsoft.com/office/word/2015/wordml/symex" xmlns:wpg="http://schemas.microsoft.com/office/word/2010/wordprocessingGroup" xmlns:wpi="http://schemas.microsoft.com/office/word/2010/wordprocessingInk" xmlns:wne="http://schemas.microsoft.com/office/word/2006/wordml" xmlns:wps="http://schemas.microsoft.com/office/word/2010/wordprocessingShape" mc:Ignorable="w14 w15 w16se wp14">
+<w:hdr xmlns:wpc="http://schemas.microsoft.com/office/word/2010/wordprocessingCanvas" xmlns:cx="http://schemas.microsoft.com/office/drawing/2014/chartex" xmlns:cx1="http://schemas.microsoft.com/office/drawing/2015/9/8/chartex" xmlns:cx2="http://schemas.microsoft.com/office/drawing/2015/10/21/chartex" xmlns:cx3="http://schemas.microsoft.com/office/drawing/2016/5/9/chartex" xmlns:cx4="http://schemas.microsoft.com/office/drawing/2016/5/10/chartex" xmlns:cx5="http://schemas.microsoft.com/office/drawing/2016/5/11/chartex" xmlns:cx6="http://schemas.microsoft.com/office/drawing/2016/5/12/chartex" xmlns:cx7="http://schemas.microsoft.com/office/drawing/2016/5/13/chartex" xmlns:cx8="http://schemas.microsoft.com/office/drawing/2016/5/14/chartex" xmlns:mc="http://schemas.openxmlformats.org/markup-compatibility/2006" xmlns:aink="http://schemas.microsoft.com/office/drawing/2016/ink" xmlns:am3d="http://schemas.microsoft.com/office/drawing/2017/model3d" xmlns:o="urn:schemas-microsoft-com:office:office" xmlns:r="http://schemas.openxmlformats.org/officeDocument/2006/relationships" xmlns:m="http://schemas.openxmlformats.org/officeDocument/2006/math" xmlns:v="urn:schemas-microsoft-com:vml" xmlns:wp14="http://schemas.microsoft.com/office/word/2010/wordprocessingDrawing" xmlns:wp="http://schemas.openxmlformats.org/drawingml/2006/wordprocessingDrawing" xmlns:w10="urn:schemas-microsoft-com:office:word" xmlns:w="http://schemas.openxmlformats.org/wordprocessingml/2006/main" xmlns:w14="http://schemas.microsoft.com/office/word/2010/wordml" xmlns:w15="http://schemas.microsoft.com/office/word/2012/wordml" xmlns:w16cid="http://schemas.microsoft.com/office/word/2016/wordml/cid" xmlns:w16se="http://schemas.microsoft.com/office/word/2015/wordml/symex" xmlns:wpg="http://schemas.microsoft.com/office/word/2010/wordprocessingGroup" xmlns:wpi="http://schemas.microsoft.com/office/word/2010/wordprocessingInk" xmlns:wne="http://schemas.microsoft.com/office/word/2006/wordml" xmlns:wps="http://schemas.microsoft.com/office/word/2010/wordprocessingShape" mc:Ignorable="w14 w15 w16se w16cid wp14">
   <w:p>
     <w:pPr>
       <w:pStyle w:val="Header"/>
@@ -10642,7 +10786,7 @@
 </file>
 
 <file path=word/numbering.xml><?xml version="1.0" encoding="utf-8"?>
-<w:numbering xmlns:wpc="http://schemas.microsoft.com/office/word/2010/wordprocessingCanvas" xmlns:cx="http://schemas.microsoft.com/office/drawing/2014/chartex" xmlns:cx1="http://schemas.microsoft.com/office/drawing/2015/9/8/chartex" xmlns:mc="http://schemas.openxmlformats.org/markup-compatibility/2006" xmlns:o="urn:schemas-microsoft-com:office:office" xmlns:r="http://schemas.openxmlformats.org/officeDocument/2006/relationships" xmlns:m="http://schemas.openxmlformats.org/officeDocument/2006/math" xmlns:v="urn:schemas-microsoft-com:vml" xmlns:wp14="http://schemas.microsoft.com/office/word/2010/wordprocessingDrawing" xmlns:wp="http://schemas.openxmlformats.org/drawingml/2006/wordprocessingDrawing" xmlns:w10="urn:schemas-microsoft-com:office:word" xmlns:w="http://schemas.openxmlformats.org/wordprocessingml/2006/main" xmlns:w14="http://schemas.microsoft.com/office/word/2010/wordml" xmlns:w15="http://schemas.microsoft.com/office/word/2012/wordml" xmlns:w16se="http://schemas.microsoft.com/office/word/2015/wordml/symex" xmlns:wpg="http://schemas.microsoft.com/office/word/2010/wordprocessingGroup" xmlns:wpi="http://schemas.microsoft.com/office/word/2010/wordprocessingInk" xmlns:wne="http://schemas.microsoft.com/office/word/2006/wordml" xmlns:wps="http://schemas.microsoft.com/office/word/2010/wordprocessingShape" mc:Ignorable="w14 w15 w16se wp14">
+<w:numbering xmlns:wpc="http://schemas.microsoft.com/office/word/2010/wordprocessingCanvas" xmlns:cx="http://schemas.microsoft.com/office/drawing/2014/chartex" xmlns:cx1="http://schemas.microsoft.com/office/drawing/2015/9/8/chartex" xmlns:cx2="http://schemas.microsoft.com/office/drawing/2015/10/21/chartex" xmlns:cx3="http://schemas.microsoft.com/office/drawing/2016/5/9/chartex" xmlns:cx4="http://schemas.microsoft.com/office/drawing/2016/5/10/chartex" xmlns:cx5="http://schemas.microsoft.com/office/drawing/2016/5/11/chartex" xmlns:cx6="http://schemas.microsoft.com/office/drawing/2016/5/12/chartex" xmlns:cx7="http://schemas.microsoft.com/office/drawing/2016/5/13/chartex" xmlns:cx8="http://schemas.microsoft.com/office/drawing/2016/5/14/chartex" xmlns:mc="http://schemas.openxmlformats.org/markup-compatibility/2006" xmlns:aink="http://schemas.microsoft.com/office/drawing/2016/ink" xmlns:am3d="http://schemas.microsoft.com/office/drawing/2017/model3d" xmlns:o="urn:schemas-microsoft-com:office:office" xmlns:r="http://schemas.openxmlformats.org/officeDocument/2006/relationships" xmlns:m="http://schemas.openxmlformats.org/officeDocument/2006/math" xmlns:v="urn:schemas-microsoft-com:vml" xmlns:wp14="http://schemas.microsoft.com/office/word/2010/wordprocessingDrawing" xmlns:wp="http://schemas.openxmlformats.org/drawingml/2006/wordprocessingDrawing" xmlns:w10="urn:schemas-microsoft-com:office:word" xmlns:w="http://schemas.openxmlformats.org/wordprocessingml/2006/main" xmlns:w14="http://schemas.microsoft.com/office/word/2010/wordml" xmlns:w15="http://schemas.microsoft.com/office/word/2012/wordml" xmlns:w16cid="http://schemas.microsoft.com/office/word/2016/wordml/cid" xmlns:w16se="http://schemas.microsoft.com/office/word/2015/wordml/symex" xmlns:wpg="http://schemas.microsoft.com/office/word/2010/wordprocessingGroup" xmlns:wpi="http://schemas.microsoft.com/office/word/2010/wordprocessingInk" xmlns:wne="http://schemas.microsoft.com/office/word/2006/wordml" xmlns:wps="http://schemas.microsoft.com/office/word/2010/wordprocessingShape" mc:Ignorable="w14 w15 w16se w16cid wp14">
   <w:abstractNum w:abstractNumId="0" w15:restartNumberingAfterBreak="0">
     <w:nsid w:val="FFFFFF7C"/>
     <w:multiLevelType w:val="singleLevel"/>
@@ -13714,7 +13858,7 @@
 </file>
 
 <file path=word/styles.xml><?xml version="1.0" encoding="utf-8"?>
-<w:styles xmlns:mc="http://schemas.openxmlformats.org/markup-compatibility/2006" xmlns:r="http://schemas.openxmlformats.org/officeDocument/2006/relationships" xmlns:w="http://schemas.openxmlformats.org/wordprocessingml/2006/main" xmlns:w14="http://schemas.microsoft.com/office/word/2010/wordml" xmlns:w15="http://schemas.microsoft.com/office/word/2012/wordml" xmlns:w16se="http://schemas.microsoft.com/office/word/2015/wordml/symex" mc:Ignorable="w14 w15 w16se">
+<w:styles xmlns:mc="http://schemas.openxmlformats.org/markup-compatibility/2006" xmlns:r="http://schemas.openxmlformats.org/officeDocument/2006/relationships" xmlns:w="http://schemas.openxmlformats.org/wordprocessingml/2006/main" xmlns:w14="http://schemas.microsoft.com/office/word/2010/wordml" xmlns:w15="http://schemas.microsoft.com/office/word/2012/wordml" xmlns:w16cid="http://schemas.microsoft.com/office/word/2016/wordml/cid" xmlns:w16se="http://schemas.microsoft.com/office/word/2015/wordml/symex" mc:Ignorable="w14 w15 w16se w16cid">
   <w:docDefaults>
     <w:rPrDefault>
       <w:rPr>
@@ -13730,7 +13874,7 @@
       </w:pPr>
     </w:pPrDefault>
   </w:docDefaults>
-  <w:latentStyles w:defLockedState="1" w:defUIPriority="0" w:defSemiHidden="0" w:defUnhideWhenUsed="0" w:defQFormat="0" w:count="371">
+  <w:latentStyles w:defLockedState="1" w:defUIPriority="0" w:defSemiHidden="0" w:defUnhideWhenUsed="0" w:defQFormat="0" w:count="375">
     <w:lsdException w:name="Normal" w:locked="0" w:qFormat="1"/>
     <w:lsdException w:name="heading 1" w:uiPriority="9" w:qFormat="1"/>
     <w:lsdException w:name="heading 2" w:uiPriority="9" w:qFormat="1"/>
@@ -14100,17 +14244,20 @@
     <w:lsdException w:name="List Table 5 Dark Accent 6" w:uiPriority="50"/>
     <w:lsdException w:name="List Table 6 Colorful Accent 6" w:uiPriority="51"/>
     <w:lsdException w:name="List Table 7 Colorful Accent 6" w:uiPriority="52"/>
+    <w:lsdException w:name="Mention" w:locked="0" w:semiHidden="1" w:uiPriority="99" w:unhideWhenUsed="1"/>
+    <w:lsdException w:name="Smart Hyperlink" w:locked="0" w:semiHidden="1" w:uiPriority="99" w:unhideWhenUsed="1"/>
+    <w:lsdException w:name="Hashtag" w:locked="0" w:semiHidden="1" w:uiPriority="99" w:unhideWhenUsed="1"/>
+    <w:lsdException w:name="Unresolved Mention" w:locked="0" w:semiHidden="1" w:uiPriority="99" w:unhideWhenUsed="1"/>
   </w:latentStyles>
   <w:style w:type="paragraph" w:default="1" w:styleId="Normal">
     <w:name w:val="Normal"/>
     <w:qFormat/>
-    <w:rsid w:val="00692466"/>
+    <w:rsid w:val="00CF3D01"/>
     <w:pPr>
       <w:spacing w:after="280" w:line="320" w:lineRule="atLeast"/>
     </w:pPr>
     <w:rPr>
       <w:rFonts w:ascii="Georgia" w:hAnsi="Georgia"/>
-      <w:color w:val="212120"/>
       <w:kern w:val="28"/>
     </w:rPr>
   </w:style>
@@ -14201,7 +14348,6 @@
       <w:bCs/>
       <w:i/>
       <w:iCs/>
-      <w:color w:val="auto"/>
       <w:kern w:val="0"/>
     </w:rPr>
   </w:style>
@@ -14227,7 +14373,6 @@
   <w:style w:type="character" w:default="1" w:styleId="DefaultParagraphFont">
     <w:name w:val="Default Paragraph Font"/>
     <w:uiPriority w:val="1"/>
-    <w:semiHidden/>
     <w:unhideWhenUsed/>
   </w:style>
   <w:style w:type="table" w:default="1" w:styleId="TableNormal">
@@ -14336,7 +14481,6 @@
     </w:pPr>
     <w:rPr>
       <w:rFonts w:cs="Arial"/>
-      <w:color w:val="auto"/>
     </w:rPr>
   </w:style>
   <w:style w:type="character" w:customStyle="1" w:styleId="SideBodyChar">
@@ -14703,7 +14847,6 @@
     </w:pPr>
     <w:rPr>
       <w:rFonts w:cs="Arial"/>
-      <w:color w:val="auto"/>
       <w:szCs w:val="22"/>
     </w:rPr>
   </w:style>
@@ -14767,7 +14910,6 @@
     </w:pPr>
     <w:rPr>
       <w:rFonts w:eastAsia="Calibri"/>
-      <w:color w:val="auto"/>
       <w:spacing w:val="4"/>
       <w:kern w:val="0"/>
       <w:sz w:val="16"/>
@@ -15447,7 +15589,6 @@
     <w:rPr>
       <w:rFonts w:eastAsia="Calibri"/>
       <w:noProof/>
-      <w:color w:val="auto"/>
       <w:kern w:val="0"/>
       <w:szCs w:val="22"/>
     </w:rPr>
@@ -15471,7 +15612,6 @@
     </w:pPr>
     <w:rPr>
       <w:rFonts w:eastAsia="Calibri"/>
-      <w:color w:val="auto"/>
       <w:kern w:val="0"/>
       <w:szCs w:val="22"/>
     </w:rPr>
@@ -15496,7 +15636,6 @@
     </w:pPr>
     <w:rPr>
       <w:rFonts w:eastAsia="Calibri"/>
-      <w:color w:val="auto"/>
       <w:kern w:val="0"/>
       <w:szCs w:val="22"/>
     </w:rPr>
@@ -15518,7 +15657,6 @@
       <w:ind w:left="648"/>
     </w:pPr>
     <w:rPr>
-      <w:color w:val="auto"/>
       <w:kern w:val="0"/>
       <w:szCs w:val="22"/>
     </w:rPr>
@@ -15541,7 +15679,6 @@
       <w:ind w:left="360"/>
     </w:pPr>
     <w:rPr>
-      <w:color w:val="auto"/>
       <w:kern w:val="0"/>
     </w:rPr>
   </w:style>
@@ -15569,7 +15706,6 @@
     <w:rPr>
       <w:rFonts w:ascii="Verdana" w:hAnsi="Verdana"/>
       <w:i/>
-      <w:color w:val="auto"/>
       <w:kern w:val="0"/>
       <w:sz w:val="20"/>
       <w:szCs w:val="20"/>
@@ -15940,11 +16076,12 @@
     <w:link w:val="TabletextChar"/>
     <w:qFormat/>
     <w:locked/>
-    <w:rsid w:val="00197175"/>
+    <w:rsid w:val="00CF3D01"/>
     <w:pPr>
       <w:spacing w:before="60" w:after="60" w:line="240" w:lineRule="atLeast"/>
     </w:pPr>
     <w:rPr>
+      <w:color w:val="auto"/>
       <w:sz w:val="18"/>
     </w:rPr>
   </w:style>
@@ -15952,9 +16089,9 @@
     <w:name w:val="Table text Char"/>
     <w:basedOn w:val="BodyChar"/>
     <w:link w:val="Tabletext"/>
-    <w:rsid w:val="00197175"/>
+    <w:rsid w:val="00CF3D01"/>
     <w:rPr>
-      <w:rFonts w:ascii="Arial" w:hAnsi="Arial" w:cs="Arial"/>
+      <w:rFonts w:ascii="Georgia" w:hAnsi="Georgia" w:cs="Arial"/>
       <w:color w:val="262626" w:themeColor="text1" w:themeTint="D9"/>
       <w:kern w:val="28"/>
       <w:sz w:val="18"/>
@@ -16356,7 +16493,6 @@
     </w:pPr>
     <w:rPr>
       <w:rFonts w:ascii="Calibri" w:hAnsi="Calibri"/>
-      <w:color w:val="auto"/>
       <w:kern w:val="0"/>
       <w:szCs w:val="22"/>
     </w:rPr>
@@ -18267,24 +18403,10 @@
         </dgm:presLayoutVars>
       </dgm:prSet>
       <dgm:spPr/>
-      <dgm:t>
-        <a:bodyPr/>
-        <a:lstStyle/>
-        <a:p>
-          <a:endParaRPr lang="en-US"/>
-        </a:p>
-      </dgm:t>
     </dgm:pt>
     <dgm:pt modelId="{F5E0F827-C9C1-441C-8327-DB026BB198F5}" type="pres">
       <dgm:prSet presAssocID="{40512EAA-A0D4-4B74-954D-A6B44DCAD626}" presName="linNode" presStyleCnt="0"/>
       <dgm:spPr/>
-      <dgm:t>
-        <a:bodyPr/>
-        <a:lstStyle/>
-        <a:p>
-          <a:endParaRPr lang="en-US"/>
-        </a:p>
-      </dgm:t>
     </dgm:pt>
     <dgm:pt modelId="{93EA1523-8F9D-4A08-ACF2-7D4ED0599984}" type="pres">
       <dgm:prSet presAssocID="{40512EAA-A0D4-4B74-954D-A6B44DCAD626}" presName="parentShp" presStyleLbl="node1" presStyleIdx="0" presStyleCnt="1" custScaleY="100392">
@@ -18293,13 +18415,6 @@
         </dgm:presLayoutVars>
       </dgm:prSet>
       <dgm:spPr/>
-      <dgm:t>
-        <a:bodyPr/>
-        <a:lstStyle/>
-        <a:p>
-          <a:endParaRPr lang="en-US"/>
-        </a:p>
-      </dgm:t>
     </dgm:pt>
     <dgm:pt modelId="{10D220F6-042E-42B1-89BD-84C684BA6EB8}" type="pres">
       <dgm:prSet presAssocID="{40512EAA-A0D4-4B74-954D-A6B44DCAD626}" presName="childShp" presStyleLbl="bgAccFollowNode1" presStyleIdx="0" presStyleCnt="1" custScaleX="103724" custScaleY="100392">
@@ -18308,25 +18423,18 @@
         </dgm:presLayoutVars>
       </dgm:prSet>
       <dgm:spPr/>
-      <dgm:t>
-        <a:bodyPr/>
-        <a:lstStyle/>
-        <a:p>
-          <a:endParaRPr lang="en-US"/>
-        </a:p>
-      </dgm:t>
     </dgm:pt>
   </dgm:ptLst>
   <dgm:cxnLst>
-    <dgm:cxn modelId="{C99099DF-9B13-4915-842E-BCC2B525E22C}" srcId="{40512EAA-A0D4-4B74-954D-A6B44DCAD626}" destId="{2330539E-BEC3-4678-B8DC-98A7133D2705}" srcOrd="1" destOrd="0" parTransId="{11A19390-6273-47FD-A8A5-02DDF94B020E}" sibTransId="{C1B38BA1-A540-497E-9DCA-49568534068A}"/>
-    <dgm:cxn modelId="{3E66FD92-B8F9-4BAA-9BE7-2E1B5D5DB4AE}" type="presOf" srcId="{3A009BA0-29C1-4251-BEA8-452B18B61F02}" destId="{48DBAAD3-772A-4D0D-8BF8-64B974C95593}" srcOrd="0" destOrd="0" presId="urn:microsoft.com/office/officeart/2005/8/layout/vList6"/>
-    <dgm:cxn modelId="{6CB5E1E4-CE78-4574-B80E-1F7B4BFC83BC}" type="presOf" srcId="{A1683BE8-647C-4757-B280-0B8E3A9B82E9}" destId="{10D220F6-042E-42B1-89BD-84C684BA6EB8}" srcOrd="0" destOrd="2" presId="urn:microsoft.com/office/officeart/2005/8/layout/vList6"/>
+    <dgm:cxn modelId="{D757C802-6696-423C-9D2F-9A4629F9D7DF}" srcId="{40512EAA-A0D4-4B74-954D-A6B44DCAD626}" destId="{7991494E-B079-48F0-8371-4EDA3D051EA8}" srcOrd="0" destOrd="0" parTransId="{67EF1AEA-BE22-411B-8C90-B948E90B3635}" sibTransId="{6B6B15AD-51E2-4119-8B2B-25A61F448CB3}"/>
     <dgm:cxn modelId="{28E4CA0D-E3A0-482A-A4B9-B3D88D565BF9}" type="presOf" srcId="{2330539E-BEC3-4678-B8DC-98A7133D2705}" destId="{10D220F6-042E-42B1-89BD-84C684BA6EB8}" srcOrd="0" destOrd="1" presId="urn:microsoft.com/office/officeart/2005/8/layout/vList6"/>
-    <dgm:cxn modelId="{1C2F2CDB-3CCB-4368-8080-1CC1FA520BEE}" srcId="{3A009BA0-29C1-4251-BEA8-452B18B61F02}" destId="{40512EAA-A0D4-4B74-954D-A6B44DCAD626}" srcOrd="0" destOrd="0" parTransId="{54AB25BD-527D-42D2-8C18-DADD2945E59C}" sibTransId="{317E374A-1D33-4D9D-9BD9-8E4CC9332097}"/>
-    <dgm:cxn modelId="{D757C802-6696-423C-9D2F-9A4629F9D7DF}" srcId="{40512EAA-A0D4-4B74-954D-A6B44DCAD626}" destId="{7991494E-B079-48F0-8371-4EDA3D051EA8}" srcOrd="0" destOrd="0" parTransId="{67EF1AEA-BE22-411B-8C90-B948E90B3635}" sibTransId="{6B6B15AD-51E2-4119-8B2B-25A61F448CB3}"/>
     <dgm:cxn modelId="{DED96042-AA8A-4905-9F52-C28FA02CC0DF}" type="presOf" srcId="{40512EAA-A0D4-4B74-954D-A6B44DCAD626}" destId="{93EA1523-8F9D-4A08-ACF2-7D4ED0599984}" srcOrd="0" destOrd="0" presId="urn:microsoft.com/office/officeart/2005/8/layout/vList6"/>
     <dgm:cxn modelId="{F6B50A55-B5F9-4DC3-AFCB-F4104CB9B861}" type="presOf" srcId="{7991494E-B079-48F0-8371-4EDA3D051EA8}" destId="{10D220F6-042E-42B1-89BD-84C684BA6EB8}" srcOrd="0" destOrd="0" presId="urn:microsoft.com/office/officeart/2005/8/layout/vList6"/>
+    <dgm:cxn modelId="{3E66FD92-B8F9-4BAA-9BE7-2E1B5D5DB4AE}" type="presOf" srcId="{3A009BA0-29C1-4251-BEA8-452B18B61F02}" destId="{48DBAAD3-772A-4D0D-8BF8-64B974C95593}" srcOrd="0" destOrd="0" presId="urn:microsoft.com/office/officeart/2005/8/layout/vList6"/>
     <dgm:cxn modelId="{786CA5BC-9CA1-49ED-8053-DE2FB6AA0FD1}" srcId="{40512EAA-A0D4-4B74-954D-A6B44DCAD626}" destId="{A1683BE8-647C-4757-B280-0B8E3A9B82E9}" srcOrd="2" destOrd="0" parTransId="{55F31B5C-9D09-463E-ADDE-1CC67FE7E97C}" sibTransId="{0C1834DF-D22B-436D-B5D8-DBF2B0106BE9}"/>
+    <dgm:cxn modelId="{1C2F2CDB-3CCB-4368-8080-1CC1FA520BEE}" srcId="{3A009BA0-29C1-4251-BEA8-452B18B61F02}" destId="{40512EAA-A0D4-4B74-954D-A6B44DCAD626}" srcOrd="0" destOrd="0" parTransId="{54AB25BD-527D-42D2-8C18-DADD2945E59C}" sibTransId="{317E374A-1D33-4D9D-9BD9-8E4CC9332097}"/>
+    <dgm:cxn modelId="{C99099DF-9B13-4915-842E-BCC2B525E22C}" srcId="{40512EAA-A0D4-4B74-954D-A6B44DCAD626}" destId="{2330539E-BEC3-4678-B8DC-98A7133D2705}" srcOrd="1" destOrd="0" parTransId="{11A19390-6273-47FD-A8A5-02DDF94B020E}" sibTransId="{C1B38BA1-A540-497E-9DCA-49568534068A}"/>
+    <dgm:cxn modelId="{6CB5E1E4-CE78-4574-B80E-1F7B4BFC83BC}" type="presOf" srcId="{A1683BE8-647C-4757-B280-0B8E3A9B82E9}" destId="{10D220F6-042E-42B1-89BD-84C684BA6EB8}" srcOrd="0" destOrd="2" presId="urn:microsoft.com/office/officeart/2005/8/layout/vList6"/>
     <dgm:cxn modelId="{C5832F26-BB00-47AC-A099-59E430840BF8}" type="presParOf" srcId="{48DBAAD3-772A-4D0D-8BF8-64B974C95593}" destId="{F5E0F827-C9C1-441C-8327-DB026BB198F5}" srcOrd="0" destOrd="0" presId="urn:microsoft.com/office/officeart/2005/8/layout/vList6"/>
     <dgm:cxn modelId="{66CB1362-41DD-4A4F-AC4C-78B3FE6FB501}" type="presParOf" srcId="{F5E0F827-C9C1-441C-8327-DB026BB198F5}" destId="{93EA1523-8F9D-4A08-ACF2-7D4ED0599984}" srcOrd="0" destOrd="0" presId="urn:microsoft.com/office/officeart/2005/8/layout/vList6"/>
     <dgm:cxn modelId="{5F99A3FB-1D5A-4383-83F6-CF9136507D7F}" type="presParOf" srcId="{F5E0F827-C9C1-441C-8327-DB026BB198F5}" destId="{10D220F6-042E-42B1-89BD-84C684BA6EB8}" srcOrd="1" destOrd="0" presId="urn:microsoft.com/office/officeart/2005/8/layout/vList6"/>
@@ -18339,7 +18447,7 @@
   <dgm:whole/>
   <dgm:extLst>
     <a:ext uri="http://schemas.microsoft.com/office/drawing/2008/diagram">
-      <dsp:dataModelExt xmlns:dsp="http://schemas.microsoft.com/office/drawing/2008/diagram" relId="rId34" minVer="http://schemas.openxmlformats.org/drawingml/2006/diagram"/>
+      <dsp:dataModelExt xmlns:dsp="http://schemas.microsoft.com/office/drawing/2008/diagram" relId="rId35" minVer="http://schemas.openxmlformats.org/drawingml/2006/diagram"/>
     </a:ext>
   </dgm:extLst>
 </dgm:dataModel>
@@ -18510,24 +18618,10 @@
         </dgm:presLayoutVars>
       </dgm:prSet>
       <dgm:spPr/>
-      <dgm:t>
-        <a:bodyPr/>
-        <a:lstStyle/>
-        <a:p>
-          <a:endParaRPr lang="en-US"/>
-        </a:p>
-      </dgm:t>
     </dgm:pt>
     <dgm:pt modelId="{F5E0F827-C9C1-441C-8327-DB026BB198F5}" type="pres">
       <dgm:prSet presAssocID="{40512EAA-A0D4-4B74-954D-A6B44DCAD626}" presName="linNode" presStyleCnt="0"/>
       <dgm:spPr/>
-      <dgm:t>
-        <a:bodyPr/>
-        <a:lstStyle/>
-        <a:p>
-          <a:endParaRPr lang="en-US"/>
-        </a:p>
-      </dgm:t>
     </dgm:pt>
     <dgm:pt modelId="{93EA1523-8F9D-4A08-ACF2-7D4ED0599984}" type="pres">
       <dgm:prSet presAssocID="{40512EAA-A0D4-4B74-954D-A6B44DCAD626}" presName="parentShp" presStyleLbl="node1" presStyleIdx="0" presStyleCnt="1">
@@ -18536,13 +18630,6 @@
         </dgm:presLayoutVars>
       </dgm:prSet>
       <dgm:spPr/>
-      <dgm:t>
-        <a:bodyPr/>
-        <a:lstStyle/>
-        <a:p>
-          <a:endParaRPr lang="en-US"/>
-        </a:p>
-      </dgm:t>
     </dgm:pt>
     <dgm:pt modelId="{10D220F6-042E-42B1-89BD-84C684BA6EB8}" type="pres">
       <dgm:prSet presAssocID="{40512EAA-A0D4-4B74-954D-A6B44DCAD626}" presName="childShp" presStyleLbl="bgAccFollowNode1" presStyleIdx="0" presStyleCnt="1" custScaleX="103724" custScaleY="100196">
@@ -18551,23 +18638,16 @@
         </dgm:presLayoutVars>
       </dgm:prSet>
       <dgm:spPr/>
-      <dgm:t>
-        <a:bodyPr/>
-        <a:lstStyle/>
-        <a:p>
-          <a:endParaRPr lang="en-US"/>
-        </a:p>
-      </dgm:t>
     </dgm:pt>
   </dgm:ptLst>
   <dgm:cxnLst>
+    <dgm:cxn modelId="{D757C802-6696-423C-9D2F-9A4629F9D7DF}" srcId="{40512EAA-A0D4-4B74-954D-A6B44DCAD626}" destId="{7991494E-B079-48F0-8371-4EDA3D051EA8}" srcOrd="0" destOrd="0" parTransId="{67EF1AEA-BE22-411B-8C90-B948E90B3635}" sibTransId="{6B6B15AD-51E2-4119-8B2B-25A61F448CB3}"/>
     <dgm:cxn modelId="{DED96042-AA8A-4905-9F52-C28FA02CC0DF}" type="presOf" srcId="{40512EAA-A0D4-4B74-954D-A6B44DCAD626}" destId="{93EA1523-8F9D-4A08-ACF2-7D4ED0599984}" srcOrd="0" destOrd="0" presId="urn:microsoft.com/office/officeart/2005/8/layout/vList6"/>
+    <dgm:cxn modelId="{F6B50A55-B5F9-4DC3-AFCB-F4104CB9B861}" type="presOf" srcId="{7991494E-B079-48F0-8371-4EDA3D051EA8}" destId="{10D220F6-042E-42B1-89BD-84C684BA6EB8}" srcOrd="0" destOrd="0" presId="urn:microsoft.com/office/officeart/2005/8/layout/vList6"/>
+    <dgm:cxn modelId="{3E66FD92-B8F9-4BAA-9BE7-2E1B5D5DB4AE}" type="presOf" srcId="{3A009BA0-29C1-4251-BEA8-452B18B61F02}" destId="{48DBAAD3-772A-4D0D-8BF8-64B974C95593}" srcOrd="0" destOrd="0" presId="urn:microsoft.com/office/officeart/2005/8/layout/vList6"/>
     <dgm:cxn modelId="{786CA5BC-9CA1-49ED-8053-DE2FB6AA0FD1}" srcId="{40512EAA-A0D4-4B74-954D-A6B44DCAD626}" destId="{A1683BE8-647C-4757-B280-0B8E3A9B82E9}" srcOrd="1" destOrd="0" parTransId="{55F31B5C-9D09-463E-ADDE-1CC67FE7E97C}" sibTransId="{0C1834DF-D22B-436D-B5D8-DBF2B0106BE9}"/>
-    <dgm:cxn modelId="{D757C802-6696-423C-9D2F-9A4629F9D7DF}" srcId="{40512EAA-A0D4-4B74-954D-A6B44DCAD626}" destId="{7991494E-B079-48F0-8371-4EDA3D051EA8}" srcOrd="0" destOrd="0" parTransId="{67EF1AEA-BE22-411B-8C90-B948E90B3635}" sibTransId="{6B6B15AD-51E2-4119-8B2B-25A61F448CB3}"/>
+    <dgm:cxn modelId="{1C2F2CDB-3CCB-4368-8080-1CC1FA520BEE}" srcId="{3A009BA0-29C1-4251-BEA8-452B18B61F02}" destId="{40512EAA-A0D4-4B74-954D-A6B44DCAD626}" srcOrd="0" destOrd="0" parTransId="{54AB25BD-527D-42D2-8C18-DADD2945E59C}" sibTransId="{317E374A-1D33-4D9D-9BD9-8E4CC9332097}"/>
     <dgm:cxn modelId="{6CB5E1E4-CE78-4574-B80E-1F7B4BFC83BC}" type="presOf" srcId="{A1683BE8-647C-4757-B280-0B8E3A9B82E9}" destId="{10D220F6-042E-42B1-89BD-84C684BA6EB8}" srcOrd="0" destOrd="1" presId="urn:microsoft.com/office/officeart/2005/8/layout/vList6"/>
-    <dgm:cxn modelId="{3E66FD92-B8F9-4BAA-9BE7-2E1B5D5DB4AE}" type="presOf" srcId="{3A009BA0-29C1-4251-BEA8-452B18B61F02}" destId="{48DBAAD3-772A-4D0D-8BF8-64B974C95593}" srcOrd="0" destOrd="0" presId="urn:microsoft.com/office/officeart/2005/8/layout/vList6"/>
-    <dgm:cxn modelId="{F6B50A55-B5F9-4DC3-AFCB-F4104CB9B861}" type="presOf" srcId="{7991494E-B079-48F0-8371-4EDA3D051EA8}" destId="{10D220F6-042E-42B1-89BD-84C684BA6EB8}" srcOrd="0" destOrd="0" presId="urn:microsoft.com/office/officeart/2005/8/layout/vList6"/>
-    <dgm:cxn modelId="{1C2F2CDB-3CCB-4368-8080-1CC1FA520BEE}" srcId="{3A009BA0-29C1-4251-BEA8-452B18B61F02}" destId="{40512EAA-A0D4-4B74-954D-A6B44DCAD626}" srcOrd="0" destOrd="0" parTransId="{54AB25BD-527D-42D2-8C18-DADD2945E59C}" sibTransId="{317E374A-1D33-4D9D-9BD9-8E4CC9332097}"/>
     <dgm:cxn modelId="{C5832F26-BB00-47AC-A099-59E430840BF8}" type="presParOf" srcId="{48DBAAD3-772A-4D0D-8BF8-64B974C95593}" destId="{F5E0F827-C9C1-441C-8327-DB026BB198F5}" srcOrd="0" destOrd="0" presId="urn:microsoft.com/office/officeart/2005/8/layout/vList6"/>
     <dgm:cxn modelId="{66CB1362-41DD-4A4F-AC4C-78B3FE6FB501}" type="presParOf" srcId="{F5E0F827-C9C1-441C-8327-DB026BB198F5}" destId="{93EA1523-8F9D-4A08-ACF2-7D4ED0599984}" srcOrd="0" destOrd="0" presId="urn:microsoft.com/office/officeart/2005/8/layout/vList6"/>
     <dgm:cxn modelId="{5F99A3FB-1D5A-4383-83F6-CF9136507D7F}" type="presParOf" srcId="{F5E0F827-C9C1-441C-8327-DB026BB198F5}" destId="{10D220F6-042E-42B1-89BD-84C684BA6EB8}" srcOrd="1" destOrd="0" presId="urn:microsoft.com/office/officeart/2005/8/layout/vList6"/>
@@ -18576,7 +18656,7 @@
   <dgm:whole/>
   <dgm:extLst>
     <a:ext uri="http://schemas.microsoft.com/office/drawing/2008/diagram">
-      <dsp:dataModelExt xmlns:dsp="http://schemas.microsoft.com/office/drawing/2008/diagram" relId="rId39" minVer="http://schemas.openxmlformats.org/drawingml/2006/diagram"/>
+      <dsp:dataModelExt xmlns:dsp="http://schemas.microsoft.com/office/drawing/2008/diagram" relId="rId40" minVer="http://schemas.openxmlformats.org/drawingml/2006/diagram"/>
     </a:ext>
   </dgm:extLst>
 </dgm:dataModel>
@@ -18649,7 +18729,7 @@
             <a:spcAft>
               <a:spcPct val="15000"/>
             </a:spcAft>
-            <a:buChar char="••"/>
+            <a:buChar char="•"/>
           </a:pPr>
           <a:r>
             <a:rPr lang="en-US" sz="1050" kern="1200">
@@ -18671,7 +18751,7 @@
             <a:spcAft>
               <a:spcPct val="15000"/>
             </a:spcAft>
-            <a:buChar char="••"/>
+            <a:buChar char="•"/>
           </a:pPr>
           <a:r>
             <a:rPr lang="en-US" sz="1050" kern="1200">
@@ -18693,7 +18773,7 @@
             <a:spcAft>
               <a:spcPct val="15000"/>
             </a:spcAft>
-            <a:buChar char="••"/>
+            <a:buChar char="•"/>
           </a:pPr>
           <a:endParaRPr lang="en-US" sz="3600" kern="1200"/>
         </a:p>
@@ -18752,7 +18832,7 @@
         </a:bodyPr>
         <a:lstStyle/>
         <a:p>
-          <a:pPr lvl="0" algn="ctr" defTabSz="577850">
+          <a:pPr marL="0" lvl="0" indent="0" algn="ctr" defTabSz="577850">
             <a:lnSpc>
               <a:spcPct val="90000"/>
             </a:lnSpc>
@@ -18762,6 +18842,7 @@
             <a:spcAft>
               <a:spcPct val="35000"/>
             </a:spcAft>
+            <a:buNone/>
           </a:pPr>
           <a:r>
             <a:rPr lang="en-US" sz="1300" kern="1200">
@@ -18847,7 +18928,7 @@
             <a:spcAft>
               <a:spcPct val="15000"/>
             </a:spcAft>
-            <a:buChar char="••"/>
+            <a:buChar char="•"/>
           </a:pPr>
           <a:r>
             <a:rPr lang="en-US" sz="1050" kern="1200">
@@ -18869,7 +18950,7 @@
             <a:spcAft>
               <a:spcPct val="15000"/>
             </a:spcAft>
-            <a:buChar char="••"/>
+            <a:buChar char="•"/>
           </a:pPr>
           <a:endParaRPr lang="en-US" sz="3600" kern="1200"/>
         </a:p>
@@ -18928,7 +19009,7 @@
         </a:bodyPr>
         <a:lstStyle/>
         <a:p>
-          <a:pPr lvl="0" algn="ctr" defTabSz="577850">
+          <a:pPr marL="0" lvl="0" indent="0" algn="ctr" defTabSz="577850">
             <a:lnSpc>
               <a:spcPct val="90000"/>
             </a:lnSpc>
@@ -18938,6 +19019,7 @@
             <a:spcAft>
               <a:spcPct val="35000"/>
             </a:spcAft>
+            <a:buNone/>
           </a:pPr>
           <a:r>
             <a:rPr lang="en-US" sz="1300" kern="1200">
@@ -21724,7 +21806,7 @@
 </file>
 
 <file path=customXml/itemProps1.xml><?xml version="1.0" encoding="utf-8"?>
-<ds:datastoreItem xmlns:ds="http://schemas.openxmlformats.org/officeDocument/2006/customXml" ds:itemID="{F3EB600D-C3E4-4DA7-9DBD-F8143DC7491A}">
+<ds:datastoreItem xmlns:ds="http://schemas.openxmlformats.org/officeDocument/2006/customXml" ds:itemID="{81C38110-0569-2042-B497-619A75A3FBD7}">
   <ds:schemaRefs>
     <ds:schemaRef ds:uri="http://schemas.openxmlformats.org/officeDocument/2006/bibliography"/>
   </ds:schemaRefs>

</xml_diff>

<commit_message>
Spelled out "AWS Partner Network (APN) Partner"
Replaced "AWS partner" with "AWS Partner Network (APN) Partner" per Joannie's conversation with Tad (legal).
</commit_message>
<xml_diff>
--- a/doc/Partner Quick Start Template and Style Guide_2020.docx
+++ b/doc/Partner Quick Start Template and Style Guide_2020.docx
@@ -1,6 +1,6 @@
 
 <file path=word/document.xml><?xml version="1.0" encoding="utf-8"?>
-<w:document xmlns:wpc="http://schemas.microsoft.com/office/word/2010/wordprocessingCanvas" xmlns:cx="http://schemas.microsoft.com/office/drawing/2014/chartex" xmlns:cx1="http://schemas.microsoft.com/office/drawing/2015/9/8/chartex" xmlns:cx2="http://schemas.microsoft.com/office/drawing/2015/10/21/chartex" xmlns:cx3="http://schemas.microsoft.com/office/drawing/2016/5/9/chartex" xmlns:cx4="http://schemas.microsoft.com/office/drawing/2016/5/10/chartex" xmlns:cx5="http://schemas.microsoft.com/office/drawing/2016/5/11/chartex" xmlns:cx6="http://schemas.microsoft.com/office/drawing/2016/5/12/chartex" xmlns:cx7="http://schemas.microsoft.com/office/drawing/2016/5/13/chartex" xmlns:cx8="http://schemas.microsoft.com/office/drawing/2016/5/14/chartex" xmlns:mc="http://schemas.openxmlformats.org/markup-compatibility/2006" xmlns:aink="http://schemas.microsoft.com/office/drawing/2016/ink" xmlns:am3d="http://schemas.microsoft.com/office/drawing/2017/model3d" xmlns:o="urn:schemas-microsoft-com:office:office" xmlns:r="http://schemas.openxmlformats.org/officeDocument/2006/relationships" xmlns:m="http://schemas.openxmlformats.org/officeDocument/2006/math" xmlns:v="urn:schemas-microsoft-com:vml" xmlns:wp14="http://schemas.microsoft.com/office/word/2010/wordprocessingDrawing" xmlns:wp="http://schemas.openxmlformats.org/drawingml/2006/wordprocessingDrawing" xmlns:w10="urn:schemas-microsoft-com:office:word" xmlns:w="http://schemas.openxmlformats.org/wordprocessingml/2006/main" xmlns:w14="http://schemas.microsoft.com/office/word/2010/wordml" xmlns:w15="http://schemas.microsoft.com/office/word/2012/wordml" xmlns:w16cid="http://schemas.microsoft.com/office/word/2016/wordml/cid" xmlns:w16se="http://schemas.microsoft.com/office/word/2015/wordml/symex" xmlns:wpg="http://schemas.microsoft.com/office/word/2010/wordprocessingGroup" xmlns:wpi="http://schemas.microsoft.com/office/word/2010/wordprocessingInk" xmlns:wne="http://schemas.microsoft.com/office/word/2006/wordml" xmlns:wps="http://schemas.microsoft.com/office/word/2010/wordprocessingShape" mc:Ignorable="w14 w15 w16se w16cid wp14">
+<w:document xmlns:wpc="http://schemas.microsoft.com/office/word/2010/wordprocessingCanvas" xmlns:cx="http://schemas.microsoft.com/office/drawing/2014/chartex" xmlns:cx1="http://schemas.microsoft.com/office/drawing/2015/9/8/chartex" xmlns:mc="http://schemas.openxmlformats.org/markup-compatibility/2006" xmlns:o="urn:schemas-microsoft-com:office:office" xmlns:r="http://schemas.openxmlformats.org/officeDocument/2006/relationships" xmlns:m="http://schemas.openxmlformats.org/officeDocument/2006/math" xmlns:v="urn:schemas-microsoft-com:vml" xmlns:wp14="http://schemas.microsoft.com/office/word/2010/wordprocessingDrawing" xmlns:wp="http://schemas.openxmlformats.org/drawingml/2006/wordprocessingDrawing" xmlns:w10="urn:schemas-microsoft-com:office:word" xmlns:w="http://schemas.openxmlformats.org/wordprocessingml/2006/main" xmlns:w14="http://schemas.microsoft.com/office/word/2010/wordml" xmlns:w15="http://schemas.microsoft.com/office/word/2012/wordml" xmlns:w16se="http://schemas.microsoft.com/office/word/2015/wordml/symex" xmlns:wpg="http://schemas.microsoft.com/office/word/2010/wordprocessingGroup" xmlns:wpi="http://schemas.microsoft.com/office/word/2010/wordprocessingInk" xmlns:wne="http://schemas.microsoft.com/office/word/2006/wordml" xmlns:wps="http://schemas.microsoft.com/office/word/2010/wordprocessingShape" mc:Ignorable="w14 w15 w16se wp14">
   <w:body>
     <w:p>
       <w:pPr>
@@ -1359,8 +1359,6 @@
               <w:fldChar w:fldCharType="end"/>
             </w:r>
           </w:hyperlink>
-          <w:bookmarkStart w:id="5" w:name="_GoBack"/>
-          <w:bookmarkEnd w:id="5"/>
         </w:p>
         <w:p>
           <w:pPr>
@@ -1749,7 +1747,7 @@
       </w:r>
     </w:p>
     <w:p>
-      <w:hyperlink r:id="rId11" w:history="1">
+      <w:hyperlink r:id="rId10" w:history="1">
         <w:r>
           <w:rPr>
             <w:rStyle w:val="Hyperlink"/>
@@ -1787,26 +1785,26 @@
       <w:pPr>
         <w:pStyle w:val="Heading1"/>
       </w:pPr>
-      <w:bookmarkStart w:id="6" w:name="_Toc535566608"/>
-      <w:bookmarkStart w:id="7" w:name="_Toc32828011"/>
-      <w:commentRangeStart w:id="8"/>
+      <w:bookmarkStart w:id="5" w:name="_Toc535566608"/>
+      <w:bookmarkStart w:id="6" w:name="_Toc32828011"/>
+      <w:commentRangeStart w:id="7"/>
       <w:r>
         <w:t>Overview</w:t>
       </w:r>
-      <w:bookmarkEnd w:id="6"/>
-      <w:commentRangeEnd w:id="8"/>
+      <w:bookmarkEnd w:id="5"/>
+      <w:commentRangeEnd w:id="7"/>
       <w:r>
         <w:rPr>
           <w:rStyle w:val="CommentReference"/>
           <w:sz w:val="36"/>
           <w:szCs w:val="24"/>
         </w:rPr>
-        <w:commentReference w:id="8"/>
-      </w:r>
-      <w:bookmarkEnd w:id="7"/>
+        <w:commentReference w:id="7"/>
+      </w:r>
+      <w:bookmarkEnd w:id="6"/>
     </w:p>
     <w:p>
-      <w:bookmarkStart w:id="9" w:name="_Toc466884484"/>
+      <w:bookmarkStart w:id="8" w:name="_Toc466884484"/>
       <w:r>
         <w:t xml:space="preserve">This Quick Start reference deployment guide provides step-by-step instructions for deploying </w:t>
       </w:r>
@@ -1818,7 +1816,7 @@
       </w:r>
     </w:p>
     <w:p>
-      <w:bookmarkStart w:id="10" w:name="_Toc481076926"/>
+      <w:bookmarkStart w:id="9" w:name="_Toc481076926"/>
       <w:r>
         <w:rPr>
           <w:rFonts w:cs="Helvetica"/>
@@ -1826,7 +1824,7 @@
         </w:rPr>
         <w:t xml:space="preserve">This Quick Start is for users who </w:t>
       </w:r>
-      <w:commentRangeStart w:id="11"/>
+      <w:commentRangeStart w:id="10"/>
       <w:r>
         <w:t>&lt;</w:t>
       </w:r>
@@ -1839,25 +1837,39 @@
       <w:r>
         <w:t>&gt;</w:t>
       </w:r>
-      <w:commentRangeEnd w:id="11"/>
+      <w:commentRangeEnd w:id="10"/>
       <w:r>
         <w:rPr>
           <w:rStyle w:val="CommentReference"/>
         </w:rPr>
-        <w:commentReference w:id="11"/>
+        <w:commentReference w:id="10"/>
       </w:r>
       <w:r>
         <w:t>.</w:t>
       </w:r>
     </w:p>
     <w:p>
-      <w:bookmarkStart w:id="12" w:name="_Toc535566609"/>
-      <w:bookmarkStart w:id="13" w:name="_Toc32828012"/>
+      <w:bookmarkStart w:id="11" w:name="_Toc535566609"/>
+      <w:bookmarkStart w:id="12" w:name="_Toc32828012"/>
       <w:r>
         <w:rPr>
           <w:bCs/>
         </w:rPr>
-        <w:t>Please know that we may share who uses AWS Quick Starts with the AWS partner that collaborated with AWS on the content of the Quick Start.</w:t>
+        <w:t xml:space="preserve">Please know that we may share who uses AWS Quick Starts with the AWS </w:t>
+      </w:r>
+      <w:r>
+        <w:rPr>
+          <w:bCs/>
+        </w:rPr>
+        <w:t>Partner Network (APN) P</w:t>
+      </w:r>
+      <w:bookmarkStart w:id="13" w:name="_GoBack"/>
+      <w:bookmarkEnd w:id="13"/>
+      <w:r>
+        <w:rPr>
+          <w:bCs/>
+        </w:rPr>
+        <w:t>artner that collaborated with AWS on the content of the Quick Start.</w:t>
       </w:r>
     </w:p>
     <w:p>
@@ -1876,9 +1888,9 @@
       <w:r>
         <w:t>on AWS</w:t>
       </w:r>
-      <w:bookmarkEnd w:id="10"/>
+      <w:bookmarkEnd w:id="9"/>
+      <w:bookmarkEnd w:id="11"/>
       <w:bookmarkEnd w:id="12"/>
-      <w:bookmarkEnd w:id="13"/>
     </w:p>
     <w:p>
       <w:commentRangeStart w:id="14"/>
@@ -1914,7 +1926,7 @@
       <w:r>
         <w:t>icenses</w:t>
       </w:r>
-      <w:bookmarkEnd w:id="9"/>
+      <w:bookmarkEnd w:id="8"/>
       <w:commentRangeEnd w:id="16"/>
       <w:r>
         <w:rPr>
@@ -1977,7 +1989,7 @@
       <w:r>
         <w:t xml:space="preserve">e recommend that you enable the </w:t>
       </w:r>
-      <w:hyperlink r:id="rId12" w:history="1">
+      <w:hyperlink r:id="rId11" w:history="1">
         <w:r>
           <w:rPr>
             <w:rStyle w:val="Hyperlink"/>
@@ -2001,7 +2013,7 @@
       <w:r>
         <w:t xml:space="preserve"> and finalizes the data at the end of the month. For more information about the report, see the </w:t>
       </w:r>
-      <w:hyperlink r:id="rId13" w:history="1">
+      <w:hyperlink r:id="rId12" w:history="1">
         <w:r>
           <w:rPr>
             <w:rStyle w:val="Hyperlink"/>
@@ -2157,7 +2169,7 @@
         </w:rPr>
         <w:t xml:space="preserve"> from </w:t>
       </w:r>
-      <w:hyperlink r:id="rId14" w:history="1">
+      <w:hyperlink r:id="rId13" w:history="1">
         <w:r>
           <w:rPr>
             <w:rStyle w:val="Hyperlink"/>
@@ -2285,7 +2297,7 @@
                     <pic:cNvPicPr/>
                   </pic:nvPicPr>
                   <pic:blipFill>
-                    <a:blip r:embed="rId15">
+                    <a:blip r:embed="rId14">
                       <a:extLst>
                         <a:ext uri="{28A0092B-C50C-407E-A947-70E740481C1C}">
                           <a14:useLocalDpi xmlns:a14="http://schemas.microsoft.com/office/drawing/2010/main" val="0"/>
@@ -2538,7 +2550,7 @@
       <w:r>
         <w:t xml:space="preserve">This deployment guide also requires a moderate level of familiarity with AWS services. If you’re new to AWS, visit the </w:t>
       </w:r>
-      <w:hyperlink r:id="rId16" w:history="1">
+      <w:hyperlink r:id="rId15" w:history="1">
         <w:r>
           <w:rPr>
             <w:rStyle w:val="Hyperlink"/>
@@ -2555,7 +2567,7 @@
       <w:r>
         <w:t xml:space="preserve"> </w:t>
       </w:r>
-      <w:hyperlink r:id="rId17" w:tgtFrame="_blank" w:history="1">
+      <w:hyperlink r:id="rId16" w:tgtFrame="_blank" w:history="1">
         <w:r>
           <w:rPr>
             <w:rStyle w:val="Hyperlink"/>
@@ -2609,7 +2621,7 @@
       <w:r>
         <w:t xml:space="preserve">If you don’t already have an AWS account, create one at </w:t>
       </w:r>
-      <w:hyperlink r:id="rId18" w:tgtFrame="_blank" w:history="1">
+      <w:hyperlink r:id="rId17" w:tgtFrame="_blank" w:history="1">
         <w:r>
           <w:rPr>
             <w:rStyle w:val="Hyperlink"/>
@@ -2709,7 +2721,7 @@
               <w:pStyle w:val="Tabletext"/>
               <w:widowControl w:val="0"/>
             </w:pPr>
-            <w:hyperlink r:id="rId19" w:history="1">
+            <w:hyperlink r:id="rId18" w:history="1">
               <w:r>
                 <w:rPr>
                   <w:rStyle w:val="Hyperlink"/>
@@ -2734,7 +2746,7 @@
             <w:r>
               <w:t xml:space="preserve">If necessary, request </w:t>
             </w:r>
-            <w:hyperlink r:id="rId20" w:anchor="!/" w:history="1">
+            <w:hyperlink r:id="rId19" w:anchor="!/" w:history="1">
               <w:r>
                 <w:rPr>
                   <w:rStyle w:val="Hyperlink"/>
@@ -2784,7 +2796,7 @@
               </w:rPr>
               <w:t xml:space="preserve">he </w:t>
             </w:r>
-            <w:hyperlink r:id="rId21" w:anchor="!/" w:history="1">
+            <w:hyperlink r:id="rId20" w:anchor="!/" w:history="1">
               <w:r>
                 <w:rPr>
                   <w:rStyle w:val="Hyperlink"/>
@@ -2811,7 +2823,7 @@
             <w:r>
               <w:t xml:space="preserve">, see the </w:t>
             </w:r>
-            <w:hyperlink r:id="rId22" w:history="1">
+            <w:hyperlink r:id="rId21" w:history="1">
               <w:r>
                 <w:rPr>
                   <w:rStyle w:val="Hyperlink"/>
@@ -3258,7 +3270,7 @@
             <w:pPr>
               <w:pStyle w:val="Tabletext"/>
             </w:pPr>
-            <w:hyperlink r:id="rId23" w:history="1">
+            <w:hyperlink r:id="rId22" w:history="1">
               <w:r>
                 <w:rPr>
                   <w:rStyle w:val="Hyperlink"/>
@@ -3303,7 +3315,7 @@
             <w:r>
               <w:t xml:space="preserve">egions, see </w:t>
             </w:r>
-            <w:hyperlink r:id="rId24" w:history="1">
+            <w:hyperlink r:id="rId23" w:history="1">
               <w:r>
                 <w:rPr>
                   <w:rStyle w:val="Hyperlink"/>
@@ -3335,7 +3347,7 @@
                 <w:b w:val="0"/>
               </w:rPr>
             </w:pPr>
-            <w:hyperlink r:id="rId25" w:history="1">
+            <w:hyperlink r:id="rId24" w:history="1">
               <w:r>
                 <w:rPr>
                   <w:rStyle w:val="Hyperlink"/>
@@ -3389,7 +3401,7 @@
             <w:r>
               <w:t xml:space="preserve"> during deployment. To create a key pair, follow the </w:t>
             </w:r>
-            <w:hyperlink r:id="rId26" w:history="1">
+            <w:hyperlink r:id="rId25" w:history="1">
               <w:r>
                 <w:rPr>
                   <w:rStyle w:val="Hyperlink"/>
@@ -3443,7 +3455,7 @@
                 <w:b w:val="0"/>
               </w:rPr>
             </w:pPr>
-            <w:hyperlink r:id="rId27" w:history="1">
+            <w:hyperlink r:id="rId26" w:history="1">
               <w:r>
                 <w:rPr>
                   <w:rStyle w:val="Hyperlink"/>
@@ -3710,7 +3722,7 @@
       <w:r>
         <w:t xml:space="preserve">at </w:t>
       </w:r>
-      <w:hyperlink r:id="rId28" w:history="1">
+      <w:hyperlink r:id="rId27" w:history="1">
         <w:r>
           <w:rPr>
             <w:rStyle w:val="Hyperlink"/>
@@ -3972,7 +3984,7 @@
       <w:r>
         <w:t xml:space="preserve">instructions, see the </w:t>
       </w:r>
-      <w:hyperlink r:id="rId29" w:tgtFrame="_blank" w:history="1">
+      <w:hyperlink r:id="rId28" w:tgtFrame="_blank" w:history="1">
         <w:r>
           <w:rPr>
             <w:rStyle w:val="Hyperlink"/>
@@ -4160,16 +4172,16 @@
               <w:drawing>
                 <wp:inline distT="0" distB="0" distL="0" distR="0" wp14:anchorId="0F1DA077" wp14:editId="577841E8">
                   <wp:extent cx="2194560" cy="457200"/>
-                  <wp:effectExtent l="12700" t="38100" r="27940" b="38100"/>
+                  <wp:effectExtent l="19050" t="19050" r="34290" b="38100"/>
                   <wp:docPr id="25" name="Diagram 25">
-                    <a:hlinkClick xmlns:a="http://schemas.openxmlformats.org/drawingml/2006/main" r:id="rId30"/>
+                    <a:hlinkClick xmlns:a="http://schemas.openxmlformats.org/drawingml/2006/main" r:id="rId29"/>
                   </wp:docPr>
                   <wp:cNvGraphicFramePr>
                     <a:graphicFrameLocks xmlns:a="http://schemas.openxmlformats.org/drawingml/2006/main"/>
                   </wp:cNvGraphicFramePr>
                   <a:graphic xmlns:a="http://schemas.openxmlformats.org/drawingml/2006/main">
                     <a:graphicData uri="http://schemas.openxmlformats.org/drawingml/2006/diagram">
-                      <dgm:relIds xmlns:dgm="http://schemas.openxmlformats.org/drawingml/2006/diagram" xmlns:r="http://schemas.openxmlformats.org/officeDocument/2006/relationships" r:dm="rId31" r:lo="rId32" r:qs="rId33" r:cs="rId34"/>
+                      <dgm:relIds xmlns:dgm="http://schemas.openxmlformats.org/drawingml/2006/diagram" xmlns:r="http://schemas.openxmlformats.org/officeDocument/2006/relationships" r:dm="rId30" r:lo="rId31" r:qs="rId32" r:cs="rId33"/>
                     </a:graphicData>
                   </a:graphic>
                 </wp:inline>
@@ -4196,16 +4208,16 @@
               <w:drawing>
                 <wp:inline distT="0" distB="0" distL="0" distR="0" wp14:anchorId="69BDFCD8" wp14:editId="5D242952">
                   <wp:extent cx="2194560" cy="457200"/>
-                  <wp:effectExtent l="12700" t="38100" r="27940" b="38100"/>
+                  <wp:effectExtent l="19050" t="19050" r="34290" b="38100"/>
                   <wp:docPr id="5" name="Diagram 5">
-                    <a:hlinkClick xmlns:a="http://schemas.openxmlformats.org/drawingml/2006/main" r:id="rId30"/>
+                    <a:hlinkClick xmlns:a="http://schemas.openxmlformats.org/drawingml/2006/main" r:id="rId29"/>
                   </wp:docPr>
                   <wp:cNvGraphicFramePr>
                     <a:graphicFrameLocks xmlns:a="http://schemas.openxmlformats.org/drawingml/2006/main"/>
                   </wp:cNvGraphicFramePr>
                   <a:graphic xmlns:a="http://schemas.openxmlformats.org/drawingml/2006/main">
                     <a:graphicData uri="http://schemas.openxmlformats.org/drawingml/2006/diagram">
-                      <dgm:relIds xmlns:dgm="http://schemas.openxmlformats.org/drawingml/2006/diagram" xmlns:r="http://schemas.openxmlformats.org/officeDocument/2006/relationships" r:dm="rId36" r:lo="rId37" r:qs="rId38" r:cs="rId39"/>
+                      <dgm:relIds xmlns:dgm="http://schemas.openxmlformats.org/drawingml/2006/diagram" xmlns:r="http://schemas.openxmlformats.org/officeDocument/2006/relationships" r:dm="rId35" r:lo="rId36" r:qs="rId37" r:cs="rId38"/>
                     </a:graphicData>
                   </a:graphic>
                 </wp:inline>
@@ -4232,7 +4244,7 @@
                 <w:noProof/>
               </w:rPr>
             </w:pPr>
-            <w:hyperlink r:id="rId41" w:history="1">
+            <w:hyperlink r:id="rId40" w:history="1">
               <w:r>
                 <w:rPr>
                   <w:rStyle w:val="Hyperlink"/>
@@ -4280,7 +4292,7 @@
                 <w:u w:val="none"/>
               </w:rPr>
             </w:pPr>
-            <w:hyperlink r:id="rId42" w:history="1">
+            <w:hyperlink r:id="rId41" w:history="1">
               <w:r>
                 <w:rPr>
                   <w:rStyle w:val="Hyperlink"/>
@@ -4377,7 +4389,7 @@
       <w:r>
         <w:t xml:space="preserve"> This Quick Start doesn’t support </w:t>
       </w:r>
-      <w:hyperlink r:id="rId43" w:history="1">
+      <w:hyperlink r:id="rId42" w:history="1">
         <w:r>
           <w:rPr>
             <w:rStyle w:val="Hyperlink"/>
@@ -4388,7 +4400,7 @@
       <w:r>
         <w:t xml:space="preserve">. These subnets require </w:t>
       </w:r>
-      <w:hyperlink r:id="rId44" w:history="1">
+      <w:hyperlink r:id="rId43" w:history="1">
         <w:r>
           <w:rPr>
             <w:rStyle w:val="Hyperlink"/>
@@ -4441,7 +4453,7 @@
       <w:r>
         <w:t xml:space="preserve">as explained in the </w:t>
       </w:r>
-      <w:hyperlink r:id="rId45" w:tgtFrame="_blank" w:history="1">
+      <w:hyperlink r:id="rId44" w:tgtFrame="_blank" w:history="1">
         <w:r>
           <w:rPr>
             <w:rStyle w:val="Hyperlink"/>
@@ -4564,7 +4576,7 @@
       <w:r>
         <w:t xml:space="preserve">egions, see the </w:t>
       </w:r>
-      <w:hyperlink r:id="rId46" w:history="1">
+      <w:hyperlink r:id="rId45" w:history="1">
         <w:r>
           <w:rPr>
             <w:rStyle w:val="Hyperlink"/>
@@ -4800,7 +4812,7 @@
           <w:szCs w:val="22"/>
         </w:rPr>
       </w:pPr>
-      <w:hyperlink r:id="rId47" w:history="1">
+      <w:hyperlink r:id="rId46" w:history="1">
         <w:r>
           <w:rPr>
             <w:rStyle w:val="Hyperlink"/>
@@ -5872,7 +5884,7 @@
       <w:r>
         <w:t xml:space="preserve">. For additional details, see the </w:t>
       </w:r>
-      <w:hyperlink r:id="rId48" w:history="1">
+      <w:hyperlink r:id="rId47" w:history="1">
         <w:r>
           <w:rPr>
             <w:rStyle w:val="Hyperlink"/>
@@ -6225,7 +6237,7 @@
               </w:rPr>
               <w:t xml:space="preserve">The </w:t>
             </w:r>
-            <w:hyperlink r:id="rId49" w:history="1">
+            <w:hyperlink r:id="rId48" w:history="1">
               <w:r>
                 <w:rPr>
                   <w:rStyle w:val="Hyperlink"/>
@@ -6336,7 +6348,7 @@
           <w:rStyle w:val="Hyperlink"/>
         </w:rPr>
       </w:pPr>
-      <w:hyperlink r:id="rId50" w:history="1">
+      <w:hyperlink r:id="rId49" w:history="1">
         <w:r>
           <w:rPr>
             <w:rStyle w:val="Hyperlink"/>
@@ -7124,7 +7136,7 @@
       <w:r>
         <w:t xml:space="preserve"> code references to point to a new Quick Start location. For additional details, see the </w:t>
       </w:r>
-      <w:hyperlink r:id="rId51" w:history="1">
+      <w:hyperlink r:id="rId50" w:history="1">
         <w:r>
           <w:rPr>
             <w:rStyle w:val="Hyperlink"/>
@@ -7441,7 +7453,7 @@
               </w:rPr>
               <w:t xml:space="preserve">The </w:t>
             </w:r>
-            <w:hyperlink r:id="rId52" w:history="1">
+            <w:hyperlink r:id="rId51" w:history="1">
               <w:r>
                 <w:rPr>
                   <w:rStyle w:val="Hyperlink"/>
@@ -7550,7 +7562,7 @@
       <w:r>
         <w:t xml:space="preserve">page, you can </w:t>
       </w:r>
-      <w:hyperlink r:id="rId53" w:history="1">
+      <w:hyperlink r:id="rId52" w:history="1">
         <w:r>
           <w:rPr>
             <w:rStyle w:val="Hyperlink"/>
@@ -7567,7 +7579,7 @@
       <w:r>
         <w:t xml:space="preserve"> and </w:t>
       </w:r>
-      <w:hyperlink r:id="rId54" w:history="1">
+      <w:hyperlink r:id="rId53" w:history="1">
         <w:r>
           <w:rPr>
             <w:rStyle w:val="Hyperlink"/>
@@ -7773,7 +7785,7 @@
                     </pic:cNvPicPr>
                   </pic:nvPicPr>
                   <pic:blipFill>
-                    <a:blip r:embed="rId55">
+                    <a:blip r:embed="rId54">
                       <a:extLst>
                         <a:ext uri="{28A0092B-C50C-407E-A947-70E740481C1C}">
                           <a14:useLocalDpi xmlns:a14="http://schemas.microsoft.com/office/drawing/2010/main" val="0"/>
@@ -8217,7 +8229,7 @@
       <w:r>
         <w:t xml:space="preserve">For additional information, see </w:t>
       </w:r>
-      <w:hyperlink r:id="rId56" w:history="1">
+      <w:hyperlink r:id="rId55" w:history="1">
         <w:r>
           <w:rPr>
             <w:rStyle w:val="Hyperlink"/>
@@ -8305,7 +8317,7 @@
       <w:r>
         <w:t xml:space="preserve">s, see the </w:t>
       </w:r>
-      <w:hyperlink r:id="rId57" w:history="1">
+      <w:hyperlink r:id="rId56" w:history="1">
         <w:r>
           <w:rPr>
             <w:rStyle w:val="Hyperlink"/>
@@ -8344,7 +8356,7 @@
       <w:r>
         <w:t xml:space="preserve"> section of the </w:t>
       </w:r>
-      <w:hyperlink r:id="rId58" w:history="1">
+      <w:hyperlink r:id="rId57" w:history="1">
         <w:r>
           <w:rPr>
             <w:rStyle w:val="Hyperlink"/>
@@ -8355,7 +8367,7 @@
       <w:r>
         <w:t xml:space="preserve"> for this Quick Start. If you’d like to submit code, please review the </w:t>
       </w:r>
-      <w:hyperlink r:id="rId59" w:history="1">
+      <w:hyperlink r:id="rId58" w:history="1">
         <w:r>
           <w:rPr>
             <w:rStyle w:val="Hyperlink"/>
@@ -8441,7 +8453,7 @@
         </w:rPr>
         <w:fldChar w:fldCharType="end"/>
       </w:r>
-      <w:hyperlink r:id="rId60" w:history="1">
+      <w:hyperlink r:id="rId59" w:history="1">
         <w:r>
           <w:rPr>
             <w:rStyle w:val="Hyperlink"/>
@@ -8454,7 +8466,7 @@
       <w:pPr>
         <w:pStyle w:val="ListBullet"/>
       </w:pPr>
-      <w:hyperlink r:id="rId61" w:history="1">
+      <w:hyperlink r:id="rId60" w:history="1">
         <w:r>
           <w:rPr>
             <w:rStyle w:val="Hyperlink"/>
@@ -8512,7 +8524,7 @@
         <w:lastRenderedPageBreak/>
         <w:fldChar w:fldCharType="end"/>
       </w:r>
-      <w:hyperlink r:id="rId62" w:history="1">
+      <w:hyperlink r:id="rId61" w:history="1">
         <w:r>
           <w:rPr>
             <w:rStyle w:val="Hyperlink"/>
@@ -8525,7 +8537,7 @@
       <w:pPr>
         <w:pStyle w:val="ListBullet"/>
       </w:pPr>
-      <w:hyperlink r:id="rId63" w:history="1">
+      <w:hyperlink r:id="rId62" w:history="1">
         <w:r>
           <w:rPr>
             <w:rStyle w:val="Hyperlink"/>
@@ -8538,7 +8550,7 @@
       <w:pPr>
         <w:pStyle w:val="ListBullet"/>
       </w:pPr>
-      <w:hyperlink r:id="rId64" w:history="1">
+      <w:hyperlink r:id="rId63" w:history="1">
         <w:r>
           <w:rPr>
             <w:rStyle w:val="Hyperlink"/>
@@ -8551,7 +8563,7 @@
       <w:pPr>
         <w:pStyle w:val="ListBullet"/>
       </w:pPr>
-      <w:hyperlink r:id="rId65" w:history="1">
+      <w:hyperlink r:id="rId64" w:history="1">
         <w:r>
           <w:rPr>
             <w:rStyle w:val="Hyperlink"/>
@@ -8615,7 +8627,7 @@
         <w:pStyle w:val="ListBullet"/>
         <w:spacing w:after="400"/>
       </w:pPr>
-      <w:hyperlink r:id="rId66" w:history="1">
+      <w:hyperlink r:id="rId65" w:history="1">
         <w:r>
           <w:rPr>
             <w:rStyle w:val="Hyperlink"/>
@@ -8769,11 +8781,21 @@
         </w:tc>
       </w:tr>
     </w:tbl>
+    <w:p/>
     <w:p>
+      <w:pPr>
+        <w:spacing w:after="140" w:line="280" w:lineRule="atLeast"/>
+      </w:pPr>
+      <w:r>
+        <w:br w:type="page"/>
+      </w:r>
+    </w:p>
+    <w:p>
       <w:r>
         <w:rPr>
           <w:noProof/>
         </w:rPr>
+        <w:lastRenderedPageBreak/>
         <mc:AlternateContent>
           <mc:Choice Requires="wps">
             <w:drawing>
@@ -8827,7 +8849,10 @@
                         <w:txbxContent>
                           <w:p>
                             <w:pPr>
-                              <w:spacing w:after="400"/>
+                              <w:pStyle w:val="Body"/>
+                              <w:rPr>
+                                <w:szCs w:val="24"/>
+                              </w:rPr>
                             </w:pPr>
                             <w:r>
                               <w:t>©</w:t>
@@ -8906,7 +8931,7 @@
                               </w:rPr>
                               <w:t xml:space="preserve">The software included with this paper is licensed under the Apache License, Version 2.0 (the "License"). You may not use this file except in compliance with the License. A copy of the License is located at </w:t>
                             </w:r>
-                            <w:hyperlink r:id="rId67" w:history="1">
+                            <w:hyperlink r:id="rId66" w:history="1">
                               <w:r>
                                 <w:rPr>
                                   <w:rStyle w:val="Hyperlink"/>
@@ -8952,14 +8977,17 @@
               </wp:anchor>
             </w:drawing>
           </mc:Choice>
-          <mc:Fallback>
+          <mc:Fallback xmlns:w16cid="http://schemas.microsoft.com/office/word/2016/wordml/cid" xmlns:am3d="http://schemas.microsoft.com/office/drawing/2017/model3d" xmlns:aink="http://schemas.microsoft.com/office/drawing/2016/ink" xmlns:cx8="http://schemas.microsoft.com/office/drawing/2016/5/14/chartex" xmlns:cx7="http://schemas.microsoft.com/office/drawing/2016/5/13/chartex" xmlns:cx6="http://schemas.microsoft.com/office/drawing/2016/5/12/chartex" xmlns:cx5="http://schemas.microsoft.com/office/drawing/2016/5/11/chartex" xmlns:cx4="http://schemas.microsoft.com/office/drawing/2016/5/10/chartex" xmlns:cx3="http://schemas.microsoft.com/office/drawing/2016/5/9/chartex" xmlns:cx2="http://schemas.microsoft.com/office/drawing/2015/10/21/chartex">
             <w:pict>
-              <v:rect w14:anchorId="74B18F5B" id="Rectangle 148" o:spid="_x0000_s1026" style="position:absolute;margin-left:0;margin-top:-309.6pt;width:273.75pt;height:313.2pt;z-index:251800576;visibility:visible;mso-wrap-style:square;mso-width-percent:1000;mso-height-percent:0;mso-wrap-distance-left:0;mso-wrap-distance-top:28.8pt;mso-wrap-distance-right:0;mso-wrap-distance-bottom:28.8pt;mso-position-horizontal:absolute;mso-position-horizontal-relative:margin;mso-position-vertical:absolute;mso-position-vertical-relative:bottom-margin-area;mso-width-percent:1000;mso-height-percent:0;mso-width-relative:margin;mso-height-relative:margin;v-text-anchor:top" o:gfxdata="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" filled="f" stroked="f" strokeweight="2pt">
+              <v:rect w14:anchorId="74B18F5B" id="Rectangle 148" o:spid="_x0000_s1026" style="position:absolute;margin-left:0;margin-top:-309.6pt;width:273.75pt;height:313.2pt;z-index:251800576;visibility:visible;mso-wrap-style:square;mso-width-percent:1000;mso-height-percent:0;mso-wrap-distance-left:0;mso-wrap-distance-top:28.8pt;mso-wrap-distance-right:0;mso-wrap-distance-bottom:28.8pt;mso-position-horizontal:absolute;mso-position-horizontal-relative:margin;mso-position-vertical:absolute;mso-position-vertical-relative:bottom-margin-area;mso-width-percent:1000;mso-height-percent:0;mso-width-relative:margin;mso-height-relative:margin;v-text-anchor:top" o:gfxdata="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" filled="f" stroked="f" strokeweight="2pt">
                 <v:textbox style="mso-fit-shape-to-text:t" inset="0,0,0,0">
                   <w:txbxContent>
                     <w:p>
                       <w:pPr>
-                        <w:spacing w:after="400"/>
+                        <w:pStyle w:val="Body"/>
+                        <w:rPr>
+                          <w:szCs w:val="24"/>
+                        </w:rPr>
                       </w:pPr>
                       <w:r>
                         <w:t>©</w:t>
@@ -9073,11 +9101,6 @@
         </mc:AlternateContent>
       </w:r>
     </w:p>
-    <w:p>
-      <w:pPr>
-        <w:spacing w:after="140" w:line="280" w:lineRule="atLeast"/>
-      </w:pPr>
-    </w:p>
     <w:sectPr>
       <w:headerReference w:type="default" r:id="rId69"/>
       <w:footerReference w:type="default" r:id="rId70"/>
@@ -9095,7 +9118,7 @@
 </file>
 
 <file path=word/comments.xml><?xml version="1.0" encoding="utf-8"?>
-<w:comments xmlns:wpc="http://schemas.microsoft.com/office/word/2010/wordprocessingCanvas" xmlns:cx="http://schemas.microsoft.com/office/drawing/2014/chartex" xmlns:cx1="http://schemas.microsoft.com/office/drawing/2015/9/8/chartex" xmlns:cx2="http://schemas.microsoft.com/office/drawing/2015/10/21/chartex" xmlns:cx3="http://schemas.microsoft.com/office/drawing/2016/5/9/chartex" xmlns:cx4="http://schemas.microsoft.com/office/drawing/2016/5/10/chartex" xmlns:cx5="http://schemas.microsoft.com/office/drawing/2016/5/11/chartex" xmlns:cx6="http://schemas.microsoft.com/office/drawing/2016/5/12/chartex" xmlns:cx7="http://schemas.microsoft.com/office/drawing/2016/5/13/chartex" xmlns:cx8="http://schemas.microsoft.com/office/drawing/2016/5/14/chartex" xmlns:mc="http://schemas.openxmlformats.org/markup-compatibility/2006" xmlns:aink="http://schemas.microsoft.com/office/drawing/2016/ink" xmlns:am3d="http://schemas.microsoft.com/office/drawing/2017/model3d" xmlns:o="urn:schemas-microsoft-com:office:office" xmlns:r="http://schemas.openxmlformats.org/officeDocument/2006/relationships" xmlns:m="http://schemas.openxmlformats.org/officeDocument/2006/math" xmlns:v="urn:schemas-microsoft-com:vml" xmlns:wp14="http://schemas.microsoft.com/office/word/2010/wordprocessingDrawing" xmlns:wp="http://schemas.openxmlformats.org/drawingml/2006/wordprocessingDrawing" xmlns:w10="urn:schemas-microsoft-com:office:word" xmlns:w="http://schemas.openxmlformats.org/wordprocessingml/2006/main" xmlns:w14="http://schemas.microsoft.com/office/word/2010/wordml" xmlns:w15="http://schemas.microsoft.com/office/word/2012/wordml" xmlns:w16cid="http://schemas.microsoft.com/office/word/2016/wordml/cid" xmlns:w16se="http://schemas.microsoft.com/office/word/2015/wordml/symex" xmlns:wpg="http://schemas.microsoft.com/office/word/2010/wordprocessingGroup" xmlns:wpi="http://schemas.microsoft.com/office/word/2010/wordprocessingInk" xmlns:wne="http://schemas.microsoft.com/office/word/2006/wordml" xmlns:wps="http://schemas.microsoft.com/office/word/2010/wordprocessingShape" mc:Ignorable="w14 w15 w16se w16cid wp14">
+<w:comments xmlns:wpc="http://schemas.microsoft.com/office/word/2010/wordprocessingCanvas" xmlns:cx="http://schemas.microsoft.com/office/drawing/2014/chartex" xmlns:cx1="http://schemas.microsoft.com/office/drawing/2015/9/8/chartex" xmlns:mc="http://schemas.openxmlformats.org/markup-compatibility/2006" xmlns:o="urn:schemas-microsoft-com:office:office" xmlns:r="http://schemas.openxmlformats.org/officeDocument/2006/relationships" xmlns:m="http://schemas.openxmlformats.org/officeDocument/2006/math" xmlns:v="urn:schemas-microsoft-com:vml" xmlns:wp14="http://schemas.microsoft.com/office/word/2010/wordprocessingDrawing" xmlns:wp="http://schemas.openxmlformats.org/drawingml/2006/wordprocessingDrawing" xmlns:w10="urn:schemas-microsoft-com:office:word" xmlns:w="http://schemas.openxmlformats.org/wordprocessingml/2006/main" xmlns:w14="http://schemas.microsoft.com/office/word/2010/wordml" xmlns:w15="http://schemas.microsoft.com/office/word/2012/wordml" xmlns:w16se="http://schemas.microsoft.com/office/word/2015/wordml/symex" xmlns:wpg="http://schemas.microsoft.com/office/word/2010/wordprocessingGroup" xmlns:wpi="http://schemas.microsoft.com/office/word/2010/wordprocessingInk" xmlns:wne="http://schemas.microsoft.com/office/word/2006/wordml" xmlns:wps="http://schemas.microsoft.com/office/word/2010/wordprocessingShape" mc:Ignorable="w14 w15 w16se wp14">
   <w:comment w:id="0" w:author="Author" w:initials="A">
     <w:p>
       <w:pPr>
@@ -9311,7 +9334,7 @@
       </w:r>
     </w:p>
   </w:comment>
-  <w:comment w:id="8" w:author="Author" w:initials="A">
+  <w:comment w:id="7" w:author="Author" w:initials="A">
     <w:p>
       <w:pPr>
         <w:pStyle w:val="CommentText"/>
@@ -9327,7 +9350,7 @@
       </w:r>
     </w:p>
   </w:comment>
-  <w:comment w:id="11" w:author="Author" w:initials="A">
+  <w:comment w:id="10" w:author="Author" w:initials="A">
     <w:p>
       <w:pPr>
         <w:pStyle w:val="CommentText"/>
@@ -10353,7 +10376,7 @@
 </file>
 
 <file path=word/commentsExtended.xml><?xml version="1.0" encoding="utf-8"?>
-<w15:commentsEx xmlns:wpc="http://schemas.microsoft.com/office/word/2010/wordprocessingCanvas" xmlns:cx="http://schemas.microsoft.com/office/drawing/2014/chartex" xmlns:cx1="http://schemas.microsoft.com/office/drawing/2015/9/8/chartex" xmlns:cx2="http://schemas.microsoft.com/office/drawing/2015/10/21/chartex" xmlns:cx3="http://schemas.microsoft.com/office/drawing/2016/5/9/chartex" xmlns:cx4="http://schemas.microsoft.com/office/drawing/2016/5/10/chartex" xmlns:cx5="http://schemas.microsoft.com/office/drawing/2016/5/11/chartex" xmlns:cx6="http://schemas.microsoft.com/office/drawing/2016/5/12/chartex" xmlns:cx7="http://schemas.microsoft.com/office/drawing/2016/5/13/chartex" xmlns:cx8="http://schemas.microsoft.com/office/drawing/2016/5/14/chartex" xmlns:mc="http://schemas.openxmlformats.org/markup-compatibility/2006" xmlns:aink="http://schemas.microsoft.com/office/drawing/2016/ink" xmlns:am3d="http://schemas.microsoft.com/office/drawing/2017/model3d" xmlns:o="urn:schemas-microsoft-com:office:office" xmlns:r="http://schemas.openxmlformats.org/officeDocument/2006/relationships" xmlns:m="http://schemas.openxmlformats.org/officeDocument/2006/math" xmlns:v="urn:schemas-microsoft-com:vml" xmlns:wp14="http://schemas.microsoft.com/office/word/2010/wordprocessingDrawing" xmlns:wp="http://schemas.openxmlformats.org/drawingml/2006/wordprocessingDrawing" xmlns:w10="urn:schemas-microsoft-com:office:word" xmlns:w="http://schemas.openxmlformats.org/wordprocessingml/2006/main" xmlns:w14="http://schemas.microsoft.com/office/word/2010/wordml" xmlns:w15="http://schemas.microsoft.com/office/word/2012/wordml" xmlns:w16cid="http://schemas.microsoft.com/office/word/2016/wordml/cid" xmlns:w16se="http://schemas.microsoft.com/office/word/2015/wordml/symex" xmlns:wpg="http://schemas.microsoft.com/office/word/2010/wordprocessingGroup" xmlns:wpi="http://schemas.microsoft.com/office/word/2010/wordprocessingInk" xmlns:wne="http://schemas.microsoft.com/office/word/2006/wordml" xmlns:wps="http://schemas.microsoft.com/office/word/2010/wordprocessingShape" mc:Ignorable="w14 w15 w16se w16cid wp14">
+<w15:commentsEx xmlns:wpc="http://schemas.microsoft.com/office/word/2010/wordprocessingCanvas" xmlns:cx="http://schemas.microsoft.com/office/drawing/2014/chartex" xmlns:cx1="http://schemas.microsoft.com/office/drawing/2015/9/8/chartex" xmlns:mc="http://schemas.openxmlformats.org/markup-compatibility/2006" xmlns:o="urn:schemas-microsoft-com:office:office" xmlns:r="http://schemas.openxmlformats.org/officeDocument/2006/relationships" xmlns:m="http://schemas.openxmlformats.org/officeDocument/2006/math" xmlns:v="urn:schemas-microsoft-com:vml" xmlns:wp14="http://schemas.microsoft.com/office/word/2010/wordprocessingDrawing" xmlns:wp="http://schemas.openxmlformats.org/drawingml/2006/wordprocessingDrawing" xmlns:w10="urn:schemas-microsoft-com:office:word" xmlns:w="http://schemas.openxmlformats.org/wordprocessingml/2006/main" xmlns:w14="http://schemas.microsoft.com/office/word/2010/wordml" xmlns:w15="http://schemas.microsoft.com/office/word/2012/wordml" xmlns:w16se="http://schemas.microsoft.com/office/word/2015/wordml/symex" xmlns:wpg="http://schemas.microsoft.com/office/word/2010/wordprocessingGroup" xmlns:wpi="http://schemas.microsoft.com/office/word/2010/wordprocessingInk" xmlns:wne="http://schemas.microsoft.com/office/word/2006/wordml" xmlns:wps="http://schemas.microsoft.com/office/word/2010/wordprocessingShape" mc:Ignorable="w14 w15 w16se wp14">
   <w15:commentEx w15:paraId="7D9167AF" w15:done="0"/>
   <w15:commentEx w15:paraId="25DD1BC2" w15:done="0"/>
   <w15:commentEx w15:paraId="5824F58F" w15:done="0"/>
@@ -10423,7 +10446,7 @@
 </file>
 
 <file path=word/endnotes.xml><?xml version="1.0" encoding="utf-8"?>
-<w:endnotes xmlns:wpc="http://schemas.microsoft.com/office/word/2010/wordprocessingCanvas" xmlns:cx="http://schemas.microsoft.com/office/drawing/2014/chartex" xmlns:cx1="http://schemas.microsoft.com/office/drawing/2015/9/8/chartex" xmlns:cx2="http://schemas.microsoft.com/office/drawing/2015/10/21/chartex" xmlns:cx3="http://schemas.microsoft.com/office/drawing/2016/5/9/chartex" xmlns:cx4="http://schemas.microsoft.com/office/drawing/2016/5/10/chartex" xmlns:cx5="http://schemas.microsoft.com/office/drawing/2016/5/11/chartex" xmlns:cx6="http://schemas.microsoft.com/office/drawing/2016/5/12/chartex" xmlns:cx7="http://schemas.microsoft.com/office/drawing/2016/5/13/chartex" xmlns:cx8="http://schemas.microsoft.com/office/drawing/2016/5/14/chartex" xmlns:mc="http://schemas.openxmlformats.org/markup-compatibility/2006" xmlns:aink="http://schemas.microsoft.com/office/drawing/2016/ink" xmlns:am3d="http://schemas.microsoft.com/office/drawing/2017/model3d" xmlns:o="urn:schemas-microsoft-com:office:office" xmlns:r="http://schemas.openxmlformats.org/officeDocument/2006/relationships" xmlns:m="http://schemas.openxmlformats.org/officeDocument/2006/math" xmlns:v="urn:schemas-microsoft-com:vml" xmlns:wp14="http://schemas.microsoft.com/office/word/2010/wordprocessingDrawing" xmlns:wp="http://schemas.openxmlformats.org/drawingml/2006/wordprocessingDrawing" xmlns:w10="urn:schemas-microsoft-com:office:word" xmlns:w="http://schemas.openxmlformats.org/wordprocessingml/2006/main" xmlns:w14="http://schemas.microsoft.com/office/word/2010/wordml" xmlns:w15="http://schemas.microsoft.com/office/word/2012/wordml" xmlns:w16cid="http://schemas.microsoft.com/office/word/2016/wordml/cid" xmlns:w16se="http://schemas.microsoft.com/office/word/2015/wordml/symex" xmlns:wpg="http://schemas.microsoft.com/office/word/2010/wordprocessingGroup" xmlns:wpi="http://schemas.microsoft.com/office/word/2010/wordprocessingInk" xmlns:wne="http://schemas.microsoft.com/office/word/2006/wordml" xmlns:wps="http://schemas.microsoft.com/office/word/2010/wordprocessingShape" mc:Ignorable="w14 w15 w16se w16cid wp14">
+<w:endnotes xmlns:wpc="http://schemas.microsoft.com/office/word/2010/wordprocessingCanvas" xmlns:cx="http://schemas.microsoft.com/office/drawing/2014/chartex" xmlns:cx1="http://schemas.microsoft.com/office/drawing/2015/9/8/chartex" xmlns:mc="http://schemas.openxmlformats.org/markup-compatibility/2006" xmlns:o="urn:schemas-microsoft-com:office:office" xmlns:r="http://schemas.openxmlformats.org/officeDocument/2006/relationships" xmlns:m="http://schemas.openxmlformats.org/officeDocument/2006/math" xmlns:v="urn:schemas-microsoft-com:vml" xmlns:wp14="http://schemas.microsoft.com/office/word/2010/wordprocessingDrawing" xmlns:wp="http://schemas.openxmlformats.org/drawingml/2006/wordprocessingDrawing" xmlns:w10="urn:schemas-microsoft-com:office:word" xmlns:w="http://schemas.openxmlformats.org/wordprocessingml/2006/main" xmlns:w14="http://schemas.microsoft.com/office/word/2010/wordml" xmlns:w15="http://schemas.microsoft.com/office/word/2012/wordml" xmlns:w16se="http://schemas.microsoft.com/office/word/2015/wordml/symex" xmlns:wpg="http://schemas.microsoft.com/office/word/2010/wordprocessingGroup" xmlns:wpi="http://schemas.microsoft.com/office/word/2010/wordprocessingInk" xmlns:wne="http://schemas.microsoft.com/office/word/2006/wordml" xmlns:wps="http://schemas.microsoft.com/office/word/2010/wordprocessingShape" mc:Ignorable="w14 w15 w16se wp14">
   <w:endnote w:type="separator" w:id="-1">
     <w:p>
       <w:r>
@@ -10444,7 +10467,7 @@
 </file>
 
 <file path=word/footer1.xml><?xml version="1.0" encoding="utf-8"?>
-<w:ftr xmlns:wpc="http://schemas.microsoft.com/office/word/2010/wordprocessingCanvas" xmlns:cx="http://schemas.microsoft.com/office/drawing/2014/chartex" xmlns:cx1="http://schemas.microsoft.com/office/drawing/2015/9/8/chartex" xmlns:cx2="http://schemas.microsoft.com/office/drawing/2015/10/21/chartex" xmlns:cx3="http://schemas.microsoft.com/office/drawing/2016/5/9/chartex" xmlns:cx4="http://schemas.microsoft.com/office/drawing/2016/5/10/chartex" xmlns:cx5="http://schemas.microsoft.com/office/drawing/2016/5/11/chartex" xmlns:cx6="http://schemas.microsoft.com/office/drawing/2016/5/12/chartex" xmlns:cx7="http://schemas.microsoft.com/office/drawing/2016/5/13/chartex" xmlns:cx8="http://schemas.microsoft.com/office/drawing/2016/5/14/chartex" xmlns:mc="http://schemas.openxmlformats.org/markup-compatibility/2006" xmlns:aink="http://schemas.microsoft.com/office/drawing/2016/ink" xmlns:am3d="http://schemas.microsoft.com/office/drawing/2017/model3d" xmlns:o="urn:schemas-microsoft-com:office:office" xmlns:r="http://schemas.openxmlformats.org/officeDocument/2006/relationships" xmlns:m="http://schemas.openxmlformats.org/officeDocument/2006/math" xmlns:v="urn:schemas-microsoft-com:vml" xmlns:wp14="http://schemas.microsoft.com/office/word/2010/wordprocessingDrawing" xmlns:wp="http://schemas.openxmlformats.org/drawingml/2006/wordprocessingDrawing" xmlns:w10="urn:schemas-microsoft-com:office:word" xmlns:w="http://schemas.openxmlformats.org/wordprocessingml/2006/main" xmlns:w14="http://schemas.microsoft.com/office/word/2010/wordml" xmlns:w15="http://schemas.microsoft.com/office/word/2012/wordml" xmlns:w16cid="http://schemas.microsoft.com/office/word/2016/wordml/cid" xmlns:w16se="http://schemas.microsoft.com/office/word/2015/wordml/symex" xmlns:wpg="http://schemas.microsoft.com/office/word/2010/wordprocessingGroup" xmlns:wpi="http://schemas.microsoft.com/office/word/2010/wordprocessingInk" xmlns:wne="http://schemas.microsoft.com/office/word/2006/wordml" xmlns:wps="http://schemas.microsoft.com/office/word/2010/wordprocessingShape" mc:Ignorable="w14 w15 w16se w16cid wp14">
+<w:ftr xmlns:wpc="http://schemas.microsoft.com/office/word/2010/wordprocessingCanvas" xmlns:cx="http://schemas.microsoft.com/office/drawing/2014/chartex" xmlns:cx1="http://schemas.microsoft.com/office/drawing/2015/9/8/chartex" xmlns:mc="http://schemas.openxmlformats.org/markup-compatibility/2006" xmlns:o="urn:schemas-microsoft-com:office:office" xmlns:r="http://schemas.openxmlformats.org/officeDocument/2006/relationships" xmlns:m="http://schemas.openxmlformats.org/officeDocument/2006/math" xmlns:v="urn:schemas-microsoft-com:vml" xmlns:wp14="http://schemas.microsoft.com/office/word/2010/wordprocessingDrawing" xmlns:wp="http://schemas.openxmlformats.org/drawingml/2006/wordprocessingDrawing" xmlns:w10="urn:schemas-microsoft-com:office:word" xmlns:w="http://schemas.openxmlformats.org/wordprocessingml/2006/main" xmlns:w14="http://schemas.microsoft.com/office/word/2010/wordml" xmlns:w15="http://schemas.microsoft.com/office/word/2012/wordml" xmlns:w16se="http://schemas.microsoft.com/office/word/2015/wordml/symex" xmlns:wpg="http://schemas.microsoft.com/office/word/2010/wordprocessingGroup" xmlns:wpi="http://schemas.microsoft.com/office/word/2010/wordprocessingInk" xmlns:wne="http://schemas.microsoft.com/office/word/2006/wordml" xmlns:wps="http://schemas.microsoft.com/office/word/2010/wordprocessingShape" mc:Ignorable="w14 w15 w16se wp14">
   <w:p>
     <w:pPr>
       <w:pStyle w:val="Footer"/>
@@ -10469,7 +10492,7 @@
       <w:rPr>
         <w:noProof/>
       </w:rPr>
-      <w:t>2</w:t>
+      <w:t>15</w:t>
     </w:r>
     <w:r>
       <w:fldChar w:fldCharType="end"/>
@@ -10567,7 +10590,7 @@
 </file>
 
 <file path=word/footer2.xml><?xml version="1.0" encoding="utf-8"?>
-<w:ftr xmlns:wpc="http://schemas.microsoft.com/office/word/2010/wordprocessingCanvas" xmlns:cx="http://schemas.microsoft.com/office/drawing/2014/chartex" xmlns:cx1="http://schemas.microsoft.com/office/drawing/2015/9/8/chartex" xmlns:cx2="http://schemas.microsoft.com/office/drawing/2015/10/21/chartex" xmlns:cx3="http://schemas.microsoft.com/office/drawing/2016/5/9/chartex" xmlns:cx4="http://schemas.microsoft.com/office/drawing/2016/5/10/chartex" xmlns:cx5="http://schemas.microsoft.com/office/drawing/2016/5/11/chartex" xmlns:cx6="http://schemas.microsoft.com/office/drawing/2016/5/12/chartex" xmlns:cx7="http://schemas.microsoft.com/office/drawing/2016/5/13/chartex" xmlns:cx8="http://schemas.microsoft.com/office/drawing/2016/5/14/chartex" xmlns:mc="http://schemas.openxmlformats.org/markup-compatibility/2006" xmlns:aink="http://schemas.microsoft.com/office/drawing/2016/ink" xmlns:am3d="http://schemas.microsoft.com/office/drawing/2017/model3d" xmlns:o="urn:schemas-microsoft-com:office:office" xmlns:r="http://schemas.openxmlformats.org/officeDocument/2006/relationships" xmlns:m="http://schemas.openxmlformats.org/officeDocument/2006/math" xmlns:v="urn:schemas-microsoft-com:vml" xmlns:wp14="http://schemas.microsoft.com/office/word/2010/wordprocessingDrawing" xmlns:wp="http://schemas.openxmlformats.org/drawingml/2006/wordprocessingDrawing" xmlns:w10="urn:schemas-microsoft-com:office:word" xmlns:w="http://schemas.openxmlformats.org/wordprocessingml/2006/main" xmlns:w14="http://schemas.microsoft.com/office/word/2010/wordml" xmlns:w15="http://schemas.microsoft.com/office/word/2012/wordml" xmlns:w16cid="http://schemas.microsoft.com/office/word/2016/wordml/cid" xmlns:w16se="http://schemas.microsoft.com/office/word/2015/wordml/symex" xmlns:wpg="http://schemas.microsoft.com/office/word/2010/wordprocessingGroup" xmlns:wpi="http://schemas.microsoft.com/office/word/2010/wordprocessingInk" xmlns:wne="http://schemas.microsoft.com/office/word/2006/wordml" xmlns:wps="http://schemas.microsoft.com/office/word/2010/wordprocessingShape" mc:Ignorable="w14 w15 w16se w16cid wp14">
+<w:ftr xmlns:wpc="http://schemas.microsoft.com/office/word/2010/wordprocessingCanvas" xmlns:cx="http://schemas.microsoft.com/office/drawing/2014/chartex" xmlns:cx1="http://schemas.microsoft.com/office/drawing/2015/9/8/chartex" xmlns:mc="http://schemas.openxmlformats.org/markup-compatibility/2006" xmlns:o="urn:schemas-microsoft-com:office:office" xmlns:r="http://schemas.openxmlformats.org/officeDocument/2006/relationships" xmlns:m="http://schemas.openxmlformats.org/officeDocument/2006/math" xmlns:v="urn:schemas-microsoft-com:vml" xmlns:wp14="http://schemas.microsoft.com/office/word/2010/wordprocessingDrawing" xmlns:wp="http://schemas.openxmlformats.org/drawingml/2006/wordprocessingDrawing" xmlns:w10="urn:schemas-microsoft-com:office:word" xmlns:w="http://schemas.openxmlformats.org/wordprocessingml/2006/main" xmlns:w14="http://schemas.microsoft.com/office/word/2010/wordml" xmlns:w15="http://schemas.microsoft.com/office/word/2012/wordml" xmlns:w16se="http://schemas.microsoft.com/office/word/2015/wordml/symex" xmlns:wpg="http://schemas.microsoft.com/office/word/2010/wordprocessingGroup" xmlns:wpi="http://schemas.microsoft.com/office/word/2010/wordprocessingInk" xmlns:wne="http://schemas.microsoft.com/office/word/2006/wordml" xmlns:wps="http://schemas.microsoft.com/office/word/2010/wordprocessingShape" mc:Ignorable="w14 w15 w16se wp14">
   <w:p>
     <w:pPr>
       <w:pStyle w:val="Footer"/>
@@ -10693,7 +10716,7 @@
 </file>
 
 <file path=word/footnotes.xml><?xml version="1.0" encoding="utf-8"?>
-<w:footnotes xmlns:wpc="http://schemas.microsoft.com/office/word/2010/wordprocessingCanvas" xmlns:cx="http://schemas.microsoft.com/office/drawing/2014/chartex" xmlns:cx1="http://schemas.microsoft.com/office/drawing/2015/9/8/chartex" xmlns:cx2="http://schemas.microsoft.com/office/drawing/2015/10/21/chartex" xmlns:cx3="http://schemas.microsoft.com/office/drawing/2016/5/9/chartex" xmlns:cx4="http://schemas.microsoft.com/office/drawing/2016/5/10/chartex" xmlns:cx5="http://schemas.microsoft.com/office/drawing/2016/5/11/chartex" xmlns:cx6="http://schemas.microsoft.com/office/drawing/2016/5/12/chartex" xmlns:cx7="http://schemas.microsoft.com/office/drawing/2016/5/13/chartex" xmlns:cx8="http://schemas.microsoft.com/office/drawing/2016/5/14/chartex" xmlns:mc="http://schemas.openxmlformats.org/markup-compatibility/2006" xmlns:aink="http://schemas.microsoft.com/office/drawing/2016/ink" xmlns:am3d="http://schemas.microsoft.com/office/drawing/2017/model3d" xmlns:o="urn:schemas-microsoft-com:office:office" xmlns:r="http://schemas.openxmlformats.org/officeDocument/2006/relationships" xmlns:m="http://schemas.openxmlformats.org/officeDocument/2006/math" xmlns:v="urn:schemas-microsoft-com:vml" xmlns:wp14="http://schemas.microsoft.com/office/word/2010/wordprocessingDrawing" xmlns:wp="http://schemas.openxmlformats.org/drawingml/2006/wordprocessingDrawing" xmlns:w10="urn:schemas-microsoft-com:office:word" xmlns:w="http://schemas.openxmlformats.org/wordprocessingml/2006/main" xmlns:w14="http://schemas.microsoft.com/office/word/2010/wordml" xmlns:w15="http://schemas.microsoft.com/office/word/2012/wordml" xmlns:w16cid="http://schemas.microsoft.com/office/word/2016/wordml/cid" xmlns:w16se="http://schemas.microsoft.com/office/word/2015/wordml/symex" xmlns:wpg="http://schemas.microsoft.com/office/word/2010/wordprocessingGroup" xmlns:wpi="http://schemas.microsoft.com/office/word/2010/wordprocessingInk" xmlns:wne="http://schemas.microsoft.com/office/word/2006/wordml" xmlns:wps="http://schemas.microsoft.com/office/word/2010/wordprocessingShape" mc:Ignorable="w14 w15 w16se w16cid wp14">
+<w:footnotes xmlns:wpc="http://schemas.microsoft.com/office/word/2010/wordprocessingCanvas" xmlns:cx="http://schemas.microsoft.com/office/drawing/2014/chartex" xmlns:cx1="http://schemas.microsoft.com/office/drawing/2015/9/8/chartex" xmlns:mc="http://schemas.openxmlformats.org/markup-compatibility/2006" xmlns:o="urn:schemas-microsoft-com:office:office" xmlns:r="http://schemas.openxmlformats.org/officeDocument/2006/relationships" xmlns:m="http://schemas.openxmlformats.org/officeDocument/2006/math" xmlns:v="urn:schemas-microsoft-com:vml" xmlns:wp14="http://schemas.microsoft.com/office/word/2010/wordprocessingDrawing" xmlns:wp="http://schemas.openxmlformats.org/drawingml/2006/wordprocessingDrawing" xmlns:w10="urn:schemas-microsoft-com:office:word" xmlns:w="http://schemas.openxmlformats.org/wordprocessingml/2006/main" xmlns:w14="http://schemas.microsoft.com/office/word/2010/wordml" xmlns:w15="http://schemas.microsoft.com/office/word/2012/wordml" xmlns:w16se="http://schemas.microsoft.com/office/word/2015/wordml/symex" xmlns:wpg="http://schemas.microsoft.com/office/word/2010/wordprocessingGroup" xmlns:wpi="http://schemas.microsoft.com/office/word/2010/wordprocessingInk" xmlns:wne="http://schemas.microsoft.com/office/word/2006/wordml" xmlns:wps="http://schemas.microsoft.com/office/word/2010/wordprocessingShape" mc:Ignorable="w14 w15 w16se wp14">
   <w:footnote w:type="separator" w:id="-1">
     <w:p>
       <w:r>
@@ -10712,7 +10735,7 @@
 </file>
 
 <file path=word/header1.xml><?xml version="1.0" encoding="utf-8"?>
-<w:hdr xmlns:wpc="http://schemas.microsoft.com/office/word/2010/wordprocessingCanvas" xmlns:cx="http://schemas.microsoft.com/office/drawing/2014/chartex" xmlns:cx1="http://schemas.microsoft.com/office/drawing/2015/9/8/chartex" xmlns:cx2="http://schemas.microsoft.com/office/drawing/2015/10/21/chartex" xmlns:cx3="http://schemas.microsoft.com/office/drawing/2016/5/9/chartex" xmlns:cx4="http://schemas.microsoft.com/office/drawing/2016/5/10/chartex" xmlns:cx5="http://schemas.microsoft.com/office/drawing/2016/5/11/chartex" xmlns:cx6="http://schemas.microsoft.com/office/drawing/2016/5/12/chartex" xmlns:cx7="http://schemas.microsoft.com/office/drawing/2016/5/13/chartex" xmlns:cx8="http://schemas.microsoft.com/office/drawing/2016/5/14/chartex" xmlns:mc="http://schemas.openxmlformats.org/markup-compatibility/2006" xmlns:aink="http://schemas.microsoft.com/office/drawing/2016/ink" xmlns:am3d="http://schemas.microsoft.com/office/drawing/2017/model3d" xmlns:o="urn:schemas-microsoft-com:office:office" xmlns:r="http://schemas.openxmlformats.org/officeDocument/2006/relationships" xmlns:m="http://schemas.openxmlformats.org/officeDocument/2006/math" xmlns:v="urn:schemas-microsoft-com:vml" xmlns:wp14="http://schemas.microsoft.com/office/word/2010/wordprocessingDrawing" xmlns:wp="http://schemas.openxmlformats.org/drawingml/2006/wordprocessingDrawing" xmlns:w10="urn:schemas-microsoft-com:office:word" xmlns:w="http://schemas.openxmlformats.org/wordprocessingml/2006/main" xmlns:w14="http://schemas.microsoft.com/office/word/2010/wordml" xmlns:w15="http://schemas.microsoft.com/office/word/2012/wordml" xmlns:w16cid="http://schemas.microsoft.com/office/word/2016/wordml/cid" xmlns:w16se="http://schemas.microsoft.com/office/word/2015/wordml/symex" xmlns:wpg="http://schemas.microsoft.com/office/word/2010/wordprocessingGroup" xmlns:wpi="http://schemas.microsoft.com/office/word/2010/wordprocessingInk" xmlns:wne="http://schemas.microsoft.com/office/word/2006/wordml" xmlns:wps="http://schemas.microsoft.com/office/word/2010/wordprocessingShape" mc:Ignorable="w14 w15 w16se w16cid wp14">
+<w:hdr xmlns:wpc="http://schemas.microsoft.com/office/word/2010/wordprocessingCanvas" xmlns:cx="http://schemas.microsoft.com/office/drawing/2014/chartex" xmlns:cx1="http://schemas.microsoft.com/office/drawing/2015/9/8/chartex" xmlns:mc="http://schemas.openxmlformats.org/markup-compatibility/2006" xmlns:o="urn:schemas-microsoft-com:office:office" xmlns:r="http://schemas.openxmlformats.org/officeDocument/2006/relationships" xmlns:m="http://schemas.openxmlformats.org/officeDocument/2006/math" xmlns:v="urn:schemas-microsoft-com:vml" xmlns:wp14="http://schemas.microsoft.com/office/word/2010/wordprocessingDrawing" xmlns:wp="http://schemas.openxmlformats.org/drawingml/2006/wordprocessingDrawing" xmlns:w10="urn:schemas-microsoft-com:office:word" xmlns:w="http://schemas.openxmlformats.org/wordprocessingml/2006/main" xmlns:w14="http://schemas.microsoft.com/office/word/2010/wordml" xmlns:w15="http://schemas.microsoft.com/office/word/2012/wordml" xmlns:w16se="http://schemas.microsoft.com/office/word/2015/wordml/symex" xmlns:wpg="http://schemas.microsoft.com/office/word/2010/wordprocessingGroup" xmlns:wpi="http://schemas.microsoft.com/office/word/2010/wordprocessingInk" xmlns:wne="http://schemas.microsoft.com/office/word/2006/wordml" xmlns:wps="http://schemas.microsoft.com/office/word/2010/wordprocessingShape" mc:Ignorable="w14 w15 w16se wp14">
   <w:p>
     <w:pPr>
       <w:pStyle w:val="Header"/>
@@ -10773,7 +10796,7 @@
 </file>
 
 <file path=word/header2.xml><?xml version="1.0" encoding="utf-8"?>
-<w:hdr xmlns:wpc="http://schemas.microsoft.com/office/word/2010/wordprocessingCanvas" xmlns:cx="http://schemas.microsoft.com/office/drawing/2014/chartex" xmlns:cx1="http://schemas.microsoft.com/office/drawing/2015/9/8/chartex" xmlns:cx2="http://schemas.microsoft.com/office/drawing/2015/10/21/chartex" xmlns:cx3="http://schemas.microsoft.com/office/drawing/2016/5/9/chartex" xmlns:cx4="http://schemas.microsoft.com/office/drawing/2016/5/10/chartex" xmlns:cx5="http://schemas.microsoft.com/office/drawing/2016/5/11/chartex" xmlns:cx6="http://schemas.microsoft.com/office/drawing/2016/5/12/chartex" xmlns:cx7="http://schemas.microsoft.com/office/drawing/2016/5/13/chartex" xmlns:cx8="http://schemas.microsoft.com/office/drawing/2016/5/14/chartex" xmlns:mc="http://schemas.openxmlformats.org/markup-compatibility/2006" xmlns:aink="http://schemas.microsoft.com/office/drawing/2016/ink" xmlns:am3d="http://schemas.microsoft.com/office/drawing/2017/model3d" xmlns:o="urn:schemas-microsoft-com:office:office" xmlns:r="http://schemas.openxmlformats.org/officeDocument/2006/relationships" xmlns:m="http://schemas.openxmlformats.org/officeDocument/2006/math" xmlns:v="urn:schemas-microsoft-com:vml" xmlns:wp14="http://schemas.microsoft.com/office/word/2010/wordprocessingDrawing" xmlns:wp="http://schemas.openxmlformats.org/drawingml/2006/wordprocessingDrawing" xmlns:w10="urn:schemas-microsoft-com:office:word" xmlns:w="http://schemas.openxmlformats.org/wordprocessingml/2006/main" xmlns:w14="http://schemas.microsoft.com/office/word/2010/wordml" xmlns:w15="http://schemas.microsoft.com/office/word/2012/wordml" xmlns:w16cid="http://schemas.microsoft.com/office/word/2016/wordml/cid" xmlns:w16se="http://schemas.microsoft.com/office/word/2015/wordml/symex" xmlns:wpg="http://schemas.microsoft.com/office/word/2010/wordprocessingGroup" xmlns:wpi="http://schemas.microsoft.com/office/word/2010/wordprocessingInk" xmlns:wne="http://schemas.microsoft.com/office/word/2006/wordml" xmlns:wps="http://schemas.microsoft.com/office/word/2010/wordprocessingShape" mc:Ignorable="w14 w15 w16se w16cid wp14">
+<w:hdr xmlns:wpc="http://schemas.microsoft.com/office/word/2010/wordprocessingCanvas" xmlns:cx="http://schemas.microsoft.com/office/drawing/2014/chartex" xmlns:cx1="http://schemas.microsoft.com/office/drawing/2015/9/8/chartex" xmlns:mc="http://schemas.openxmlformats.org/markup-compatibility/2006" xmlns:o="urn:schemas-microsoft-com:office:office" xmlns:r="http://schemas.openxmlformats.org/officeDocument/2006/relationships" xmlns:m="http://schemas.openxmlformats.org/officeDocument/2006/math" xmlns:v="urn:schemas-microsoft-com:vml" xmlns:wp14="http://schemas.microsoft.com/office/word/2010/wordprocessingDrawing" xmlns:wp="http://schemas.openxmlformats.org/drawingml/2006/wordprocessingDrawing" xmlns:w10="urn:schemas-microsoft-com:office:word" xmlns:w="http://schemas.openxmlformats.org/wordprocessingml/2006/main" xmlns:w14="http://schemas.microsoft.com/office/word/2010/wordml" xmlns:w15="http://schemas.microsoft.com/office/word/2012/wordml" xmlns:w16se="http://schemas.microsoft.com/office/word/2015/wordml/symex" xmlns:wpg="http://schemas.microsoft.com/office/word/2010/wordprocessingGroup" xmlns:wpi="http://schemas.microsoft.com/office/word/2010/wordprocessingInk" xmlns:wne="http://schemas.microsoft.com/office/word/2006/wordml" xmlns:wps="http://schemas.microsoft.com/office/word/2010/wordprocessingShape" mc:Ignorable="w14 w15 w16se wp14">
   <w:p>
     <w:pPr>
       <w:pStyle w:val="Header"/>
@@ -10786,7 +10809,7 @@
 </file>
 
 <file path=word/numbering.xml><?xml version="1.0" encoding="utf-8"?>
-<w:numbering xmlns:wpc="http://schemas.microsoft.com/office/word/2010/wordprocessingCanvas" xmlns:cx="http://schemas.microsoft.com/office/drawing/2014/chartex" xmlns:cx1="http://schemas.microsoft.com/office/drawing/2015/9/8/chartex" xmlns:cx2="http://schemas.microsoft.com/office/drawing/2015/10/21/chartex" xmlns:cx3="http://schemas.microsoft.com/office/drawing/2016/5/9/chartex" xmlns:cx4="http://schemas.microsoft.com/office/drawing/2016/5/10/chartex" xmlns:cx5="http://schemas.microsoft.com/office/drawing/2016/5/11/chartex" xmlns:cx6="http://schemas.microsoft.com/office/drawing/2016/5/12/chartex" xmlns:cx7="http://schemas.microsoft.com/office/drawing/2016/5/13/chartex" xmlns:cx8="http://schemas.microsoft.com/office/drawing/2016/5/14/chartex" xmlns:mc="http://schemas.openxmlformats.org/markup-compatibility/2006" xmlns:aink="http://schemas.microsoft.com/office/drawing/2016/ink" xmlns:am3d="http://schemas.microsoft.com/office/drawing/2017/model3d" xmlns:o="urn:schemas-microsoft-com:office:office" xmlns:r="http://schemas.openxmlformats.org/officeDocument/2006/relationships" xmlns:m="http://schemas.openxmlformats.org/officeDocument/2006/math" xmlns:v="urn:schemas-microsoft-com:vml" xmlns:wp14="http://schemas.microsoft.com/office/word/2010/wordprocessingDrawing" xmlns:wp="http://schemas.openxmlformats.org/drawingml/2006/wordprocessingDrawing" xmlns:w10="urn:schemas-microsoft-com:office:word" xmlns:w="http://schemas.openxmlformats.org/wordprocessingml/2006/main" xmlns:w14="http://schemas.microsoft.com/office/word/2010/wordml" xmlns:w15="http://schemas.microsoft.com/office/word/2012/wordml" xmlns:w16cid="http://schemas.microsoft.com/office/word/2016/wordml/cid" xmlns:w16se="http://schemas.microsoft.com/office/word/2015/wordml/symex" xmlns:wpg="http://schemas.microsoft.com/office/word/2010/wordprocessingGroup" xmlns:wpi="http://schemas.microsoft.com/office/word/2010/wordprocessingInk" xmlns:wne="http://schemas.microsoft.com/office/word/2006/wordml" xmlns:wps="http://schemas.microsoft.com/office/word/2010/wordprocessingShape" mc:Ignorable="w14 w15 w16se w16cid wp14">
+<w:numbering xmlns:wpc="http://schemas.microsoft.com/office/word/2010/wordprocessingCanvas" xmlns:cx="http://schemas.microsoft.com/office/drawing/2014/chartex" xmlns:cx1="http://schemas.microsoft.com/office/drawing/2015/9/8/chartex" xmlns:mc="http://schemas.openxmlformats.org/markup-compatibility/2006" xmlns:o="urn:schemas-microsoft-com:office:office" xmlns:r="http://schemas.openxmlformats.org/officeDocument/2006/relationships" xmlns:m="http://schemas.openxmlformats.org/officeDocument/2006/math" xmlns:v="urn:schemas-microsoft-com:vml" xmlns:wp14="http://schemas.microsoft.com/office/word/2010/wordprocessingDrawing" xmlns:wp="http://schemas.openxmlformats.org/drawingml/2006/wordprocessingDrawing" xmlns:w10="urn:schemas-microsoft-com:office:word" xmlns:w="http://schemas.openxmlformats.org/wordprocessingml/2006/main" xmlns:w14="http://schemas.microsoft.com/office/word/2010/wordml" xmlns:w15="http://schemas.microsoft.com/office/word/2012/wordml" xmlns:w16se="http://schemas.microsoft.com/office/word/2015/wordml/symex" xmlns:wpg="http://schemas.microsoft.com/office/word/2010/wordprocessingGroup" xmlns:wpi="http://schemas.microsoft.com/office/word/2010/wordprocessingInk" xmlns:wne="http://schemas.microsoft.com/office/word/2006/wordml" xmlns:wps="http://schemas.microsoft.com/office/word/2010/wordprocessingShape" mc:Ignorable="w14 w15 w16se wp14">
   <w:abstractNum w:abstractNumId="0" w15:restartNumberingAfterBreak="0">
     <w:nsid w:val="FFFFFF7C"/>
     <w:multiLevelType w:val="singleLevel"/>
@@ -13858,7 +13881,7 @@
 </file>
 
 <file path=word/styles.xml><?xml version="1.0" encoding="utf-8"?>
-<w:styles xmlns:mc="http://schemas.openxmlformats.org/markup-compatibility/2006" xmlns:r="http://schemas.openxmlformats.org/officeDocument/2006/relationships" xmlns:w="http://schemas.openxmlformats.org/wordprocessingml/2006/main" xmlns:w14="http://schemas.microsoft.com/office/word/2010/wordml" xmlns:w15="http://schemas.microsoft.com/office/word/2012/wordml" xmlns:w16cid="http://schemas.microsoft.com/office/word/2016/wordml/cid" xmlns:w16se="http://schemas.microsoft.com/office/word/2015/wordml/symex" mc:Ignorable="w14 w15 w16se w16cid">
+<w:styles xmlns:mc="http://schemas.openxmlformats.org/markup-compatibility/2006" xmlns:r="http://schemas.openxmlformats.org/officeDocument/2006/relationships" xmlns:w="http://schemas.openxmlformats.org/wordprocessingml/2006/main" xmlns:w14="http://schemas.microsoft.com/office/word/2010/wordml" xmlns:w15="http://schemas.microsoft.com/office/word/2012/wordml" xmlns:w16se="http://schemas.microsoft.com/office/word/2015/wordml/symex" mc:Ignorable="w14 w15 w16se">
   <w:docDefaults>
     <w:rPrDefault>
       <w:rPr>
@@ -13874,7 +13897,7 @@
       </w:pPr>
     </w:pPrDefault>
   </w:docDefaults>
-  <w:latentStyles w:defLockedState="1" w:defUIPriority="0" w:defSemiHidden="0" w:defUnhideWhenUsed="0" w:defQFormat="0" w:count="375">
+  <w:latentStyles w:defLockedState="1" w:defUIPriority="0" w:defSemiHidden="0" w:defUnhideWhenUsed="0" w:defQFormat="0" w:count="371">
     <w:lsdException w:name="Normal" w:locked="0" w:qFormat="1"/>
     <w:lsdException w:name="heading 1" w:uiPriority="9" w:qFormat="1"/>
     <w:lsdException w:name="heading 2" w:uiPriority="9" w:qFormat="1"/>
@@ -14244,10 +14267,6 @@
     <w:lsdException w:name="List Table 5 Dark Accent 6" w:uiPriority="50"/>
     <w:lsdException w:name="List Table 6 Colorful Accent 6" w:uiPriority="51"/>
     <w:lsdException w:name="List Table 7 Colorful Accent 6" w:uiPriority="52"/>
-    <w:lsdException w:name="Mention" w:locked="0" w:semiHidden="1" w:uiPriority="99" w:unhideWhenUsed="1"/>
-    <w:lsdException w:name="Smart Hyperlink" w:locked="0" w:semiHidden="1" w:uiPriority="99" w:unhideWhenUsed="1"/>
-    <w:lsdException w:name="Hashtag" w:locked="0" w:semiHidden="1" w:uiPriority="99" w:unhideWhenUsed="1"/>
-    <w:lsdException w:name="Unresolved Mention" w:locked="0" w:semiHidden="1" w:uiPriority="99" w:unhideWhenUsed="1"/>
   </w:latentStyles>
   <w:style w:type="paragraph" w:default="1" w:styleId="Normal">
     <w:name w:val="Normal"/>
@@ -14373,6 +14392,7 @@
   <w:style w:type="character" w:default="1" w:styleId="DefaultParagraphFont">
     <w:name w:val="Default Paragraph Font"/>
     <w:uiPriority w:val="1"/>
+    <w:semiHidden/>
     <w:unhideWhenUsed/>
   </w:style>
   <w:style w:type="table" w:default="1" w:styleId="TableNormal">
@@ -18403,6 +18423,13 @@
         </dgm:presLayoutVars>
       </dgm:prSet>
       <dgm:spPr/>
+      <dgm:t>
+        <a:bodyPr/>
+        <a:lstStyle/>
+        <a:p>
+          <a:endParaRPr lang="en-US"/>
+        </a:p>
+      </dgm:t>
     </dgm:pt>
     <dgm:pt modelId="{F5E0F827-C9C1-441C-8327-DB026BB198F5}" type="pres">
       <dgm:prSet presAssocID="{40512EAA-A0D4-4B74-954D-A6B44DCAD626}" presName="linNode" presStyleCnt="0"/>
@@ -18415,6 +18442,13 @@
         </dgm:presLayoutVars>
       </dgm:prSet>
       <dgm:spPr/>
+      <dgm:t>
+        <a:bodyPr/>
+        <a:lstStyle/>
+        <a:p>
+          <a:endParaRPr lang="en-US"/>
+        </a:p>
+      </dgm:t>
     </dgm:pt>
     <dgm:pt modelId="{10D220F6-042E-42B1-89BD-84C684BA6EB8}" type="pres">
       <dgm:prSet presAssocID="{40512EAA-A0D4-4B74-954D-A6B44DCAD626}" presName="childShp" presStyleLbl="bgAccFollowNode1" presStyleIdx="0" presStyleCnt="1" custScaleX="103724" custScaleY="100392">
@@ -18423,18 +18457,25 @@
         </dgm:presLayoutVars>
       </dgm:prSet>
       <dgm:spPr/>
+      <dgm:t>
+        <a:bodyPr/>
+        <a:lstStyle/>
+        <a:p>
+          <a:endParaRPr lang="en-US"/>
+        </a:p>
+      </dgm:t>
     </dgm:pt>
   </dgm:ptLst>
   <dgm:cxnLst>
+    <dgm:cxn modelId="{C99099DF-9B13-4915-842E-BCC2B525E22C}" srcId="{40512EAA-A0D4-4B74-954D-A6B44DCAD626}" destId="{2330539E-BEC3-4678-B8DC-98A7133D2705}" srcOrd="1" destOrd="0" parTransId="{11A19390-6273-47FD-A8A5-02DDF94B020E}" sibTransId="{C1B38BA1-A540-497E-9DCA-49568534068A}"/>
+    <dgm:cxn modelId="{3E66FD92-B8F9-4BAA-9BE7-2E1B5D5DB4AE}" type="presOf" srcId="{3A009BA0-29C1-4251-BEA8-452B18B61F02}" destId="{48DBAAD3-772A-4D0D-8BF8-64B974C95593}" srcOrd="0" destOrd="0" presId="urn:microsoft.com/office/officeart/2005/8/layout/vList6"/>
+    <dgm:cxn modelId="{6CB5E1E4-CE78-4574-B80E-1F7B4BFC83BC}" type="presOf" srcId="{A1683BE8-647C-4757-B280-0B8E3A9B82E9}" destId="{10D220F6-042E-42B1-89BD-84C684BA6EB8}" srcOrd="0" destOrd="2" presId="urn:microsoft.com/office/officeart/2005/8/layout/vList6"/>
+    <dgm:cxn modelId="{28E4CA0D-E3A0-482A-A4B9-B3D88D565BF9}" type="presOf" srcId="{2330539E-BEC3-4678-B8DC-98A7133D2705}" destId="{10D220F6-042E-42B1-89BD-84C684BA6EB8}" srcOrd="0" destOrd="1" presId="urn:microsoft.com/office/officeart/2005/8/layout/vList6"/>
+    <dgm:cxn modelId="{1C2F2CDB-3CCB-4368-8080-1CC1FA520BEE}" srcId="{3A009BA0-29C1-4251-BEA8-452B18B61F02}" destId="{40512EAA-A0D4-4B74-954D-A6B44DCAD626}" srcOrd="0" destOrd="0" parTransId="{54AB25BD-527D-42D2-8C18-DADD2945E59C}" sibTransId="{317E374A-1D33-4D9D-9BD9-8E4CC9332097}"/>
     <dgm:cxn modelId="{D757C802-6696-423C-9D2F-9A4629F9D7DF}" srcId="{40512EAA-A0D4-4B74-954D-A6B44DCAD626}" destId="{7991494E-B079-48F0-8371-4EDA3D051EA8}" srcOrd="0" destOrd="0" parTransId="{67EF1AEA-BE22-411B-8C90-B948E90B3635}" sibTransId="{6B6B15AD-51E2-4119-8B2B-25A61F448CB3}"/>
-    <dgm:cxn modelId="{28E4CA0D-E3A0-482A-A4B9-B3D88D565BF9}" type="presOf" srcId="{2330539E-BEC3-4678-B8DC-98A7133D2705}" destId="{10D220F6-042E-42B1-89BD-84C684BA6EB8}" srcOrd="0" destOrd="1" presId="urn:microsoft.com/office/officeart/2005/8/layout/vList6"/>
     <dgm:cxn modelId="{DED96042-AA8A-4905-9F52-C28FA02CC0DF}" type="presOf" srcId="{40512EAA-A0D4-4B74-954D-A6B44DCAD626}" destId="{93EA1523-8F9D-4A08-ACF2-7D4ED0599984}" srcOrd="0" destOrd="0" presId="urn:microsoft.com/office/officeart/2005/8/layout/vList6"/>
     <dgm:cxn modelId="{F6B50A55-B5F9-4DC3-AFCB-F4104CB9B861}" type="presOf" srcId="{7991494E-B079-48F0-8371-4EDA3D051EA8}" destId="{10D220F6-042E-42B1-89BD-84C684BA6EB8}" srcOrd="0" destOrd="0" presId="urn:microsoft.com/office/officeart/2005/8/layout/vList6"/>
-    <dgm:cxn modelId="{3E66FD92-B8F9-4BAA-9BE7-2E1B5D5DB4AE}" type="presOf" srcId="{3A009BA0-29C1-4251-BEA8-452B18B61F02}" destId="{48DBAAD3-772A-4D0D-8BF8-64B974C95593}" srcOrd="0" destOrd="0" presId="urn:microsoft.com/office/officeart/2005/8/layout/vList6"/>
     <dgm:cxn modelId="{786CA5BC-9CA1-49ED-8053-DE2FB6AA0FD1}" srcId="{40512EAA-A0D4-4B74-954D-A6B44DCAD626}" destId="{A1683BE8-647C-4757-B280-0B8E3A9B82E9}" srcOrd="2" destOrd="0" parTransId="{55F31B5C-9D09-463E-ADDE-1CC67FE7E97C}" sibTransId="{0C1834DF-D22B-436D-B5D8-DBF2B0106BE9}"/>
-    <dgm:cxn modelId="{1C2F2CDB-3CCB-4368-8080-1CC1FA520BEE}" srcId="{3A009BA0-29C1-4251-BEA8-452B18B61F02}" destId="{40512EAA-A0D4-4B74-954D-A6B44DCAD626}" srcOrd="0" destOrd="0" parTransId="{54AB25BD-527D-42D2-8C18-DADD2945E59C}" sibTransId="{317E374A-1D33-4D9D-9BD9-8E4CC9332097}"/>
-    <dgm:cxn modelId="{C99099DF-9B13-4915-842E-BCC2B525E22C}" srcId="{40512EAA-A0D4-4B74-954D-A6B44DCAD626}" destId="{2330539E-BEC3-4678-B8DC-98A7133D2705}" srcOrd="1" destOrd="0" parTransId="{11A19390-6273-47FD-A8A5-02DDF94B020E}" sibTransId="{C1B38BA1-A540-497E-9DCA-49568534068A}"/>
-    <dgm:cxn modelId="{6CB5E1E4-CE78-4574-B80E-1F7B4BFC83BC}" type="presOf" srcId="{A1683BE8-647C-4757-B280-0B8E3A9B82E9}" destId="{10D220F6-042E-42B1-89BD-84C684BA6EB8}" srcOrd="0" destOrd="2" presId="urn:microsoft.com/office/officeart/2005/8/layout/vList6"/>
     <dgm:cxn modelId="{C5832F26-BB00-47AC-A099-59E430840BF8}" type="presParOf" srcId="{48DBAAD3-772A-4D0D-8BF8-64B974C95593}" destId="{F5E0F827-C9C1-441C-8327-DB026BB198F5}" srcOrd="0" destOrd="0" presId="urn:microsoft.com/office/officeart/2005/8/layout/vList6"/>
     <dgm:cxn modelId="{66CB1362-41DD-4A4F-AC4C-78B3FE6FB501}" type="presParOf" srcId="{F5E0F827-C9C1-441C-8327-DB026BB198F5}" destId="{93EA1523-8F9D-4A08-ACF2-7D4ED0599984}" srcOrd="0" destOrd="0" presId="urn:microsoft.com/office/officeart/2005/8/layout/vList6"/>
     <dgm:cxn modelId="{5F99A3FB-1D5A-4383-83F6-CF9136507D7F}" type="presParOf" srcId="{F5E0F827-C9C1-441C-8327-DB026BB198F5}" destId="{10D220F6-042E-42B1-89BD-84C684BA6EB8}" srcOrd="1" destOrd="0" presId="urn:microsoft.com/office/officeart/2005/8/layout/vList6"/>
@@ -18447,7 +18488,7 @@
   <dgm:whole/>
   <dgm:extLst>
     <a:ext uri="http://schemas.microsoft.com/office/drawing/2008/diagram">
-      <dsp:dataModelExt xmlns:dsp="http://schemas.microsoft.com/office/drawing/2008/diagram" relId="rId35" minVer="http://schemas.openxmlformats.org/drawingml/2006/diagram"/>
+      <dsp:dataModelExt xmlns:dsp="http://schemas.microsoft.com/office/drawing/2008/diagram" relId="rId34" minVer="http://schemas.openxmlformats.org/drawingml/2006/diagram"/>
     </a:ext>
   </dgm:extLst>
 </dgm:dataModel>
@@ -18618,6 +18659,13 @@
         </dgm:presLayoutVars>
       </dgm:prSet>
       <dgm:spPr/>
+      <dgm:t>
+        <a:bodyPr/>
+        <a:lstStyle/>
+        <a:p>
+          <a:endParaRPr lang="en-US"/>
+        </a:p>
+      </dgm:t>
     </dgm:pt>
     <dgm:pt modelId="{F5E0F827-C9C1-441C-8327-DB026BB198F5}" type="pres">
       <dgm:prSet presAssocID="{40512EAA-A0D4-4B74-954D-A6B44DCAD626}" presName="linNode" presStyleCnt="0"/>
@@ -18630,6 +18678,13 @@
         </dgm:presLayoutVars>
       </dgm:prSet>
       <dgm:spPr/>
+      <dgm:t>
+        <a:bodyPr/>
+        <a:lstStyle/>
+        <a:p>
+          <a:endParaRPr lang="en-US"/>
+        </a:p>
+      </dgm:t>
     </dgm:pt>
     <dgm:pt modelId="{10D220F6-042E-42B1-89BD-84C684BA6EB8}" type="pres">
       <dgm:prSet presAssocID="{40512EAA-A0D4-4B74-954D-A6B44DCAD626}" presName="childShp" presStyleLbl="bgAccFollowNode1" presStyleIdx="0" presStyleCnt="1" custScaleX="103724" custScaleY="100196">
@@ -18638,16 +18693,23 @@
         </dgm:presLayoutVars>
       </dgm:prSet>
       <dgm:spPr/>
+      <dgm:t>
+        <a:bodyPr/>
+        <a:lstStyle/>
+        <a:p>
+          <a:endParaRPr lang="en-US"/>
+        </a:p>
+      </dgm:t>
     </dgm:pt>
   </dgm:ptLst>
   <dgm:cxnLst>
+    <dgm:cxn modelId="{DED96042-AA8A-4905-9F52-C28FA02CC0DF}" type="presOf" srcId="{40512EAA-A0D4-4B74-954D-A6B44DCAD626}" destId="{93EA1523-8F9D-4A08-ACF2-7D4ED0599984}" srcOrd="0" destOrd="0" presId="urn:microsoft.com/office/officeart/2005/8/layout/vList6"/>
     <dgm:cxn modelId="{D757C802-6696-423C-9D2F-9A4629F9D7DF}" srcId="{40512EAA-A0D4-4B74-954D-A6B44DCAD626}" destId="{7991494E-B079-48F0-8371-4EDA3D051EA8}" srcOrd="0" destOrd="0" parTransId="{67EF1AEA-BE22-411B-8C90-B948E90B3635}" sibTransId="{6B6B15AD-51E2-4119-8B2B-25A61F448CB3}"/>
-    <dgm:cxn modelId="{DED96042-AA8A-4905-9F52-C28FA02CC0DF}" type="presOf" srcId="{40512EAA-A0D4-4B74-954D-A6B44DCAD626}" destId="{93EA1523-8F9D-4A08-ACF2-7D4ED0599984}" srcOrd="0" destOrd="0" presId="urn:microsoft.com/office/officeart/2005/8/layout/vList6"/>
+    <dgm:cxn modelId="{786CA5BC-9CA1-49ED-8053-DE2FB6AA0FD1}" srcId="{40512EAA-A0D4-4B74-954D-A6B44DCAD626}" destId="{A1683BE8-647C-4757-B280-0B8E3A9B82E9}" srcOrd="1" destOrd="0" parTransId="{55F31B5C-9D09-463E-ADDE-1CC67FE7E97C}" sibTransId="{0C1834DF-D22B-436D-B5D8-DBF2B0106BE9}"/>
+    <dgm:cxn modelId="{6CB5E1E4-CE78-4574-B80E-1F7B4BFC83BC}" type="presOf" srcId="{A1683BE8-647C-4757-B280-0B8E3A9B82E9}" destId="{10D220F6-042E-42B1-89BD-84C684BA6EB8}" srcOrd="0" destOrd="1" presId="urn:microsoft.com/office/officeart/2005/8/layout/vList6"/>
+    <dgm:cxn modelId="{3E66FD92-B8F9-4BAA-9BE7-2E1B5D5DB4AE}" type="presOf" srcId="{3A009BA0-29C1-4251-BEA8-452B18B61F02}" destId="{48DBAAD3-772A-4D0D-8BF8-64B974C95593}" srcOrd="0" destOrd="0" presId="urn:microsoft.com/office/officeart/2005/8/layout/vList6"/>
     <dgm:cxn modelId="{F6B50A55-B5F9-4DC3-AFCB-F4104CB9B861}" type="presOf" srcId="{7991494E-B079-48F0-8371-4EDA3D051EA8}" destId="{10D220F6-042E-42B1-89BD-84C684BA6EB8}" srcOrd="0" destOrd="0" presId="urn:microsoft.com/office/officeart/2005/8/layout/vList6"/>
-    <dgm:cxn modelId="{3E66FD92-B8F9-4BAA-9BE7-2E1B5D5DB4AE}" type="presOf" srcId="{3A009BA0-29C1-4251-BEA8-452B18B61F02}" destId="{48DBAAD3-772A-4D0D-8BF8-64B974C95593}" srcOrd="0" destOrd="0" presId="urn:microsoft.com/office/officeart/2005/8/layout/vList6"/>
-    <dgm:cxn modelId="{786CA5BC-9CA1-49ED-8053-DE2FB6AA0FD1}" srcId="{40512EAA-A0D4-4B74-954D-A6B44DCAD626}" destId="{A1683BE8-647C-4757-B280-0B8E3A9B82E9}" srcOrd="1" destOrd="0" parTransId="{55F31B5C-9D09-463E-ADDE-1CC67FE7E97C}" sibTransId="{0C1834DF-D22B-436D-B5D8-DBF2B0106BE9}"/>
     <dgm:cxn modelId="{1C2F2CDB-3CCB-4368-8080-1CC1FA520BEE}" srcId="{3A009BA0-29C1-4251-BEA8-452B18B61F02}" destId="{40512EAA-A0D4-4B74-954D-A6B44DCAD626}" srcOrd="0" destOrd="0" parTransId="{54AB25BD-527D-42D2-8C18-DADD2945E59C}" sibTransId="{317E374A-1D33-4D9D-9BD9-8E4CC9332097}"/>
-    <dgm:cxn modelId="{6CB5E1E4-CE78-4574-B80E-1F7B4BFC83BC}" type="presOf" srcId="{A1683BE8-647C-4757-B280-0B8E3A9B82E9}" destId="{10D220F6-042E-42B1-89BD-84C684BA6EB8}" srcOrd="0" destOrd="1" presId="urn:microsoft.com/office/officeart/2005/8/layout/vList6"/>
     <dgm:cxn modelId="{C5832F26-BB00-47AC-A099-59E430840BF8}" type="presParOf" srcId="{48DBAAD3-772A-4D0D-8BF8-64B974C95593}" destId="{F5E0F827-C9C1-441C-8327-DB026BB198F5}" srcOrd="0" destOrd="0" presId="urn:microsoft.com/office/officeart/2005/8/layout/vList6"/>
     <dgm:cxn modelId="{66CB1362-41DD-4A4F-AC4C-78B3FE6FB501}" type="presParOf" srcId="{F5E0F827-C9C1-441C-8327-DB026BB198F5}" destId="{93EA1523-8F9D-4A08-ACF2-7D4ED0599984}" srcOrd="0" destOrd="0" presId="urn:microsoft.com/office/officeart/2005/8/layout/vList6"/>
     <dgm:cxn modelId="{5F99A3FB-1D5A-4383-83F6-CF9136507D7F}" type="presParOf" srcId="{F5E0F827-C9C1-441C-8327-DB026BB198F5}" destId="{10D220F6-042E-42B1-89BD-84C684BA6EB8}" srcOrd="1" destOrd="0" presId="urn:microsoft.com/office/officeart/2005/8/layout/vList6"/>
@@ -18656,7 +18718,7 @@
   <dgm:whole/>
   <dgm:extLst>
     <a:ext uri="http://schemas.microsoft.com/office/drawing/2008/diagram">
-      <dsp:dataModelExt xmlns:dsp="http://schemas.microsoft.com/office/drawing/2008/diagram" relId="rId40" minVer="http://schemas.openxmlformats.org/drawingml/2006/diagram"/>
+      <dsp:dataModelExt xmlns:dsp="http://schemas.microsoft.com/office/drawing/2008/diagram" relId="rId39" minVer="http://schemas.openxmlformats.org/drawingml/2006/diagram"/>
     </a:ext>
   </dgm:extLst>
 </dgm:dataModel>
@@ -18729,7 +18791,7 @@
             <a:spcAft>
               <a:spcPct val="15000"/>
             </a:spcAft>
-            <a:buChar char="•"/>
+            <a:buChar char="••"/>
           </a:pPr>
           <a:r>
             <a:rPr lang="en-US" sz="1050" kern="1200">
@@ -18751,7 +18813,7 @@
             <a:spcAft>
               <a:spcPct val="15000"/>
             </a:spcAft>
-            <a:buChar char="•"/>
+            <a:buChar char="••"/>
           </a:pPr>
           <a:r>
             <a:rPr lang="en-US" sz="1050" kern="1200">
@@ -18773,7 +18835,7 @@
             <a:spcAft>
               <a:spcPct val="15000"/>
             </a:spcAft>
-            <a:buChar char="•"/>
+            <a:buChar char="••"/>
           </a:pPr>
           <a:endParaRPr lang="en-US" sz="3600" kern="1200"/>
         </a:p>
@@ -18832,7 +18894,7 @@
         </a:bodyPr>
         <a:lstStyle/>
         <a:p>
-          <a:pPr marL="0" lvl="0" indent="0" algn="ctr" defTabSz="577850">
+          <a:pPr lvl="0" algn="ctr" defTabSz="577850">
             <a:lnSpc>
               <a:spcPct val="90000"/>
             </a:lnSpc>
@@ -18842,7 +18904,6 @@
             <a:spcAft>
               <a:spcPct val="35000"/>
             </a:spcAft>
-            <a:buNone/>
           </a:pPr>
           <a:r>
             <a:rPr lang="en-US" sz="1300" kern="1200">
@@ -18928,7 +18989,7 @@
             <a:spcAft>
               <a:spcPct val="15000"/>
             </a:spcAft>
-            <a:buChar char="•"/>
+            <a:buChar char="••"/>
           </a:pPr>
           <a:r>
             <a:rPr lang="en-US" sz="1050" kern="1200">
@@ -18950,7 +19011,7 @@
             <a:spcAft>
               <a:spcPct val="15000"/>
             </a:spcAft>
-            <a:buChar char="•"/>
+            <a:buChar char="••"/>
           </a:pPr>
           <a:endParaRPr lang="en-US" sz="3600" kern="1200"/>
         </a:p>
@@ -19009,7 +19070,7 @@
         </a:bodyPr>
         <a:lstStyle/>
         <a:p>
-          <a:pPr marL="0" lvl="0" indent="0" algn="ctr" defTabSz="577850">
+          <a:pPr lvl="0" algn="ctr" defTabSz="577850">
             <a:lnSpc>
               <a:spcPct val="90000"/>
             </a:lnSpc>
@@ -19019,7 +19080,6 @@
             <a:spcAft>
               <a:spcPct val="35000"/>
             </a:spcAft>
-            <a:buNone/>
           </a:pPr>
           <a:r>
             <a:rPr lang="en-US" sz="1300" kern="1200">
@@ -21806,7 +21866,7 @@
 </file>
 
 <file path=customXml/itemProps1.xml><?xml version="1.0" encoding="utf-8"?>
-<ds:datastoreItem xmlns:ds="http://schemas.openxmlformats.org/officeDocument/2006/customXml" ds:itemID="{81C38110-0569-2042-B497-619A75A3FBD7}">
+<ds:datastoreItem xmlns:ds="http://schemas.openxmlformats.org/officeDocument/2006/customXml" ds:itemID="{45775466-67DA-4247-A932-2C2596EF489C}">
   <ds:schemaRefs>
     <ds:schemaRef ds:uri="http://schemas.openxmlformats.org/officeDocument/2006/bibliography"/>
   </ds:schemaRefs>

</xml_diff>